<commit_message>
Videre arbeid med g2. Rapport.
</commit_message>
<xml_diff>
--- a/g2_supervised_learning/rapport_eirik_g2.docx
+++ b/g2_supervised_learning/rapport_eirik_g2.docx
@@ -3989,7 +3989,6 @@
                                     <w:text/>
                                   </w:sdtPr>
                                   <w:sdtContent>
-                                    <w:proofErr w:type="spellStart"/>
                                     <w:r>
                                       <w:rPr>
                                         <w:rFonts w:asciiTheme="majorHAnsi" w:eastAsiaTheme="majorEastAsia" w:hAnsiTheme="majorHAnsi" w:cstheme="majorBidi"/>
@@ -3997,17 +3996,7 @@
                                         <w:sz w:val="72"/>
                                         <w:szCs w:val="72"/>
                                       </w:rPr>
-                                      <w:t>Supervised</w:t>
-                                    </w:r>
-                                    <w:proofErr w:type="spellEnd"/>
-                                    <w:r>
-                                      <w:rPr>
-                                        <w:rFonts w:asciiTheme="majorHAnsi" w:eastAsiaTheme="majorEastAsia" w:hAnsiTheme="majorHAnsi" w:cstheme="majorBidi"/>
-                                        <w:color w:val="262626" w:themeColor="text1" w:themeTint="D9"/>
-                                        <w:sz w:val="72"/>
-                                        <w:szCs w:val="72"/>
-                                      </w:rPr>
-                                      <w:t xml:space="preserve"> Learning</w:t>
+                                      <w:t>Supervised Learning</w:t>
                                     </w:r>
                                   </w:sdtContent>
                                 </w:sdt>
@@ -4035,23 +4024,13 @@
                                     <w:text/>
                                   </w:sdtPr>
                                   <w:sdtContent>
-                                    <w:proofErr w:type="spellStart"/>
                                     <w:r>
                                       <w:rPr>
                                         <w:color w:val="404040" w:themeColor="text1" w:themeTint="BF"/>
                                         <w:sz w:val="36"/>
                                         <w:szCs w:val="36"/>
                                       </w:rPr>
-                                      <w:t>Karaktersatt</w:t>
-                                    </w:r>
-                                    <w:proofErr w:type="spellEnd"/>
-                                    <w:r>
-                                      <w:rPr>
-                                        <w:color w:val="404040" w:themeColor="text1" w:themeTint="BF"/>
-                                        <w:sz w:val="36"/>
-                                        <w:szCs w:val="36"/>
-                                      </w:rPr>
-                                      <w:t xml:space="preserve"> oppgave </w:t>
+                                      <w:t xml:space="preserve">Karaktersatt oppgave </w:t>
                                     </w:r>
                                     <w:r>
                                       <w:rPr>
@@ -4121,7 +4100,6 @@
                               <w:text/>
                             </w:sdtPr>
                             <w:sdtContent>
-                              <w:proofErr w:type="spellStart"/>
                               <w:r>
                                 <w:rPr>
                                   <w:rFonts w:asciiTheme="majorHAnsi" w:eastAsiaTheme="majorEastAsia" w:hAnsiTheme="majorHAnsi" w:cstheme="majorBidi"/>
@@ -4129,17 +4107,7 @@
                                   <w:sz w:val="72"/>
                                   <w:szCs w:val="72"/>
                                 </w:rPr>
-                                <w:t>Supervised</w:t>
-                              </w:r>
-                              <w:proofErr w:type="spellEnd"/>
-                              <w:r>
-                                <w:rPr>
-                                  <w:rFonts w:asciiTheme="majorHAnsi" w:eastAsiaTheme="majorEastAsia" w:hAnsiTheme="majorHAnsi" w:cstheme="majorBidi"/>
-                                  <w:color w:val="262626" w:themeColor="text1" w:themeTint="D9"/>
-                                  <w:sz w:val="72"/>
-                                  <w:szCs w:val="72"/>
-                                </w:rPr>
-                                <w:t xml:space="preserve"> Learning</w:t>
+                                <w:t>Supervised Learning</w:t>
                               </w:r>
                             </w:sdtContent>
                           </w:sdt>
@@ -4167,23 +4135,13 @@
                               <w:text/>
                             </w:sdtPr>
                             <w:sdtContent>
-                              <w:proofErr w:type="spellStart"/>
                               <w:r>
                                 <w:rPr>
                                   <w:color w:val="404040" w:themeColor="text1" w:themeTint="BF"/>
                                   <w:sz w:val="36"/>
                                   <w:szCs w:val="36"/>
                                 </w:rPr>
-                                <w:t>Karaktersatt</w:t>
-                              </w:r>
-                              <w:proofErr w:type="spellEnd"/>
-                              <w:r>
-                                <w:rPr>
-                                  <w:color w:val="404040" w:themeColor="text1" w:themeTint="BF"/>
-                                  <w:sz w:val="36"/>
-                                  <w:szCs w:val="36"/>
-                                </w:rPr>
-                                <w:t xml:space="preserve"> oppgave </w:t>
+                                <w:t xml:space="preserve">Karaktersatt oppgave </w:t>
                               </w:r>
                               <w:r>
                                 <w:rPr>
@@ -5679,15 +5637,7 @@
     </w:p>
     <w:p>
       <w:r>
-        <w:t xml:space="preserve">Spesielt med den utviklingen som har vært innenfor </w:t>
-      </w:r>
-      <w:proofErr w:type="spellStart"/>
-      <w:r>
-        <w:t>vision</w:t>
-      </w:r>
-      <w:proofErr w:type="spellEnd"/>
-      <w:r>
-        <w:t xml:space="preserve">-system, så har en del av produktiviteten innenfor deler av industrien økt. Et eksempel på dette kan være sortering av fisk. I disse tilfellen bruker man et </w:t>
+        <w:t xml:space="preserve">Spesielt med den utviklingen som har vært innenfor vision-system, så har en del av produktiviteten innenfor deler av industrien økt. Et eksempel på dette kan være sortering av fisk. I disse tilfellen bruker man et </w:t>
       </w:r>
       <w:r>
         <w:t>«kamera», som da kan sortere basert på hvilken art det er, samt anslå størrelse på fisken [2].</w:t>
@@ -5698,39 +5648,7 @@
         <w:t xml:space="preserve">I denne rapporten skal vi se </w:t>
       </w:r>
       <w:r>
-        <w:t xml:space="preserve">på noen metoder man kan benytte innenfor </w:t>
-      </w:r>
-      <w:proofErr w:type="spellStart"/>
-      <w:r>
-        <w:t>supervised</w:t>
-      </w:r>
-      <w:proofErr w:type="spellEnd"/>
-      <w:r>
-        <w:t xml:space="preserve"> </w:t>
-      </w:r>
-      <w:proofErr w:type="spellStart"/>
-      <w:r>
-        <w:t>learning</w:t>
-      </w:r>
-      <w:proofErr w:type="spellEnd"/>
-      <w:r>
-        <w:t xml:space="preserve">, som går på klassifisering. Når vi snakker om </w:t>
-      </w:r>
-      <w:proofErr w:type="spellStart"/>
-      <w:r>
-        <w:t>supervised</w:t>
-      </w:r>
-      <w:proofErr w:type="spellEnd"/>
-      <w:r>
-        <w:t xml:space="preserve"> </w:t>
-      </w:r>
-      <w:proofErr w:type="spellStart"/>
-      <w:r>
-        <w:t>learning</w:t>
-      </w:r>
-      <w:proofErr w:type="spellEnd"/>
-      <w:r>
-        <w:t xml:space="preserve"> tenker vi på en metode innenfor maskinlæring, som bruker innsamlede data til å lære opp en algoritme til å eksempelvis kategorisere [3].</w:t>
+        <w:t>på noen metoder man kan benytte innenfor supervised learning, som går på klassifisering. Når vi snakker om supervised learning tenker vi på en metode innenfor maskinlæring, som bruker innsamlede data til å lære opp en algoritme til å eksempelvis kategorisere [3].</w:t>
       </w:r>
     </w:p>
     <w:p>
@@ -5745,91 +5663,108 @@
       </w:r>
     </w:p>
     <w:p>
-      <w:proofErr w:type="spellStart"/>
       <w:r>
-        <w:t>Decision</w:t>
-      </w:r>
-      <w:proofErr w:type="spellEnd"/>
-      <w:r>
-        <w:t xml:space="preserve"> </w:t>
-      </w:r>
-      <w:proofErr w:type="spellStart"/>
-      <w:r>
-        <w:t>Tree</w:t>
-      </w:r>
-      <w:proofErr w:type="spellEnd"/>
-      <w:r>
-        <w:t xml:space="preserve"> er en av metodene</w:t>
+        <w:t>Decision Tree er en av metodene</w:t>
       </w:r>
       <w:r>
-        <w:t xml:space="preserve"> vi vil teste. Denne ***</w:t>
-      </w:r>
-      <w:proofErr w:type="gramStart"/>
-      <w:r>
-        <w:t>……*</w:t>
-      </w:r>
-      <w:proofErr w:type="gramEnd"/>
-      <w:r>
-        <w:t>**.</w:t>
+        <w:t xml:space="preserve"> vi vil teste. Denne ***……***.</w:t>
       </w:r>
     </w:p>
     <w:p>
       <w:r>
-        <w:t xml:space="preserve">Den neste metoden vi vil se litt på er </w:t>
+        <w:t>Den neste metoden vi vil se litt på er perceptron.</w:t>
       </w:r>
-      <w:proofErr w:type="spellStart"/>
       <w:r>
-        <w:t>perceptron</w:t>
-      </w:r>
-      <w:proofErr w:type="spellEnd"/>
-      <w:r>
-        <w:t>.</w:t>
+        <w:t xml:space="preserve"> </w:t>
       </w:r>
     </w:p>
     <w:p>
       <w:r>
-        <w:t>I denne rapporten er målet å se om vi kan **</w:t>
-      </w:r>
-      <w:proofErr w:type="gramStart"/>
-      <w:r>
-        <w:t>*….</w:t>
-      </w:r>
-      <w:proofErr w:type="gramEnd"/>
-      <w:r>
-        <w:t>.***. Vi vil se om ** konvergerer**. Finner man riktig klassifisering.</w:t>
+        <w:t>I denne rapporten er målet å se om vi kan ***…..***. Vi vil se om ** konvergerer**. Finner man riktig klassifisering.</w:t>
       </w:r>
     </w:p>
     <w:p>
       <w:pPr>
         <w:pStyle w:val="Overskrift1"/>
       </w:pPr>
-      <w:bookmarkStart w:id="1" w:name="_Toc179749589"/>
       <w:r>
         <w:t>2</w:t>
       </w:r>
       <w:r>
         <w:t xml:space="preserve">. </w:t>
       </w:r>
+      <w:bookmarkStart w:id="1" w:name="_Toc179749589"/>
       <w:r>
         <w:t>Teori</w:t>
       </w:r>
       <w:bookmarkEnd w:id="1"/>
     </w:p>
     <w:p>
+      <w:r>
+        <w:t>** Mer grundig forklaring av decision tree**</w:t>
+      </w:r>
+    </w:p>
+    <w:p>
+      <w:r>
+        <w:t>** Mer grundig forklaring av perceptron**</w:t>
+      </w:r>
+    </w:p>
+    <w:p>
+      <w:r>
+        <w:t>**NB: Beskriv: «vekter», «bias» og «gini impurity».**</w:t>
+      </w:r>
+    </w:p>
+    <w:p>
+      <w:r>
+        <w:t>** INKLUDER ligninger der variabler forklares. **</w:t>
+      </w:r>
+    </w:p>
+    <w:p>
+      <w:r>
+        <w:t>** Forklare hvordan metoder først trenes, deretter anvendes. **</w:t>
+      </w:r>
+    </w:p>
+    <w:p/>
+    <w:p>
       <w:pPr>
         <w:pStyle w:val="Overskrift1"/>
       </w:pPr>
-      <w:bookmarkStart w:id="2" w:name="_Toc179749594"/>
       <w:r>
         <w:t>3</w:t>
       </w:r>
       <w:r>
         <w:t xml:space="preserve">. </w:t>
       </w:r>
+      <w:bookmarkStart w:id="2" w:name="_Toc179749594"/>
       <w:r>
         <w:t>Metode</w:t>
       </w:r>
       <w:bookmarkEnd w:id="2"/>
+    </w:p>
+    <w:p>
+      <w:r>
+        <w:t>** Beskriv alle valg som er gjort. Begrunn disse. **</w:t>
+      </w:r>
+    </w:p>
+    <w:p>
+      <w:r>
+        <w:t>** Dokumenter med referanse til koden hvor det er relevant **</w:t>
+      </w:r>
+    </w:p>
+    <w:p>
+      <w:r>
+        <w:t>** Skal være slik at andre kan gjenta utifra det som er beskrevet **</w:t>
+      </w:r>
+    </w:p>
+    <w:p>
+      <w:r>
+        <w:t>** Hvilke verktøy/metoder som er benyttet **</w:t>
+      </w:r>
+    </w:p>
+    <w:p>
+      <w:r>
+        <w:t>** Implementasjonsdetaljer **</w:t>
+      </w:r>
     </w:p>
     <w:p>
       <w:pPr>
@@ -5837,6 +5772,7 @@
       </w:pPr>
       <w:bookmarkStart w:id="3" w:name="_Toc179749599"/>
       <w:r>
+        <w:lastRenderedPageBreak/>
         <w:t>4</w:t>
       </w:r>
       <w:r>
@@ -5846,6 +5782,39 @@
         <w:t>Resultat</w:t>
       </w:r>
       <w:bookmarkEnd w:id="3"/>
+    </w:p>
+    <w:p>
+      <w:r>
+        <w:t>** Resultater som er relevant til problemstillingen. Presentert på en objektiv og oversiktelig måte **</w:t>
+      </w:r>
+    </w:p>
+    <w:p>
+      <w:r>
+        <w:t>** Eksperimentene er designet for å undersøke relevante spørsmål, f.eks: variasjon i ytelse/tidsbruk når modellparametere endres **</w:t>
+      </w:r>
+    </w:p>
+    <w:p>
+      <w:r>
+        <w:t xml:space="preserve">** </w:t>
+      </w:r>
+      <w:r>
+        <w:t>Dersom det er tilfeldigheter, så må man gjenta flere ganger, og deretter beskrive ved hjelp av statistikk. **</w:t>
+      </w:r>
+    </w:p>
+    <w:p>
+      <w:r>
+        <w:t>** Gjerne benytte tabeller, grafer, illustarasjoner og/eller bilder. **</w:t>
+      </w:r>
+    </w:p>
+    <w:p>
+      <w:r>
+        <w:t>** Presentere resultater opp mot tidligere beskrevet teori. **</w:t>
+      </w:r>
+    </w:p>
+    <w:p>
+      <w:r>
+        <w:t>** Kommenter gjerne kort i teksten for å fremheve de mest interessante / overraskende resultatene **</w:t>
+      </w:r>
     </w:p>
     <w:p>
       <w:pPr>
@@ -5862,6 +5831,36 @@
         <w:t>Diskusjon og konklusjon</w:t>
       </w:r>
       <w:bookmarkEnd w:id="4"/>
+    </w:p>
+    <w:p>
+      <w:r>
+        <w:t>** Fremhever de mest overaskende/interessante delene av resultatet. **</w:t>
+      </w:r>
+    </w:p>
+    <w:p>
+      <w:r>
+        <w:t>** Kommer med mulige forklaringer til hvorfor resultatene ble som de ble. **</w:t>
+      </w:r>
+    </w:p>
+    <w:p>
+      <w:r>
+        <w:t>** Sammenligner relaterte resultater. **</w:t>
+      </w:r>
+    </w:p>
+    <w:p>
+      <w:r>
+        <w:t>** God selvinnsikt som står til levert kode og opnådde resultater **</w:t>
+      </w:r>
+    </w:p>
+    <w:p>
+      <w:r>
+        <w:t>** Drøfting av mulige feilkilder. **</w:t>
+      </w:r>
+    </w:p>
+    <w:p>
+      <w:r>
+        <w:t>** Beskrivelse av mulig fremtidig arbeid **</w:t>
+      </w:r>
     </w:p>
     <w:p>
       <w:pPr>

</xml_diff>

<commit_message>
Startet å gå videre på rapport. Må gå skikkelig gjennom eksperiementene....
</commit_message>
<xml_diff>
--- a/g2_supervised_learning/rapport_eirik_g2.docx
+++ b/g2_supervised_learning/rapport_eirik_g2.docx
@@ -3989,6 +3989,7 @@
                                     <w:text/>
                                   </w:sdtPr>
                                   <w:sdtContent>
+                                    <w:proofErr w:type="spellStart"/>
                                     <w:r>
                                       <w:rPr>
                                         <w:rFonts w:asciiTheme="majorHAnsi" w:eastAsiaTheme="majorEastAsia" w:hAnsiTheme="majorHAnsi" w:cstheme="majorBidi"/>
@@ -3996,7 +3997,17 @@
                                         <w:sz w:val="72"/>
                                         <w:szCs w:val="72"/>
                                       </w:rPr>
-                                      <w:t>Supervised Learning</w:t>
+                                      <w:t>Supervised</w:t>
+                                    </w:r>
+                                    <w:proofErr w:type="spellEnd"/>
+                                    <w:r>
+                                      <w:rPr>
+                                        <w:rFonts w:asciiTheme="majorHAnsi" w:eastAsiaTheme="majorEastAsia" w:hAnsiTheme="majorHAnsi" w:cstheme="majorBidi"/>
+                                        <w:color w:val="262626" w:themeColor="text1" w:themeTint="D9"/>
+                                        <w:sz w:val="72"/>
+                                        <w:szCs w:val="72"/>
+                                      </w:rPr>
+                                      <w:t xml:space="preserve"> Learning</w:t>
                                     </w:r>
                                   </w:sdtContent>
                                 </w:sdt>
@@ -4024,13 +4035,23 @@
                                     <w:text/>
                                   </w:sdtPr>
                                   <w:sdtContent>
+                                    <w:proofErr w:type="spellStart"/>
                                     <w:r>
                                       <w:rPr>
                                         <w:color w:val="404040" w:themeColor="text1" w:themeTint="BF"/>
                                         <w:sz w:val="36"/>
                                         <w:szCs w:val="36"/>
                                       </w:rPr>
-                                      <w:t xml:space="preserve">Karaktersatt oppgave </w:t>
+                                      <w:t>Karaktersatt</w:t>
+                                    </w:r>
+                                    <w:proofErr w:type="spellEnd"/>
+                                    <w:r>
+                                      <w:rPr>
+                                        <w:color w:val="404040" w:themeColor="text1" w:themeTint="BF"/>
+                                        <w:sz w:val="36"/>
+                                        <w:szCs w:val="36"/>
+                                      </w:rPr>
+                                      <w:t xml:space="preserve"> oppgave </w:t>
                                     </w:r>
                                     <w:r>
                                       <w:rPr>
@@ -4046,7 +4067,25 @@
                                         <w:sz w:val="36"/>
                                         <w:szCs w:val="36"/>
                                       </w:rPr>
-                                      <w:t xml:space="preserve">                        DTE2602 – Introduksjon Maskinlæring og AI</w:t>
+                                      <w:t xml:space="preserve">                        </w:t>
+                                    </w:r>
+                                    <w:proofErr w:type="spellStart"/>
+                                    <w:r>
+                                      <w:rPr>
+                                        <w:color w:val="404040" w:themeColor="text1" w:themeTint="BF"/>
+                                        <w:sz w:val="36"/>
+                                        <w:szCs w:val="36"/>
+                                      </w:rPr>
+                                      <w:t>DTE2602</w:t>
+                                    </w:r>
+                                    <w:proofErr w:type="spellEnd"/>
+                                    <w:r>
+                                      <w:rPr>
+                                        <w:color w:val="404040" w:themeColor="text1" w:themeTint="BF"/>
+                                        <w:sz w:val="36"/>
+                                        <w:szCs w:val="36"/>
+                                      </w:rPr>
+                                      <w:t xml:space="preserve"> – Introduksjon Maskinlæring og AI</w:t>
                                     </w:r>
                                   </w:sdtContent>
                                 </w:sdt>
@@ -4100,6 +4139,7 @@
                               <w:text/>
                             </w:sdtPr>
                             <w:sdtContent>
+                              <w:proofErr w:type="spellStart"/>
                               <w:r>
                                 <w:rPr>
                                   <w:rFonts w:asciiTheme="majorHAnsi" w:eastAsiaTheme="majorEastAsia" w:hAnsiTheme="majorHAnsi" w:cstheme="majorBidi"/>
@@ -4107,7 +4147,17 @@
                                   <w:sz w:val="72"/>
                                   <w:szCs w:val="72"/>
                                 </w:rPr>
-                                <w:t>Supervised Learning</w:t>
+                                <w:t>Supervised</w:t>
+                              </w:r>
+                              <w:proofErr w:type="spellEnd"/>
+                              <w:r>
+                                <w:rPr>
+                                  <w:rFonts w:asciiTheme="majorHAnsi" w:eastAsiaTheme="majorEastAsia" w:hAnsiTheme="majorHAnsi" w:cstheme="majorBidi"/>
+                                  <w:color w:val="262626" w:themeColor="text1" w:themeTint="D9"/>
+                                  <w:sz w:val="72"/>
+                                  <w:szCs w:val="72"/>
+                                </w:rPr>
+                                <w:t xml:space="preserve"> Learning</w:t>
                               </w:r>
                             </w:sdtContent>
                           </w:sdt>
@@ -4135,13 +4185,23 @@
                               <w:text/>
                             </w:sdtPr>
                             <w:sdtContent>
+                              <w:proofErr w:type="spellStart"/>
                               <w:r>
                                 <w:rPr>
                                   <w:color w:val="404040" w:themeColor="text1" w:themeTint="BF"/>
                                   <w:sz w:val="36"/>
                                   <w:szCs w:val="36"/>
                                 </w:rPr>
-                                <w:t xml:space="preserve">Karaktersatt oppgave </w:t>
+                                <w:t>Karaktersatt</w:t>
+                              </w:r>
+                              <w:proofErr w:type="spellEnd"/>
+                              <w:r>
+                                <w:rPr>
+                                  <w:color w:val="404040" w:themeColor="text1" w:themeTint="BF"/>
+                                  <w:sz w:val="36"/>
+                                  <w:szCs w:val="36"/>
+                                </w:rPr>
+                                <w:t xml:space="preserve"> oppgave </w:t>
                               </w:r>
                               <w:r>
                                 <w:rPr>
@@ -4157,7 +4217,25 @@
                                   <w:sz w:val="36"/>
                                   <w:szCs w:val="36"/>
                                 </w:rPr>
-                                <w:t xml:space="preserve">                        DTE2602 – Introduksjon Maskinlæring og AI</w:t>
+                                <w:t xml:space="preserve">                        </w:t>
+                              </w:r>
+                              <w:proofErr w:type="spellStart"/>
+                              <w:r>
+                                <w:rPr>
+                                  <w:color w:val="404040" w:themeColor="text1" w:themeTint="BF"/>
+                                  <w:sz w:val="36"/>
+                                  <w:szCs w:val="36"/>
+                                </w:rPr>
+                                <w:t>DTE2602</w:t>
+                              </w:r>
+                              <w:proofErr w:type="spellEnd"/>
+                              <w:r>
+                                <w:rPr>
+                                  <w:color w:val="404040" w:themeColor="text1" w:themeTint="BF"/>
+                                  <w:sz w:val="36"/>
+                                  <w:szCs w:val="36"/>
+                                </w:rPr>
+                                <w:t xml:space="preserve"> – Introduksjon Maskinlæring og AI</w:t>
                               </w:r>
                             </w:sdtContent>
                           </w:sdt>
@@ -5637,7 +5715,15 @@
     </w:p>
     <w:p>
       <w:r>
-        <w:t xml:space="preserve">Spesielt med den utviklingen som har vært innenfor vision-system, så har en del av produktiviteten innenfor deler av industrien økt. Et eksempel på dette kan være sortering av fisk. I disse tilfellen bruker man et </w:t>
+        <w:t xml:space="preserve">Spesielt med den utviklingen som har vært innenfor </w:t>
+      </w:r>
+      <w:proofErr w:type="spellStart"/>
+      <w:r>
+        <w:t>vision</w:t>
+      </w:r>
+      <w:proofErr w:type="spellEnd"/>
+      <w:r>
+        <w:t xml:space="preserve">-system, så har en del av produktiviteten innenfor deler av industrien økt. Et eksempel på dette kan være sortering av fisk. I disse tilfellen bruker man et </w:t>
       </w:r>
       <w:r>
         <w:t>«kamera», som da kan sortere basert på hvilken art det er, samt anslå størrelse på fisken [2].</w:t>
@@ -5648,7 +5734,39 @@
         <w:t xml:space="preserve">I denne rapporten skal vi se </w:t>
       </w:r>
       <w:r>
-        <w:t>på noen metoder man kan benytte innenfor supervised learning, som går på klassifisering. Når vi snakker om supervised learning tenker vi på en metode innenfor maskinlæring, som bruker innsamlede data til å lære opp en algoritme til å eksempelvis kategorisere [3].</w:t>
+        <w:t xml:space="preserve">på noen metoder man kan benytte innenfor </w:t>
+      </w:r>
+      <w:proofErr w:type="spellStart"/>
+      <w:r>
+        <w:t>supervised</w:t>
+      </w:r>
+      <w:proofErr w:type="spellEnd"/>
+      <w:r>
+        <w:t xml:space="preserve"> </w:t>
+      </w:r>
+      <w:proofErr w:type="spellStart"/>
+      <w:r>
+        <w:t>learning</w:t>
+      </w:r>
+      <w:proofErr w:type="spellEnd"/>
+      <w:r>
+        <w:t xml:space="preserve">, som går på klassifisering. Når vi snakker om </w:t>
+      </w:r>
+      <w:proofErr w:type="spellStart"/>
+      <w:r>
+        <w:t>supervised</w:t>
+      </w:r>
+      <w:proofErr w:type="spellEnd"/>
+      <w:r>
+        <w:t xml:space="preserve"> </w:t>
+      </w:r>
+      <w:proofErr w:type="spellStart"/>
+      <w:r>
+        <w:t>learning</w:t>
+      </w:r>
+      <w:proofErr w:type="spellEnd"/>
+      <w:r>
+        <w:t xml:space="preserve"> tenker vi på en metode innenfor maskinlæring, som bruker innsamlede data til å lære opp en algoritme til å eksempelvis kategorisere [3].</w:t>
       </w:r>
     </w:p>
     <w:p>
@@ -5663,16 +5781,45 @@
       </w:r>
     </w:p>
     <w:p>
-      <w:r>
-        <w:t>Decision Tree er en av metodene</w:t>
-      </w:r>
-      <w:r>
-        <w:t xml:space="preserve"> vi vil teste. Denne ***……***.</w:t>
+      <w:proofErr w:type="spellStart"/>
+      <w:r>
+        <w:t>Decision</w:t>
+      </w:r>
+      <w:proofErr w:type="spellEnd"/>
+      <w:r>
+        <w:t xml:space="preserve"> </w:t>
+      </w:r>
+      <w:proofErr w:type="spellStart"/>
+      <w:r>
+        <w:t>Tree</w:t>
+      </w:r>
+      <w:proofErr w:type="spellEnd"/>
+      <w:r>
+        <w:t xml:space="preserve"> er en av metodene</w:t>
+      </w:r>
+      <w:r>
+        <w:t xml:space="preserve"> vi vil teste. Denne ***</w:t>
+      </w:r>
+      <w:proofErr w:type="gramStart"/>
+      <w:r>
+        <w:t>……*</w:t>
+      </w:r>
+      <w:proofErr w:type="gramEnd"/>
+      <w:r>
+        <w:t>**.</w:t>
       </w:r>
     </w:p>
     <w:p>
       <w:r>
-        <w:t>Den neste metoden vi vil se litt på er perceptron.</w:t>
+        <w:t xml:space="preserve">Den neste metoden vi vil se litt på er </w:t>
+      </w:r>
+      <w:proofErr w:type="spellStart"/>
+      <w:r>
+        <w:t>perceptron</w:t>
+      </w:r>
+      <w:proofErr w:type="spellEnd"/>
+      <w:r>
+        <w:t>.</w:t>
       </w:r>
       <w:r>
         <w:t xml:space="preserve"> </w:t>
@@ -5680,7 +5827,15 @@
     </w:p>
     <w:p>
       <w:r>
-        <w:t>I denne rapporten er målet å se om vi kan ***…..***. Vi vil se om ** konvergerer**. Finner man riktig klassifisering.</w:t>
+        <w:t>I denne rapporten er målet å se om vi kan **</w:t>
+      </w:r>
+      <w:proofErr w:type="gramStart"/>
+      <w:r>
+        <w:t>*….</w:t>
+      </w:r>
+      <w:proofErr w:type="gramEnd"/>
+      <w:r>
+        <w:t>.***. Vi vil se om ** konvergerer**. Finner man riktig klassifisering.</w:t>
       </w:r>
     </w:p>
     <w:p>
@@ -5701,17 +5856,62 @@
     </w:p>
     <w:p>
       <w:r>
-        <w:t>** Mer grundig forklaring av decision tree**</w:t>
+        <w:t xml:space="preserve">** Mer grundig forklaring av </w:t>
+      </w:r>
+      <w:proofErr w:type="spellStart"/>
+      <w:r>
+        <w:t>decision</w:t>
+      </w:r>
+      <w:proofErr w:type="spellEnd"/>
+      <w:r>
+        <w:t xml:space="preserve"> </w:t>
+      </w:r>
+      <w:proofErr w:type="spellStart"/>
+      <w:r>
+        <w:t>tree</w:t>
+      </w:r>
+      <w:proofErr w:type="spellEnd"/>
+      <w:r>
+        <w:t>**</w:t>
       </w:r>
     </w:p>
     <w:p>
       <w:r>
-        <w:t>** Mer grundig forklaring av perceptron**</w:t>
+        <w:t xml:space="preserve">** Mer grundig forklaring av </w:t>
+      </w:r>
+      <w:proofErr w:type="spellStart"/>
+      <w:r>
+        <w:t>perceptron</w:t>
+      </w:r>
+      <w:proofErr w:type="spellEnd"/>
+      <w:r>
+        <w:t>**</w:t>
       </w:r>
     </w:p>
     <w:p>
       <w:r>
-        <w:t>**NB: Beskriv: «vekter», «bias» og «gini impurity».**</w:t>
+        <w:t>**NB: Beskriv: «vekter», «bias» og «</w:t>
+      </w:r>
+      <w:proofErr w:type="spellStart"/>
+      <w:r>
+        <w:t>gini</w:t>
+      </w:r>
+      <w:proofErr w:type="spellEnd"/>
+      <w:r>
+        <w:t xml:space="preserve"> </w:t>
+      </w:r>
+      <w:proofErr w:type="spellStart"/>
+      <w:r>
+        <w:t>impurity</w:t>
+      </w:r>
+      <w:proofErr w:type="spellEnd"/>
+      <w:proofErr w:type="gramStart"/>
+      <w:r>
+        <w:t>».*</w:t>
+      </w:r>
+      <w:proofErr w:type="gramEnd"/>
+      <w:r>
+        <w:t>*</w:t>
       </w:r>
     </w:p>
     <w:p>
@@ -5753,7 +5953,15 @@
     </w:p>
     <w:p>
       <w:r>
-        <w:t>** Skal være slik at andre kan gjenta utifra det som er beskrevet **</w:t>
+        <w:t xml:space="preserve">** Skal være slik at andre kan gjenta </w:t>
+      </w:r>
+      <w:proofErr w:type="spellStart"/>
+      <w:r>
+        <w:t>utifra</w:t>
+      </w:r>
+      <w:proofErr w:type="spellEnd"/>
+      <w:r>
+        <w:t xml:space="preserve"> det som er beskrevet **</w:t>
       </w:r>
     </w:p>
     <w:p>
@@ -5785,12 +5993,28 @@
     </w:p>
     <w:p>
       <w:r>
-        <w:t>** Resultater som er relevant til problemstillingen. Presentert på en objektiv og oversiktelig måte **</w:t>
+        <w:t xml:space="preserve">** Resultater som er relevant til problemstillingen. Presentert på en objektiv og </w:t>
+      </w:r>
+      <w:proofErr w:type="spellStart"/>
+      <w:r>
+        <w:t>oversiktelig</w:t>
+      </w:r>
+      <w:proofErr w:type="spellEnd"/>
+      <w:r>
+        <w:t xml:space="preserve"> måte **</w:t>
       </w:r>
     </w:p>
     <w:p>
       <w:r>
-        <w:t>** Eksperimentene er designet for å undersøke relevante spørsmål, f.eks: variasjon i ytelse/tidsbruk når modellparametere endres **</w:t>
+        <w:t xml:space="preserve">** Eksperimentene er designet for å undersøke relevante spørsmål, </w:t>
+      </w:r>
+      <w:proofErr w:type="spellStart"/>
+      <w:r>
+        <w:t>f.eks</w:t>
+      </w:r>
+      <w:proofErr w:type="spellEnd"/>
+      <w:r>
+        <w:t>: variasjon i ytelse/tidsbruk når modellparametere endres **</w:t>
       </w:r>
     </w:p>
     <w:p>
@@ -5803,7 +6027,15 @@
     </w:p>
     <w:p>
       <w:r>
-        <w:t>** Gjerne benytte tabeller, grafer, illustarasjoner og/eller bilder. **</w:t>
+        <w:t xml:space="preserve">** Gjerne benytte tabeller, grafer, </w:t>
+      </w:r>
+      <w:proofErr w:type="spellStart"/>
+      <w:r>
+        <w:t>illustarasjoner</w:t>
+      </w:r>
+      <w:proofErr w:type="spellEnd"/>
+      <w:r>
+        <w:t xml:space="preserve"> og/eller bilder. **</w:t>
       </w:r>
     </w:p>
     <w:p>
@@ -5818,10 +6050,916 @@
     </w:p>
     <w:p>
       <w:pPr>
+        <w:rPr>
+          <w:b/>
+          <w:bCs/>
+          <w:color w:val="FF0000"/>
+        </w:rPr>
+      </w:pPr>
+      <w:proofErr w:type="spellStart"/>
+      <w:r>
+        <w:rPr>
+          <w:b/>
+          <w:bCs/>
+          <w:color w:val="FF0000"/>
+        </w:rPr>
+        <w:t>Perceptron</w:t>
+      </w:r>
+      <w:proofErr w:type="spellEnd"/>
+      <w:r>
+        <w:rPr>
+          <w:b/>
+          <w:bCs/>
+          <w:color w:val="FF0000"/>
+        </w:rPr>
+        <w:t xml:space="preserve"> - 2</w:t>
+      </w:r>
+    </w:p>
+    <w:p>
+      <w:pPr>
+        <w:numPr>
+          <w:ilvl w:val="0"/>
+          <w:numId w:val="6"/>
+        </w:numPr>
+        <w:rPr>
+          <w:color w:val="FF0000"/>
+        </w:rPr>
+      </w:pPr>
+      <w:r>
+        <w:rPr>
+          <w:color w:val="FF0000"/>
+        </w:rPr>
+        <w:t xml:space="preserve">Lag et nytt </w:t>
+      </w:r>
+      <w:proofErr w:type="spellStart"/>
+      <w:r>
+        <w:rPr>
+          <w:color w:val="FF0000"/>
+        </w:rPr>
+        <w:t>perceptron</w:t>
+      </w:r>
+      <w:proofErr w:type="spellEnd"/>
+      <w:r>
+        <w:rPr>
+          <w:color w:val="FF0000"/>
+        </w:rPr>
+        <w:t xml:space="preserve"> som skal skille arten </w:t>
+      </w:r>
+      <w:proofErr w:type="spellStart"/>
+      <w:r>
+        <w:rPr>
+          <w:b/>
+          <w:bCs/>
+          <w:color w:val="FF0000"/>
+        </w:rPr>
+        <w:t>Chinstrap</w:t>
+      </w:r>
+      <w:proofErr w:type="spellEnd"/>
+      <w:r>
+        <w:rPr>
+          <w:color w:val="FF0000"/>
+        </w:rPr>
+        <w:t xml:space="preserve"> fra de to andre. Bruk kun kolonnene </w:t>
+      </w:r>
+      <w:proofErr w:type="spellStart"/>
+      <w:r>
+        <w:rPr>
+          <w:i/>
+          <w:iCs/>
+          <w:color w:val="FF0000"/>
+        </w:rPr>
+        <w:t>bill_length_mm</w:t>
+      </w:r>
+      <w:proofErr w:type="spellEnd"/>
+      <w:r>
+        <w:rPr>
+          <w:color w:val="FF0000"/>
+        </w:rPr>
+        <w:t xml:space="preserve"> og </w:t>
+      </w:r>
+      <w:proofErr w:type="spellStart"/>
+      <w:r>
+        <w:rPr>
+          <w:i/>
+          <w:iCs/>
+          <w:color w:val="FF0000"/>
+        </w:rPr>
+        <w:t>bill_depth_mm</w:t>
+      </w:r>
+      <w:proofErr w:type="spellEnd"/>
+      <w:r>
+        <w:rPr>
+          <w:color w:val="FF0000"/>
+        </w:rPr>
+        <w:t xml:space="preserve"> fra </w:t>
+      </w:r>
+      <w:proofErr w:type="spellStart"/>
+      <w:r>
+        <w:rPr>
+          <w:color w:val="FF0000"/>
+        </w:rPr>
+        <w:t>X-matrisa</w:t>
+      </w:r>
+      <w:proofErr w:type="spellEnd"/>
+      <w:r>
+        <w:rPr>
+          <w:color w:val="FF0000"/>
+        </w:rPr>
+        <w:t xml:space="preserve"> (ikke samme som over!). Tren </w:t>
+      </w:r>
+      <w:proofErr w:type="spellStart"/>
+      <w:r>
+        <w:rPr>
+          <w:color w:val="FF0000"/>
+        </w:rPr>
+        <w:t>perceptron'et</w:t>
+      </w:r>
+      <w:proofErr w:type="spellEnd"/>
+      <w:r>
+        <w:rPr>
+          <w:color w:val="FF0000"/>
+        </w:rPr>
+        <w:t xml:space="preserve"> med </w:t>
+      </w:r>
+      <w:proofErr w:type="gramStart"/>
+      <w:r>
+        <w:rPr>
+          <w:color w:val="FF0000"/>
+        </w:rPr>
+        <w:t xml:space="preserve">( </w:t>
+      </w:r>
+      <w:proofErr w:type="spellStart"/>
+      <w:r>
+        <w:rPr>
+          <w:color w:val="FF0000"/>
+        </w:rPr>
+        <w:t>X</w:t>
+      </w:r>
+      <w:proofErr w:type="spellEnd"/>
+      <w:proofErr w:type="gramEnd"/>
+      <w:r>
+        <w:rPr>
+          <w:color w:val="FF0000"/>
+        </w:rPr>
+        <w:t xml:space="preserve"> </w:t>
+      </w:r>
+      <w:proofErr w:type="spellStart"/>
+      <w:r>
+        <w:rPr>
+          <w:color w:val="FF0000"/>
+        </w:rPr>
+        <w:t>train</w:t>
+      </w:r>
+      <w:proofErr w:type="spellEnd"/>
+      <w:r>
+        <w:rPr>
+          <w:color w:val="FF0000"/>
+        </w:rPr>
+        <w:t xml:space="preserve"> , y </w:t>
+      </w:r>
+      <w:proofErr w:type="spellStart"/>
+      <w:r>
+        <w:rPr>
+          <w:color w:val="FF0000"/>
+        </w:rPr>
+        <w:t>train</w:t>
+      </w:r>
+      <w:proofErr w:type="spellEnd"/>
+      <w:r>
+        <w:rPr>
+          <w:color w:val="FF0000"/>
+        </w:rPr>
+        <w:t xml:space="preserve"> ). </w:t>
+      </w:r>
+      <w:r>
+        <w:rPr>
+          <w:color w:val="47D459" w:themeColor="accent3" w:themeTint="99"/>
+        </w:rPr>
+        <w:t xml:space="preserve">Merk at det ikke er sikkert at modellen konvergerer - forklar i så fall hvorfor. </w:t>
+      </w:r>
+      <w:r>
+        <w:rPr>
+          <w:color w:val="FF0000"/>
+        </w:rPr>
+        <w:t>Visualiser "</w:t>
+      </w:r>
+      <w:proofErr w:type="spellStart"/>
+      <w:r>
+        <w:rPr>
+          <w:color w:val="FF0000"/>
+        </w:rPr>
+        <w:t>decision</w:t>
+      </w:r>
+      <w:proofErr w:type="spellEnd"/>
+      <w:r>
+        <w:rPr>
+          <w:color w:val="FF0000"/>
+        </w:rPr>
+        <w:t xml:space="preserve"> </w:t>
+      </w:r>
+      <w:proofErr w:type="spellStart"/>
+      <w:r>
+        <w:rPr>
+          <w:color w:val="FF0000"/>
+        </w:rPr>
+        <w:t>boundary</w:t>
+      </w:r>
+      <w:proofErr w:type="spellEnd"/>
+      <w:r>
+        <w:rPr>
+          <w:color w:val="FF0000"/>
+        </w:rPr>
+        <w:t xml:space="preserve">" på samme måte som over. Mål nøyaktigheten til modellen med </w:t>
+      </w:r>
+      <w:proofErr w:type="gramStart"/>
+      <w:r>
+        <w:rPr>
+          <w:color w:val="FF0000"/>
+        </w:rPr>
+        <w:t xml:space="preserve">( </w:t>
+      </w:r>
+      <w:proofErr w:type="spellStart"/>
+      <w:r>
+        <w:rPr>
+          <w:color w:val="FF0000"/>
+        </w:rPr>
+        <w:t>X</w:t>
+      </w:r>
+      <w:proofErr w:type="spellEnd"/>
+      <w:proofErr w:type="gramEnd"/>
+      <w:r>
+        <w:rPr>
+          <w:color w:val="FF0000"/>
+        </w:rPr>
+        <w:t xml:space="preserve"> test , y test ).</w:t>
+      </w:r>
+    </w:p>
+    <w:p>
+      <w:pPr>
+        <w:rPr>
+          <w:b/>
+          <w:bCs/>
+          <w:color w:val="FF0000"/>
+        </w:rPr>
+      </w:pPr>
+      <w:proofErr w:type="spellStart"/>
+      <w:r>
+        <w:rPr>
+          <w:b/>
+          <w:bCs/>
+          <w:color w:val="FF0000"/>
+        </w:rPr>
+        <w:t>Decision</w:t>
+      </w:r>
+      <w:proofErr w:type="spellEnd"/>
+      <w:r>
+        <w:rPr>
+          <w:b/>
+          <w:bCs/>
+          <w:color w:val="FF0000"/>
+        </w:rPr>
+        <w:t xml:space="preserve"> </w:t>
+      </w:r>
+      <w:proofErr w:type="spellStart"/>
+      <w:r>
+        <w:rPr>
+          <w:b/>
+          <w:bCs/>
+          <w:color w:val="FF0000"/>
+        </w:rPr>
+        <w:t>tree</w:t>
+      </w:r>
+      <w:proofErr w:type="spellEnd"/>
+      <w:r>
+        <w:rPr>
+          <w:b/>
+          <w:bCs/>
+          <w:color w:val="FF0000"/>
+        </w:rPr>
+        <w:t xml:space="preserve"> - 1</w:t>
+      </w:r>
+    </w:p>
+    <w:p>
+      <w:pPr>
+        <w:numPr>
+          <w:ilvl w:val="0"/>
+          <w:numId w:val="7"/>
+        </w:numPr>
+        <w:rPr>
+          <w:color w:val="FF0000"/>
+        </w:rPr>
+      </w:pPr>
+      <w:r>
+        <w:rPr>
+          <w:color w:val="FF0000"/>
+        </w:rPr>
+        <w:t xml:space="preserve">Lag et </w:t>
+      </w:r>
+      <w:proofErr w:type="spellStart"/>
+      <w:r>
+        <w:rPr>
+          <w:color w:val="FF0000"/>
+        </w:rPr>
+        <w:t>decision</w:t>
+      </w:r>
+      <w:proofErr w:type="spellEnd"/>
+      <w:r>
+        <w:rPr>
+          <w:color w:val="FF0000"/>
+        </w:rPr>
+        <w:t xml:space="preserve"> </w:t>
+      </w:r>
+      <w:proofErr w:type="spellStart"/>
+      <w:r>
+        <w:rPr>
+          <w:color w:val="FF0000"/>
+        </w:rPr>
+        <w:t>tree</w:t>
+      </w:r>
+      <w:proofErr w:type="spellEnd"/>
+      <w:r>
+        <w:rPr>
+          <w:color w:val="FF0000"/>
+        </w:rPr>
+        <w:t xml:space="preserve"> for å skille pingvinarten </w:t>
+      </w:r>
+      <w:proofErr w:type="spellStart"/>
+      <w:r>
+        <w:rPr>
+          <w:b/>
+          <w:bCs/>
+          <w:color w:val="FF0000"/>
+        </w:rPr>
+        <w:t>Gentoo</w:t>
+      </w:r>
+      <w:proofErr w:type="spellEnd"/>
+      <w:r>
+        <w:rPr>
+          <w:color w:val="FF0000"/>
+        </w:rPr>
+        <w:t xml:space="preserve"> fra de to andre artene basert på </w:t>
+      </w:r>
+      <w:proofErr w:type="spellStart"/>
+      <w:r>
+        <w:rPr>
+          <w:i/>
+          <w:iCs/>
+          <w:color w:val="FF0000"/>
+        </w:rPr>
+        <w:t>bill_depth_mm</w:t>
+      </w:r>
+      <w:proofErr w:type="spellEnd"/>
+      <w:r>
+        <w:rPr>
+          <w:color w:val="FF0000"/>
+        </w:rPr>
+        <w:t xml:space="preserve"> og </w:t>
+      </w:r>
+      <w:proofErr w:type="spellStart"/>
+      <w:r>
+        <w:rPr>
+          <w:i/>
+          <w:iCs/>
+          <w:color w:val="FF0000"/>
+        </w:rPr>
+        <w:t>flipper_length_mm</w:t>
+      </w:r>
+      <w:proofErr w:type="spellEnd"/>
+      <w:r>
+        <w:rPr>
+          <w:color w:val="FF0000"/>
+        </w:rPr>
+        <w:t xml:space="preserve">, på samme måte som med </w:t>
+      </w:r>
+      <w:proofErr w:type="spellStart"/>
+      <w:r>
+        <w:rPr>
+          <w:color w:val="FF0000"/>
+        </w:rPr>
+        <w:t>perceptron</w:t>
+      </w:r>
+      <w:proofErr w:type="spellEnd"/>
+      <w:r>
+        <w:rPr>
+          <w:color w:val="FF0000"/>
+        </w:rPr>
+        <w:t xml:space="preserve">. Mål nøyaktigheten og </w:t>
+      </w:r>
+      <w:proofErr w:type="spellStart"/>
+      <w:r>
+        <w:rPr>
+          <w:color w:val="FF0000"/>
+        </w:rPr>
+        <w:t>visualisér</w:t>
+      </w:r>
+      <w:proofErr w:type="spellEnd"/>
+      <w:r>
+        <w:rPr>
+          <w:color w:val="FF0000"/>
+        </w:rPr>
+        <w:t xml:space="preserve"> treet (rot, greinnoder, </w:t>
+      </w:r>
+      <w:proofErr w:type="spellStart"/>
+      <w:r>
+        <w:rPr>
+          <w:color w:val="FF0000"/>
+        </w:rPr>
+        <w:t>løvnoder</w:t>
+      </w:r>
+      <w:proofErr w:type="spellEnd"/>
+      <w:r>
+        <w:rPr>
+          <w:color w:val="FF0000"/>
+        </w:rPr>
+        <w:t xml:space="preserve">). </w:t>
+      </w:r>
+      <w:proofErr w:type="spellStart"/>
+      <w:r>
+        <w:rPr>
+          <w:color w:val="47D459" w:themeColor="accent3" w:themeTint="99"/>
+        </w:rPr>
+        <w:t>Kommentér</w:t>
+      </w:r>
+      <w:proofErr w:type="spellEnd"/>
+      <w:r>
+        <w:rPr>
+          <w:color w:val="47D459" w:themeColor="accent3" w:themeTint="99"/>
+        </w:rPr>
+        <w:t xml:space="preserve">: Gir verdiene til grein- og </w:t>
+      </w:r>
+      <w:proofErr w:type="spellStart"/>
+      <w:r>
+        <w:rPr>
+          <w:color w:val="47D459" w:themeColor="accent3" w:themeTint="99"/>
+        </w:rPr>
+        <w:t>løvnodene</w:t>
+      </w:r>
+      <w:proofErr w:type="spellEnd"/>
+      <w:r>
+        <w:rPr>
+          <w:color w:val="47D459" w:themeColor="accent3" w:themeTint="99"/>
+        </w:rPr>
+        <w:t xml:space="preserve"> mening?</w:t>
+      </w:r>
+    </w:p>
+    <w:p/>
+    <w:p>
+      <w:pPr>
+        <w:rPr>
+          <w:b/>
+          <w:bCs/>
+          <w:color w:val="FF0000"/>
+        </w:rPr>
+      </w:pPr>
+      <w:proofErr w:type="spellStart"/>
+      <w:r>
+        <w:rPr>
+          <w:b/>
+          <w:bCs/>
+          <w:color w:val="FF0000"/>
+        </w:rPr>
+        <w:t>Decision</w:t>
+      </w:r>
+      <w:proofErr w:type="spellEnd"/>
+      <w:r>
+        <w:rPr>
+          <w:b/>
+          <w:bCs/>
+          <w:color w:val="FF0000"/>
+        </w:rPr>
+        <w:t xml:space="preserve"> </w:t>
+      </w:r>
+      <w:proofErr w:type="spellStart"/>
+      <w:r>
+        <w:rPr>
+          <w:b/>
+          <w:bCs/>
+          <w:color w:val="FF0000"/>
+        </w:rPr>
+        <w:t>tree</w:t>
+      </w:r>
+      <w:proofErr w:type="spellEnd"/>
+      <w:r>
+        <w:rPr>
+          <w:b/>
+          <w:bCs/>
+          <w:color w:val="FF0000"/>
+        </w:rPr>
+        <w:t xml:space="preserve"> - 2</w:t>
+      </w:r>
+    </w:p>
+    <w:p>
+      <w:pPr>
+        <w:numPr>
+          <w:ilvl w:val="0"/>
+          <w:numId w:val="5"/>
+        </w:numPr>
+        <w:rPr>
+          <w:color w:val="FF0000"/>
+        </w:rPr>
+      </w:pPr>
+      <w:r>
+        <w:rPr>
+          <w:color w:val="FF0000"/>
+        </w:rPr>
+        <w:t xml:space="preserve">Lag et </w:t>
+      </w:r>
+      <w:proofErr w:type="spellStart"/>
+      <w:r>
+        <w:rPr>
+          <w:color w:val="FF0000"/>
+        </w:rPr>
+        <w:t>decision</w:t>
+      </w:r>
+      <w:proofErr w:type="spellEnd"/>
+      <w:r>
+        <w:rPr>
+          <w:color w:val="FF0000"/>
+        </w:rPr>
+        <w:t xml:space="preserve"> </w:t>
+      </w:r>
+      <w:proofErr w:type="spellStart"/>
+      <w:r>
+        <w:rPr>
+          <w:color w:val="FF0000"/>
+        </w:rPr>
+        <w:t>tree</w:t>
+      </w:r>
+      <w:proofErr w:type="spellEnd"/>
+      <w:r>
+        <w:rPr>
+          <w:color w:val="FF0000"/>
+        </w:rPr>
+        <w:t xml:space="preserve"> for å skille pingvinarten </w:t>
+      </w:r>
+      <w:proofErr w:type="spellStart"/>
+      <w:r>
+        <w:rPr>
+          <w:b/>
+          <w:bCs/>
+          <w:color w:val="FF0000"/>
+        </w:rPr>
+        <w:t>Chinstrap</w:t>
+      </w:r>
+      <w:proofErr w:type="spellEnd"/>
+      <w:r>
+        <w:rPr>
+          <w:color w:val="FF0000"/>
+        </w:rPr>
+        <w:t xml:space="preserve"> fra de to andre artene basert på </w:t>
+      </w:r>
+      <w:proofErr w:type="spellStart"/>
+      <w:r>
+        <w:rPr>
+          <w:i/>
+          <w:iCs/>
+          <w:color w:val="FF0000"/>
+        </w:rPr>
+        <w:t>bill_length_mm</w:t>
+      </w:r>
+      <w:proofErr w:type="spellEnd"/>
+      <w:r>
+        <w:rPr>
+          <w:color w:val="FF0000"/>
+        </w:rPr>
+        <w:t xml:space="preserve"> og </w:t>
+      </w:r>
+      <w:proofErr w:type="spellStart"/>
+      <w:r>
+        <w:rPr>
+          <w:i/>
+          <w:iCs/>
+          <w:color w:val="FF0000"/>
+        </w:rPr>
+        <w:t>bill_depth_mm</w:t>
+      </w:r>
+      <w:proofErr w:type="spellEnd"/>
+      <w:r>
+        <w:rPr>
+          <w:color w:val="FF0000"/>
+        </w:rPr>
+        <w:t xml:space="preserve">, på samme måte som med </w:t>
+      </w:r>
+      <w:proofErr w:type="spellStart"/>
+      <w:r>
+        <w:rPr>
+          <w:color w:val="FF0000"/>
+        </w:rPr>
+        <w:t>perceptron</w:t>
+      </w:r>
+      <w:proofErr w:type="spellEnd"/>
+      <w:r>
+        <w:rPr>
+          <w:color w:val="FF0000"/>
+        </w:rPr>
+        <w:t xml:space="preserve">. Mål nøyaktigheten og </w:t>
+      </w:r>
+      <w:proofErr w:type="spellStart"/>
+      <w:r>
+        <w:rPr>
+          <w:color w:val="FF0000"/>
+        </w:rPr>
+        <w:t>visualisér</w:t>
+      </w:r>
+      <w:proofErr w:type="spellEnd"/>
+      <w:r>
+        <w:rPr>
+          <w:color w:val="FF0000"/>
+        </w:rPr>
+        <w:t xml:space="preserve"> treet. </w:t>
+      </w:r>
+      <w:r>
+        <w:rPr>
+          <w:color w:val="47D459" w:themeColor="accent3" w:themeTint="99"/>
+        </w:rPr>
+        <w:t xml:space="preserve">Sammenlign med resultatene for </w:t>
+      </w:r>
+      <w:proofErr w:type="spellStart"/>
+      <w:r>
+        <w:rPr>
+          <w:color w:val="47D459" w:themeColor="accent3" w:themeTint="99"/>
+        </w:rPr>
+        <w:t>perceptron</w:t>
+      </w:r>
+      <w:proofErr w:type="spellEnd"/>
+      <w:r>
+        <w:rPr>
+          <w:color w:val="47D459" w:themeColor="accent3" w:themeTint="99"/>
+        </w:rPr>
+        <w:t>.</w:t>
+      </w:r>
+    </w:p>
+    <w:p>
+      <w:pPr>
+        <w:rPr>
+          <w:b/>
+          <w:bCs/>
+          <w:color w:val="FF0000"/>
+        </w:rPr>
+      </w:pPr>
+      <w:proofErr w:type="spellStart"/>
+      <w:r>
+        <w:rPr>
+          <w:b/>
+          <w:bCs/>
+          <w:color w:val="FF0000"/>
+        </w:rPr>
+        <w:t>Decision</w:t>
+      </w:r>
+      <w:proofErr w:type="spellEnd"/>
+      <w:r>
+        <w:rPr>
+          <w:b/>
+          <w:bCs/>
+          <w:color w:val="FF0000"/>
+        </w:rPr>
+        <w:t xml:space="preserve"> </w:t>
+      </w:r>
+      <w:proofErr w:type="spellStart"/>
+      <w:r>
+        <w:rPr>
+          <w:b/>
+          <w:bCs/>
+          <w:color w:val="FF0000"/>
+        </w:rPr>
+        <w:t>tree</w:t>
+      </w:r>
+      <w:proofErr w:type="spellEnd"/>
+      <w:r>
+        <w:rPr>
+          <w:b/>
+          <w:bCs/>
+          <w:color w:val="FF0000"/>
+        </w:rPr>
+        <w:t xml:space="preserve"> - 3</w:t>
+      </w:r>
+    </w:p>
+    <w:p>
+      <w:pPr>
+        <w:numPr>
+          <w:ilvl w:val="0"/>
+          <w:numId w:val="8"/>
+        </w:numPr>
+        <w:rPr>
+          <w:color w:val="FF0000"/>
+        </w:rPr>
+      </w:pPr>
+      <w:r>
+        <w:rPr>
+          <w:color w:val="FF0000"/>
+        </w:rPr>
+        <w:t xml:space="preserve">Gjenta følgende eksperiment flere ganger, med en ny tilfeldig "stokking" og oppdeling av </w:t>
+      </w:r>
+      <w:proofErr w:type="gramStart"/>
+      <w:r>
+        <w:rPr>
+          <w:color w:val="FF0000"/>
+        </w:rPr>
+        <w:t xml:space="preserve">( </w:t>
+      </w:r>
+      <w:proofErr w:type="spellStart"/>
+      <w:r>
+        <w:rPr>
+          <w:color w:val="FF0000"/>
+        </w:rPr>
+        <w:t>X</w:t>
+      </w:r>
+      <w:proofErr w:type="spellEnd"/>
+      <w:proofErr w:type="gramEnd"/>
+      <w:r>
+        <w:rPr>
+          <w:color w:val="FF0000"/>
+        </w:rPr>
+        <w:t xml:space="preserve"> </w:t>
+      </w:r>
+      <w:proofErr w:type="spellStart"/>
+      <w:r>
+        <w:rPr>
+          <w:color w:val="FF0000"/>
+        </w:rPr>
+        <w:t>train</w:t>
+      </w:r>
+      <w:proofErr w:type="spellEnd"/>
+      <w:r>
+        <w:rPr>
+          <w:color w:val="FF0000"/>
+        </w:rPr>
+        <w:t xml:space="preserve"> , y </w:t>
+      </w:r>
+      <w:proofErr w:type="spellStart"/>
+      <w:r>
+        <w:rPr>
+          <w:color w:val="FF0000"/>
+        </w:rPr>
+        <w:t>train</w:t>
+      </w:r>
+      <w:proofErr w:type="spellEnd"/>
+      <w:r>
+        <w:rPr>
+          <w:color w:val="FF0000"/>
+        </w:rPr>
+        <w:t xml:space="preserve"> ) og ( </w:t>
+      </w:r>
+      <w:proofErr w:type="spellStart"/>
+      <w:r>
+        <w:rPr>
+          <w:color w:val="FF0000"/>
+        </w:rPr>
+        <w:t>X</w:t>
+      </w:r>
+      <w:proofErr w:type="spellEnd"/>
+      <w:r>
+        <w:rPr>
+          <w:color w:val="FF0000"/>
+        </w:rPr>
+        <w:t xml:space="preserve"> test , y test ) for hver gang: Lag et </w:t>
+      </w:r>
+      <w:proofErr w:type="spellStart"/>
+      <w:r>
+        <w:rPr>
+          <w:color w:val="FF0000"/>
+        </w:rPr>
+        <w:t>decision</w:t>
+      </w:r>
+      <w:proofErr w:type="spellEnd"/>
+      <w:r>
+        <w:rPr>
+          <w:color w:val="FF0000"/>
+        </w:rPr>
+        <w:t xml:space="preserve"> </w:t>
+      </w:r>
+      <w:proofErr w:type="spellStart"/>
+      <w:r>
+        <w:rPr>
+          <w:color w:val="FF0000"/>
+        </w:rPr>
+        <w:t>tree</w:t>
+      </w:r>
+      <w:proofErr w:type="spellEnd"/>
+      <w:r>
+        <w:rPr>
+          <w:color w:val="FF0000"/>
+        </w:rPr>
+        <w:t xml:space="preserve"> basert på alle 4 </w:t>
+      </w:r>
+      <w:proofErr w:type="spellStart"/>
+      <w:r>
+        <w:rPr>
+          <w:color w:val="FF0000"/>
+        </w:rPr>
+        <w:t>features</w:t>
+      </w:r>
+      <w:proofErr w:type="spellEnd"/>
+      <w:r>
+        <w:rPr>
+          <w:color w:val="FF0000"/>
+        </w:rPr>
+        <w:t xml:space="preserve"> i datasettet, som skal skille mellom alle 3 arter i datasettet. Bruk </w:t>
+      </w:r>
+      <w:proofErr w:type="gramStart"/>
+      <w:r>
+        <w:rPr>
+          <w:color w:val="FF0000"/>
+        </w:rPr>
+        <w:t xml:space="preserve">( </w:t>
+      </w:r>
+      <w:proofErr w:type="spellStart"/>
+      <w:r>
+        <w:rPr>
+          <w:color w:val="FF0000"/>
+        </w:rPr>
+        <w:t>X</w:t>
+      </w:r>
+      <w:proofErr w:type="spellEnd"/>
+      <w:proofErr w:type="gramEnd"/>
+      <w:r>
+        <w:rPr>
+          <w:color w:val="FF0000"/>
+        </w:rPr>
+        <w:t xml:space="preserve"> test , y test ) for å måle nøyaktigheten. </w:t>
+      </w:r>
+      <w:r>
+        <w:rPr>
+          <w:color w:val="3A7C22" w:themeColor="accent6" w:themeShade="BF"/>
+        </w:rPr>
+        <w:t>Oppgi statistikk for resultatene.</w:t>
+      </w:r>
+    </w:p>
+    <w:p>
+      <w:pPr>
+        <w:numPr>
+          <w:ilvl w:val="0"/>
+          <w:numId w:val="8"/>
+        </w:numPr>
+        <w:rPr>
+          <w:color w:val="3A7C22" w:themeColor="accent6" w:themeShade="BF"/>
+        </w:rPr>
+      </w:pPr>
+      <w:proofErr w:type="spellStart"/>
+      <w:r>
+        <w:rPr>
+          <w:color w:val="3A7C22" w:themeColor="accent6" w:themeShade="BF"/>
+        </w:rPr>
+        <w:t>Kommentér</w:t>
+      </w:r>
+      <w:proofErr w:type="spellEnd"/>
+      <w:r>
+        <w:rPr>
+          <w:color w:val="3A7C22" w:themeColor="accent6" w:themeShade="BF"/>
+        </w:rPr>
+        <w:t xml:space="preserve"> i rapporten: Hvorfor er klassifisering av mer enn to kategorier mulig med et </w:t>
+      </w:r>
+      <w:proofErr w:type="spellStart"/>
+      <w:r>
+        <w:rPr>
+          <w:color w:val="3A7C22" w:themeColor="accent6" w:themeShade="BF"/>
+        </w:rPr>
+        <w:t>decision</w:t>
+      </w:r>
+      <w:proofErr w:type="spellEnd"/>
+      <w:r>
+        <w:rPr>
+          <w:color w:val="3A7C22" w:themeColor="accent6" w:themeShade="BF"/>
+        </w:rPr>
+        <w:t xml:space="preserve"> </w:t>
+      </w:r>
+      <w:proofErr w:type="spellStart"/>
+      <w:r>
+        <w:rPr>
+          <w:color w:val="3A7C22" w:themeColor="accent6" w:themeShade="BF"/>
+        </w:rPr>
+        <w:t>tree</w:t>
+      </w:r>
+      <w:proofErr w:type="spellEnd"/>
+      <w:r>
+        <w:rPr>
+          <w:color w:val="3A7C22" w:themeColor="accent6" w:themeShade="BF"/>
+        </w:rPr>
+        <w:t xml:space="preserve">, og ikke med et </w:t>
+      </w:r>
+      <w:proofErr w:type="spellStart"/>
+      <w:r>
+        <w:rPr>
+          <w:color w:val="3A7C22" w:themeColor="accent6" w:themeShade="BF"/>
+        </w:rPr>
+        <w:t>perceptron</w:t>
+      </w:r>
+      <w:proofErr w:type="spellEnd"/>
+      <w:r>
+        <w:rPr>
+          <w:color w:val="3A7C22" w:themeColor="accent6" w:themeShade="BF"/>
+        </w:rPr>
+        <w:t>?</w:t>
+      </w:r>
+    </w:p>
+    <w:p/>
+    <w:p>
+      <w:pPr>
         <w:pStyle w:val="Overskrift1"/>
       </w:pPr>
       <w:bookmarkStart w:id="4" w:name="_Toc179749603"/>
       <w:r>
+        <w:lastRenderedPageBreak/>
         <w:t>5</w:t>
       </w:r>
       <w:r>
@@ -5849,7 +6987,15 @@
     </w:p>
     <w:p>
       <w:r>
-        <w:t>** God selvinnsikt som står til levert kode og opnådde resultater **</w:t>
+        <w:t xml:space="preserve">** God selvinnsikt som står til levert kode og </w:t>
+      </w:r>
+      <w:proofErr w:type="spellStart"/>
+      <w:r>
+        <w:t>opnådde</w:t>
+      </w:r>
+      <w:proofErr w:type="spellEnd"/>
+      <w:r>
+        <w:t xml:space="preserve"> resultater **</w:t>
       </w:r>
     </w:p>
     <w:p>
@@ -5862,6 +7008,42 @@
         <w:t>** Beskrivelse av mulig fremtidig arbeid **</w:t>
       </w:r>
     </w:p>
+    <w:p/>
+    <w:p>
+      <w:pPr>
+        <w:rPr>
+          <w:b/>
+          <w:bCs/>
+          <w:color w:val="3A7C22" w:themeColor="accent6" w:themeShade="BF"/>
+        </w:rPr>
+      </w:pPr>
+      <w:r>
+        <w:rPr>
+          <w:b/>
+          <w:bCs/>
+          <w:color w:val="3A7C22" w:themeColor="accent6" w:themeShade="BF"/>
+        </w:rPr>
+        <w:t>Sammenligning og oppsummering</w:t>
+      </w:r>
+    </w:p>
+    <w:p>
+      <w:pPr>
+        <w:numPr>
+          <w:ilvl w:val="0"/>
+          <w:numId w:val="9"/>
+        </w:numPr>
+        <w:rPr>
+          <w:color w:val="3A7C22" w:themeColor="accent6" w:themeShade="BF"/>
+        </w:rPr>
+      </w:pPr>
+      <w:r>
+        <w:rPr>
+          <w:color w:val="3A7C22" w:themeColor="accent6" w:themeShade="BF"/>
+        </w:rPr>
+        <w:t>Sammenlign resultatene for de ulike modellene du har trent og testet. Er det forskjeller mellom resultatene? Hva er sannsynlige grunner til det, i så fall?</w:t>
+      </w:r>
+    </w:p>
+    <w:p/>
     <w:p>
       <w:pPr>
         <w:pStyle w:val="Overskrift1"/>
@@ -5899,25 +7081,155 @@
         <w:t xml:space="preserve"> </w:t>
       </w:r>
       <w:hyperlink r:id="rId10" w:history="1">
+        <w:proofErr w:type="spellStart"/>
         <w:r>
           <w:rPr>
             <w:rStyle w:val="Hyperkobling"/>
           </w:rPr>
-          <w:t>https://optimar.no/solutions/product/species-recognition</w:t>
+          <w:t>https</w:t>
         </w:r>
-      </w:hyperlink>
-    </w:p>
-    <w:p>
-      <w:r>
-        <w:t xml:space="preserve">3 - </w:t>
-      </w:r>
-      <w:hyperlink r:id="rId11" w:history="1">
+        <w:proofErr w:type="spellEnd"/>
         <w:r>
           <w:rPr>
             <w:rStyle w:val="Hyperkobling"/>
           </w:rPr>
-          <w:t>https://cloud.google.com/discover/what-is-supervised-learning</w:t>
+          <w:t>://</w:t>
         </w:r>
+        <w:proofErr w:type="spellStart"/>
+        <w:r>
+          <w:rPr>
+            <w:rStyle w:val="Hyperkobling"/>
+          </w:rPr>
+          <w:t>optimar.no</w:t>
+        </w:r>
+        <w:proofErr w:type="spellEnd"/>
+        <w:r>
+          <w:rPr>
+            <w:rStyle w:val="Hyperkobling"/>
+          </w:rPr>
+          <w:t>/</w:t>
+        </w:r>
+        <w:proofErr w:type="spellStart"/>
+        <w:r>
+          <w:rPr>
+            <w:rStyle w:val="Hyperkobling"/>
+          </w:rPr>
+          <w:t>solutions</w:t>
+        </w:r>
+        <w:proofErr w:type="spellEnd"/>
+        <w:r>
+          <w:rPr>
+            <w:rStyle w:val="Hyperkobling"/>
+          </w:rPr>
+          <w:t>/</w:t>
+        </w:r>
+        <w:proofErr w:type="spellStart"/>
+        <w:r>
+          <w:rPr>
+            <w:rStyle w:val="Hyperkobling"/>
+          </w:rPr>
+          <w:t>product</w:t>
+        </w:r>
+        <w:proofErr w:type="spellEnd"/>
+        <w:r>
+          <w:rPr>
+            <w:rStyle w:val="Hyperkobling"/>
+          </w:rPr>
+          <w:t>/species-</w:t>
+        </w:r>
+        <w:proofErr w:type="spellStart"/>
+        <w:r>
+          <w:rPr>
+            <w:rStyle w:val="Hyperkobling"/>
+          </w:rPr>
+          <w:t>recognition</w:t>
+        </w:r>
+        <w:proofErr w:type="spellEnd"/>
+      </w:hyperlink>
+    </w:p>
+    <w:p>
+      <w:r>
+        <w:t xml:space="preserve">3 - </w:t>
+      </w:r>
+      <w:hyperlink r:id="rId11" w:history="1">
+        <w:proofErr w:type="spellStart"/>
+        <w:r>
+          <w:rPr>
+            <w:rStyle w:val="Hyperkobling"/>
+          </w:rPr>
+          <w:t>https</w:t>
+        </w:r>
+        <w:proofErr w:type="spellEnd"/>
+        <w:r>
+          <w:rPr>
+            <w:rStyle w:val="Hyperkobling"/>
+          </w:rPr>
+          <w:t>://</w:t>
+        </w:r>
+        <w:proofErr w:type="spellStart"/>
+        <w:r>
+          <w:rPr>
+            <w:rStyle w:val="Hyperkobling"/>
+          </w:rPr>
+          <w:t>cloud.google.com</w:t>
+        </w:r>
+        <w:proofErr w:type="spellEnd"/>
+        <w:r>
+          <w:rPr>
+            <w:rStyle w:val="Hyperkobling"/>
+          </w:rPr>
+          <w:t>/</w:t>
+        </w:r>
+        <w:proofErr w:type="spellStart"/>
+        <w:r>
+          <w:rPr>
+            <w:rStyle w:val="Hyperkobling"/>
+          </w:rPr>
+          <w:t>discover</w:t>
+        </w:r>
+        <w:proofErr w:type="spellEnd"/>
+        <w:r>
+          <w:rPr>
+            <w:rStyle w:val="Hyperkobling"/>
+          </w:rPr>
+          <w:t>/</w:t>
+        </w:r>
+        <w:proofErr w:type="spellStart"/>
+        <w:r>
+          <w:rPr>
+            <w:rStyle w:val="Hyperkobling"/>
+          </w:rPr>
+          <w:t>what</w:t>
+        </w:r>
+        <w:proofErr w:type="spellEnd"/>
+        <w:r>
+          <w:rPr>
+            <w:rStyle w:val="Hyperkobling"/>
+          </w:rPr>
+          <w:t>-is-</w:t>
+        </w:r>
+        <w:proofErr w:type="spellStart"/>
+        <w:r>
+          <w:rPr>
+            <w:rStyle w:val="Hyperkobling"/>
+          </w:rPr>
+          <w:t>supervised</w:t>
+        </w:r>
+        <w:proofErr w:type="spellEnd"/>
+        <w:r>
+          <w:rPr>
+            <w:rStyle w:val="Hyperkobling"/>
+          </w:rPr>
+          <w:t>-</w:t>
+        </w:r>
+        <w:proofErr w:type="spellStart"/>
+        <w:r>
+          <w:rPr>
+            <w:rStyle w:val="Hyperkobling"/>
+          </w:rPr>
+          <w:t>learning</w:t>
+        </w:r>
+        <w:proofErr w:type="spellEnd"/>
       </w:hyperlink>
     </w:p>
     <w:p/>
@@ -6152,6 +7464,751 @@
     </w:lvl>
   </w:abstractNum>
   <w:abstractNum w:abstractNumId="1" w15:restartNumberingAfterBreak="0">
+    <w:nsid w:val="2CEE7024"/>
+    <w:multiLevelType w:val="multilevel"/>
+    <w:tmpl w:val="A68CD178"/>
+    <w:lvl w:ilvl="0">
+      <w:start w:val="1"/>
+      <w:numFmt w:val="bullet"/>
+      <w:lvlText w:val=""/>
+      <w:lvlJc w:val="left"/>
+      <w:pPr>
+        <w:tabs>
+          <w:tab w:val="num" w:pos="720"/>
+        </w:tabs>
+        <w:ind w:left="720" w:hanging="360"/>
+      </w:pPr>
+      <w:rPr>
+        <w:rFonts w:ascii="Symbol" w:hAnsi="Symbol" w:hint="default"/>
+        <w:sz w:val="20"/>
+      </w:rPr>
+    </w:lvl>
+    <w:lvl w:ilvl="1" w:tentative="1">
+      <w:start w:val="1"/>
+      <w:numFmt w:val="bullet"/>
+      <w:lvlText w:val="o"/>
+      <w:lvlJc w:val="left"/>
+      <w:pPr>
+        <w:tabs>
+          <w:tab w:val="num" w:pos="1440"/>
+        </w:tabs>
+        <w:ind w:left="1440" w:hanging="360"/>
+      </w:pPr>
+      <w:rPr>
+        <w:rFonts w:ascii="Courier New" w:hAnsi="Courier New" w:hint="default"/>
+        <w:sz w:val="20"/>
+      </w:rPr>
+    </w:lvl>
+    <w:lvl w:ilvl="2" w:tentative="1">
+      <w:start w:val="1"/>
+      <w:numFmt w:val="bullet"/>
+      <w:lvlText w:val=""/>
+      <w:lvlJc w:val="left"/>
+      <w:pPr>
+        <w:tabs>
+          <w:tab w:val="num" w:pos="2160"/>
+        </w:tabs>
+        <w:ind w:left="2160" w:hanging="360"/>
+      </w:pPr>
+      <w:rPr>
+        <w:rFonts w:ascii="Wingdings" w:hAnsi="Wingdings" w:hint="default"/>
+        <w:sz w:val="20"/>
+      </w:rPr>
+    </w:lvl>
+    <w:lvl w:ilvl="3" w:tentative="1">
+      <w:start w:val="1"/>
+      <w:numFmt w:val="bullet"/>
+      <w:lvlText w:val=""/>
+      <w:lvlJc w:val="left"/>
+      <w:pPr>
+        <w:tabs>
+          <w:tab w:val="num" w:pos="2880"/>
+        </w:tabs>
+        <w:ind w:left="2880" w:hanging="360"/>
+      </w:pPr>
+      <w:rPr>
+        <w:rFonts w:ascii="Wingdings" w:hAnsi="Wingdings" w:hint="default"/>
+        <w:sz w:val="20"/>
+      </w:rPr>
+    </w:lvl>
+    <w:lvl w:ilvl="4" w:tentative="1">
+      <w:start w:val="1"/>
+      <w:numFmt w:val="bullet"/>
+      <w:lvlText w:val=""/>
+      <w:lvlJc w:val="left"/>
+      <w:pPr>
+        <w:tabs>
+          <w:tab w:val="num" w:pos="3600"/>
+        </w:tabs>
+        <w:ind w:left="3600" w:hanging="360"/>
+      </w:pPr>
+      <w:rPr>
+        <w:rFonts w:ascii="Wingdings" w:hAnsi="Wingdings" w:hint="default"/>
+        <w:sz w:val="20"/>
+      </w:rPr>
+    </w:lvl>
+    <w:lvl w:ilvl="5" w:tentative="1">
+      <w:start w:val="1"/>
+      <w:numFmt w:val="bullet"/>
+      <w:lvlText w:val=""/>
+      <w:lvlJc w:val="left"/>
+      <w:pPr>
+        <w:tabs>
+          <w:tab w:val="num" w:pos="4320"/>
+        </w:tabs>
+        <w:ind w:left="4320" w:hanging="360"/>
+      </w:pPr>
+      <w:rPr>
+        <w:rFonts w:ascii="Wingdings" w:hAnsi="Wingdings" w:hint="default"/>
+        <w:sz w:val="20"/>
+      </w:rPr>
+    </w:lvl>
+    <w:lvl w:ilvl="6" w:tentative="1">
+      <w:start w:val="1"/>
+      <w:numFmt w:val="bullet"/>
+      <w:lvlText w:val=""/>
+      <w:lvlJc w:val="left"/>
+      <w:pPr>
+        <w:tabs>
+          <w:tab w:val="num" w:pos="5040"/>
+        </w:tabs>
+        <w:ind w:left="5040" w:hanging="360"/>
+      </w:pPr>
+      <w:rPr>
+        <w:rFonts w:ascii="Wingdings" w:hAnsi="Wingdings" w:hint="default"/>
+        <w:sz w:val="20"/>
+      </w:rPr>
+    </w:lvl>
+    <w:lvl w:ilvl="7" w:tentative="1">
+      <w:start w:val="1"/>
+      <w:numFmt w:val="bullet"/>
+      <w:lvlText w:val=""/>
+      <w:lvlJc w:val="left"/>
+      <w:pPr>
+        <w:tabs>
+          <w:tab w:val="num" w:pos="5760"/>
+        </w:tabs>
+        <w:ind w:left="5760" w:hanging="360"/>
+      </w:pPr>
+      <w:rPr>
+        <w:rFonts w:ascii="Wingdings" w:hAnsi="Wingdings" w:hint="default"/>
+        <w:sz w:val="20"/>
+      </w:rPr>
+    </w:lvl>
+    <w:lvl w:ilvl="8" w:tentative="1">
+      <w:start w:val="1"/>
+      <w:numFmt w:val="bullet"/>
+      <w:lvlText w:val=""/>
+      <w:lvlJc w:val="left"/>
+      <w:pPr>
+        <w:tabs>
+          <w:tab w:val="num" w:pos="6480"/>
+        </w:tabs>
+        <w:ind w:left="6480" w:hanging="360"/>
+      </w:pPr>
+      <w:rPr>
+        <w:rFonts w:ascii="Wingdings" w:hAnsi="Wingdings" w:hint="default"/>
+        <w:sz w:val="20"/>
+      </w:rPr>
+    </w:lvl>
+  </w:abstractNum>
+  <w:abstractNum w:abstractNumId="2" w15:restartNumberingAfterBreak="0">
+    <w:nsid w:val="486A406D"/>
+    <w:multiLevelType w:val="multilevel"/>
+    <w:tmpl w:val="9AB8284A"/>
+    <w:lvl w:ilvl="0">
+      <w:start w:val="1"/>
+      <w:numFmt w:val="bullet"/>
+      <w:lvlText w:val=""/>
+      <w:lvlJc w:val="left"/>
+      <w:pPr>
+        <w:tabs>
+          <w:tab w:val="num" w:pos="720"/>
+        </w:tabs>
+        <w:ind w:left="720" w:hanging="360"/>
+      </w:pPr>
+      <w:rPr>
+        <w:rFonts w:ascii="Symbol" w:hAnsi="Symbol" w:hint="default"/>
+        <w:sz w:val="20"/>
+      </w:rPr>
+    </w:lvl>
+    <w:lvl w:ilvl="1" w:tentative="1">
+      <w:start w:val="1"/>
+      <w:numFmt w:val="bullet"/>
+      <w:lvlText w:val="o"/>
+      <w:lvlJc w:val="left"/>
+      <w:pPr>
+        <w:tabs>
+          <w:tab w:val="num" w:pos="1440"/>
+        </w:tabs>
+        <w:ind w:left="1440" w:hanging="360"/>
+      </w:pPr>
+      <w:rPr>
+        <w:rFonts w:ascii="Courier New" w:hAnsi="Courier New" w:hint="default"/>
+        <w:sz w:val="20"/>
+      </w:rPr>
+    </w:lvl>
+    <w:lvl w:ilvl="2" w:tentative="1">
+      <w:start w:val="1"/>
+      <w:numFmt w:val="bullet"/>
+      <w:lvlText w:val=""/>
+      <w:lvlJc w:val="left"/>
+      <w:pPr>
+        <w:tabs>
+          <w:tab w:val="num" w:pos="2160"/>
+        </w:tabs>
+        <w:ind w:left="2160" w:hanging="360"/>
+      </w:pPr>
+      <w:rPr>
+        <w:rFonts w:ascii="Wingdings" w:hAnsi="Wingdings" w:hint="default"/>
+        <w:sz w:val="20"/>
+      </w:rPr>
+    </w:lvl>
+    <w:lvl w:ilvl="3" w:tentative="1">
+      <w:start w:val="1"/>
+      <w:numFmt w:val="bullet"/>
+      <w:lvlText w:val=""/>
+      <w:lvlJc w:val="left"/>
+      <w:pPr>
+        <w:tabs>
+          <w:tab w:val="num" w:pos="2880"/>
+        </w:tabs>
+        <w:ind w:left="2880" w:hanging="360"/>
+      </w:pPr>
+      <w:rPr>
+        <w:rFonts w:ascii="Wingdings" w:hAnsi="Wingdings" w:hint="default"/>
+        <w:sz w:val="20"/>
+      </w:rPr>
+    </w:lvl>
+    <w:lvl w:ilvl="4" w:tentative="1">
+      <w:start w:val="1"/>
+      <w:numFmt w:val="bullet"/>
+      <w:lvlText w:val=""/>
+      <w:lvlJc w:val="left"/>
+      <w:pPr>
+        <w:tabs>
+          <w:tab w:val="num" w:pos="3600"/>
+        </w:tabs>
+        <w:ind w:left="3600" w:hanging="360"/>
+      </w:pPr>
+      <w:rPr>
+        <w:rFonts w:ascii="Wingdings" w:hAnsi="Wingdings" w:hint="default"/>
+        <w:sz w:val="20"/>
+      </w:rPr>
+    </w:lvl>
+    <w:lvl w:ilvl="5" w:tentative="1">
+      <w:start w:val="1"/>
+      <w:numFmt w:val="bullet"/>
+      <w:lvlText w:val=""/>
+      <w:lvlJc w:val="left"/>
+      <w:pPr>
+        <w:tabs>
+          <w:tab w:val="num" w:pos="4320"/>
+        </w:tabs>
+        <w:ind w:left="4320" w:hanging="360"/>
+      </w:pPr>
+      <w:rPr>
+        <w:rFonts w:ascii="Wingdings" w:hAnsi="Wingdings" w:hint="default"/>
+        <w:sz w:val="20"/>
+      </w:rPr>
+    </w:lvl>
+    <w:lvl w:ilvl="6" w:tentative="1">
+      <w:start w:val="1"/>
+      <w:numFmt w:val="bullet"/>
+      <w:lvlText w:val=""/>
+      <w:lvlJc w:val="left"/>
+      <w:pPr>
+        <w:tabs>
+          <w:tab w:val="num" w:pos="5040"/>
+        </w:tabs>
+        <w:ind w:left="5040" w:hanging="360"/>
+      </w:pPr>
+      <w:rPr>
+        <w:rFonts w:ascii="Wingdings" w:hAnsi="Wingdings" w:hint="default"/>
+        <w:sz w:val="20"/>
+      </w:rPr>
+    </w:lvl>
+    <w:lvl w:ilvl="7" w:tentative="1">
+      <w:start w:val="1"/>
+      <w:numFmt w:val="bullet"/>
+      <w:lvlText w:val=""/>
+      <w:lvlJc w:val="left"/>
+      <w:pPr>
+        <w:tabs>
+          <w:tab w:val="num" w:pos="5760"/>
+        </w:tabs>
+        <w:ind w:left="5760" w:hanging="360"/>
+      </w:pPr>
+      <w:rPr>
+        <w:rFonts w:ascii="Wingdings" w:hAnsi="Wingdings" w:hint="default"/>
+        <w:sz w:val="20"/>
+      </w:rPr>
+    </w:lvl>
+    <w:lvl w:ilvl="8" w:tentative="1">
+      <w:start w:val="1"/>
+      <w:numFmt w:val="bullet"/>
+      <w:lvlText w:val=""/>
+      <w:lvlJc w:val="left"/>
+      <w:pPr>
+        <w:tabs>
+          <w:tab w:val="num" w:pos="6480"/>
+        </w:tabs>
+        <w:ind w:left="6480" w:hanging="360"/>
+      </w:pPr>
+      <w:rPr>
+        <w:rFonts w:ascii="Wingdings" w:hAnsi="Wingdings" w:hint="default"/>
+        <w:sz w:val="20"/>
+      </w:rPr>
+    </w:lvl>
+  </w:abstractNum>
+  <w:abstractNum w:abstractNumId="3" w15:restartNumberingAfterBreak="0">
+    <w:nsid w:val="4B165CD9"/>
+    <w:multiLevelType w:val="multilevel"/>
+    <w:tmpl w:val="93163F5A"/>
+    <w:lvl w:ilvl="0">
+      <w:start w:val="1"/>
+      <w:numFmt w:val="bullet"/>
+      <w:lvlText w:val=""/>
+      <w:lvlJc w:val="left"/>
+      <w:pPr>
+        <w:tabs>
+          <w:tab w:val="num" w:pos="720"/>
+        </w:tabs>
+        <w:ind w:left="720" w:hanging="360"/>
+      </w:pPr>
+      <w:rPr>
+        <w:rFonts w:ascii="Symbol" w:hAnsi="Symbol" w:hint="default"/>
+        <w:sz w:val="20"/>
+      </w:rPr>
+    </w:lvl>
+    <w:lvl w:ilvl="1" w:tentative="1">
+      <w:start w:val="1"/>
+      <w:numFmt w:val="bullet"/>
+      <w:lvlText w:val="o"/>
+      <w:lvlJc w:val="left"/>
+      <w:pPr>
+        <w:tabs>
+          <w:tab w:val="num" w:pos="1440"/>
+        </w:tabs>
+        <w:ind w:left="1440" w:hanging="360"/>
+      </w:pPr>
+      <w:rPr>
+        <w:rFonts w:ascii="Courier New" w:hAnsi="Courier New" w:hint="default"/>
+        <w:sz w:val="20"/>
+      </w:rPr>
+    </w:lvl>
+    <w:lvl w:ilvl="2" w:tentative="1">
+      <w:start w:val="1"/>
+      <w:numFmt w:val="bullet"/>
+      <w:lvlText w:val=""/>
+      <w:lvlJc w:val="left"/>
+      <w:pPr>
+        <w:tabs>
+          <w:tab w:val="num" w:pos="2160"/>
+        </w:tabs>
+        <w:ind w:left="2160" w:hanging="360"/>
+      </w:pPr>
+      <w:rPr>
+        <w:rFonts w:ascii="Wingdings" w:hAnsi="Wingdings" w:hint="default"/>
+        <w:sz w:val="20"/>
+      </w:rPr>
+    </w:lvl>
+    <w:lvl w:ilvl="3" w:tentative="1">
+      <w:start w:val="1"/>
+      <w:numFmt w:val="bullet"/>
+      <w:lvlText w:val=""/>
+      <w:lvlJc w:val="left"/>
+      <w:pPr>
+        <w:tabs>
+          <w:tab w:val="num" w:pos="2880"/>
+        </w:tabs>
+        <w:ind w:left="2880" w:hanging="360"/>
+      </w:pPr>
+      <w:rPr>
+        <w:rFonts w:ascii="Wingdings" w:hAnsi="Wingdings" w:hint="default"/>
+        <w:sz w:val="20"/>
+      </w:rPr>
+    </w:lvl>
+    <w:lvl w:ilvl="4" w:tentative="1">
+      <w:start w:val="1"/>
+      <w:numFmt w:val="bullet"/>
+      <w:lvlText w:val=""/>
+      <w:lvlJc w:val="left"/>
+      <w:pPr>
+        <w:tabs>
+          <w:tab w:val="num" w:pos="3600"/>
+        </w:tabs>
+        <w:ind w:left="3600" w:hanging="360"/>
+      </w:pPr>
+      <w:rPr>
+        <w:rFonts w:ascii="Wingdings" w:hAnsi="Wingdings" w:hint="default"/>
+        <w:sz w:val="20"/>
+      </w:rPr>
+    </w:lvl>
+    <w:lvl w:ilvl="5" w:tentative="1">
+      <w:start w:val="1"/>
+      <w:numFmt w:val="bullet"/>
+      <w:lvlText w:val=""/>
+      <w:lvlJc w:val="left"/>
+      <w:pPr>
+        <w:tabs>
+          <w:tab w:val="num" w:pos="4320"/>
+        </w:tabs>
+        <w:ind w:left="4320" w:hanging="360"/>
+      </w:pPr>
+      <w:rPr>
+        <w:rFonts w:ascii="Wingdings" w:hAnsi="Wingdings" w:hint="default"/>
+        <w:sz w:val="20"/>
+      </w:rPr>
+    </w:lvl>
+    <w:lvl w:ilvl="6" w:tentative="1">
+      <w:start w:val="1"/>
+      <w:numFmt w:val="bullet"/>
+      <w:lvlText w:val=""/>
+      <w:lvlJc w:val="left"/>
+      <w:pPr>
+        <w:tabs>
+          <w:tab w:val="num" w:pos="5040"/>
+        </w:tabs>
+        <w:ind w:left="5040" w:hanging="360"/>
+      </w:pPr>
+      <w:rPr>
+        <w:rFonts w:ascii="Wingdings" w:hAnsi="Wingdings" w:hint="default"/>
+        <w:sz w:val="20"/>
+      </w:rPr>
+    </w:lvl>
+    <w:lvl w:ilvl="7" w:tentative="1">
+      <w:start w:val="1"/>
+      <w:numFmt w:val="bullet"/>
+      <w:lvlText w:val=""/>
+      <w:lvlJc w:val="left"/>
+      <w:pPr>
+        <w:tabs>
+          <w:tab w:val="num" w:pos="5760"/>
+        </w:tabs>
+        <w:ind w:left="5760" w:hanging="360"/>
+      </w:pPr>
+      <w:rPr>
+        <w:rFonts w:ascii="Wingdings" w:hAnsi="Wingdings" w:hint="default"/>
+        <w:sz w:val="20"/>
+      </w:rPr>
+    </w:lvl>
+    <w:lvl w:ilvl="8" w:tentative="1">
+      <w:start w:val="1"/>
+      <w:numFmt w:val="bullet"/>
+      <w:lvlText w:val=""/>
+      <w:lvlJc w:val="left"/>
+      <w:pPr>
+        <w:tabs>
+          <w:tab w:val="num" w:pos="6480"/>
+        </w:tabs>
+        <w:ind w:left="6480" w:hanging="360"/>
+      </w:pPr>
+      <w:rPr>
+        <w:rFonts w:ascii="Wingdings" w:hAnsi="Wingdings" w:hint="default"/>
+        <w:sz w:val="20"/>
+      </w:rPr>
+    </w:lvl>
+  </w:abstractNum>
+  <w:abstractNum w:abstractNumId="4" w15:restartNumberingAfterBreak="0">
+    <w:nsid w:val="5B312EAA"/>
+    <w:multiLevelType w:val="multilevel"/>
+    <w:tmpl w:val="B5482D36"/>
+    <w:lvl w:ilvl="0">
+      <w:start w:val="1"/>
+      <w:numFmt w:val="bullet"/>
+      <w:lvlText w:val=""/>
+      <w:lvlJc w:val="left"/>
+      <w:pPr>
+        <w:tabs>
+          <w:tab w:val="num" w:pos="720"/>
+        </w:tabs>
+        <w:ind w:left="720" w:hanging="360"/>
+      </w:pPr>
+      <w:rPr>
+        <w:rFonts w:ascii="Symbol" w:hAnsi="Symbol" w:hint="default"/>
+        <w:sz w:val="20"/>
+      </w:rPr>
+    </w:lvl>
+    <w:lvl w:ilvl="1" w:tentative="1">
+      <w:start w:val="1"/>
+      <w:numFmt w:val="bullet"/>
+      <w:lvlText w:val="o"/>
+      <w:lvlJc w:val="left"/>
+      <w:pPr>
+        <w:tabs>
+          <w:tab w:val="num" w:pos="1440"/>
+        </w:tabs>
+        <w:ind w:left="1440" w:hanging="360"/>
+      </w:pPr>
+      <w:rPr>
+        <w:rFonts w:ascii="Courier New" w:hAnsi="Courier New" w:hint="default"/>
+        <w:sz w:val="20"/>
+      </w:rPr>
+    </w:lvl>
+    <w:lvl w:ilvl="2" w:tentative="1">
+      <w:start w:val="1"/>
+      <w:numFmt w:val="bullet"/>
+      <w:lvlText w:val=""/>
+      <w:lvlJc w:val="left"/>
+      <w:pPr>
+        <w:tabs>
+          <w:tab w:val="num" w:pos="2160"/>
+        </w:tabs>
+        <w:ind w:left="2160" w:hanging="360"/>
+      </w:pPr>
+      <w:rPr>
+        <w:rFonts w:ascii="Wingdings" w:hAnsi="Wingdings" w:hint="default"/>
+        <w:sz w:val="20"/>
+      </w:rPr>
+    </w:lvl>
+    <w:lvl w:ilvl="3" w:tentative="1">
+      <w:start w:val="1"/>
+      <w:numFmt w:val="bullet"/>
+      <w:lvlText w:val=""/>
+      <w:lvlJc w:val="left"/>
+      <w:pPr>
+        <w:tabs>
+          <w:tab w:val="num" w:pos="2880"/>
+        </w:tabs>
+        <w:ind w:left="2880" w:hanging="360"/>
+      </w:pPr>
+      <w:rPr>
+        <w:rFonts w:ascii="Wingdings" w:hAnsi="Wingdings" w:hint="default"/>
+        <w:sz w:val="20"/>
+      </w:rPr>
+    </w:lvl>
+    <w:lvl w:ilvl="4" w:tentative="1">
+      <w:start w:val="1"/>
+      <w:numFmt w:val="bullet"/>
+      <w:lvlText w:val=""/>
+      <w:lvlJc w:val="left"/>
+      <w:pPr>
+        <w:tabs>
+          <w:tab w:val="num" w:pos="3600"/>
+        </w:tabs>
+        <w:ind w:left="3600" w:hanging="360"/>
+      </w:pPr>
+      <w:rPr>
+        <w:rFonts w:ascii="Wingdings" w:hAnsi="Wingdings" w:hint="default"/>
+        <w:sz w:val="20"/>
+      </w:rPr>
+    </w:lvl>
+    <w:lvl w:ilvl="5" w:tentative="1">
+      <w:start w:val="1"/>
+      <w:numFmt w:val="bullet"/>
+      <w:lvlText w:val=""/>
+      <w:lvlJc w:val="left"/>
+      <w:pPr>
+        <w:tabs>
+          <w:tab w:val="num" w:pos="4320"/>
+        </w:tabs>
+        <w:ind w:left="4320" w:hanging="360"/>
+      </w:pPr>
+      <w:rPr>
+        <w:rFonts w:ascii="Wingdings" w:hAnsi="Wingdings" w:hint="default"/>
+        <w:sz w:val="20"/>
+      </w:rPr>
+    </w:lvl>
+    <w:lvl w:ilvl="6" w:tentative="1">
+      <w:start w:val="1"/>
+      <w:numFmt w:val="bullet"/>
+      <w:lvlText w:val=""/>
+      <w:lvlJc w:val="left"/>
+      <w:pPr>
+        <w:tabs>
+          <w:tab w:val="num" w:pos="5040"/>
+        </w:tabs>
+        <w:ind w:left="5040" w:hanging="360"/>
+      </w:pPr>
+      <w:rPr>
+        <w:rFonts w:ascii="Wingdings" w:hAnsi="Wingdings" w:hint="default"/>
+        <w:sz w:val="20"/>
+      </w:rPr>
+    </w:lvl>
+    <w:lvl w:ilvl="7" w:tentative="1">
+      <w:start w:val="1"/>
+      <w:numFmt w:val="bullet"/>
+      <w:lvlText w:val=""/>
+      <w:lvlJc w:val="left"/>
+      <w:pPr>
+        <w:tabs>
+          <w:tab w:val="num" w:pos="5760"/>
+        </w:tabs>
+        <w:ind w:left="5760" w:hanging="360"/>
+      </w:pPr>
+      <w:rPr>
+        <w:rFonts w:ascii="Wingdings" w:hAnsi="Wingdings" w:hint="default"/>
+        <w:sz w:val="20"/>
+      </w:rPr>
+    </w:lvl>
+    <w:lvl w:ilvl="8" w:tentative="1">
+      <w:start w:val="1"/>
+      <w:numFmt w:val="bullet"/>
+      <w:lvlText w:val=""/>
+      <w:lvlJc w:val="left"/>
+      <w:pPr>
+        <w:tabs>
+          <w:tab w:val="num" w:pos="6480"/>
+        </w:tabs>
+        <w:ind w:left="6480" w:hanging="360"/>
+      </w:pPr>
+      <w:rPr>
+        <w:rFonts w:ascii="Wingdings" w:hAnsi="Wingdings" w:hint="default"/>
+        <w:sz w:val="20"/>
+      </w:rPr>
+    </w:lvl>
+  </w:abstractNum>
+  <w:abstractNum w:abstractNumId="5" w15:restartNumberingAfterBreak="0">
+    <w:nsid w:val="643108B5"/>
+    <w:multiLevelType w:val="multilevel"/>
+    <w:tmpl w:val="6AFA95E2"/>
+    <w:lvl w:ilvl="0">
+      <w:start w:val="1"/>
+      <w:numFmt w:val="bullet"/>
+      <w:lvlText w:val=""/>
+      <w:lvlJc w:val="left"/>
+      <w:pPr>
+        <w:tabs>
+          <w:tab w:val="num" w:pos="720"/>
+        </w:tabs>
+        <w:ind w:left="720" w:hanging="360"/>
+      </w:pPr>
+      <w:rPr>
+        <w:rFonts w:ascii="Symbol" w:hAnsi="Symbol" w:hint="default"/>
+        <w:sz w:val="20"/>
+      </w:rPr>
+    </w:lvl>
+    <w:lvl w:ilvl="1" w:tentative="1">
+      <w:start w:val="1"/>
+      <w:numFmt w:val="bullet"/>
+      <w:lvlText w:val="o"/>
+      <w:lvlJc w:val="left"/>
+      <w:pPr>
+        <w:tabs>
+          <w:tab w:val="num" w:pos="1440"/>
+        </w:tabs>
+        <w:ind w:left="1440" w:hanging="360"/>
+      </w:pPr>
+      <w:rPr>
+        <w:rFonts w:ascii="Courier New" w:hAnsi="Courier New" w:hint="default"/>
+        <w:sz w:val="20"/>
+      </w:rPr>
+    </w:lvl>
+    <w:lvl w:ilvl="2" w:tentative="1">
+      <w:start w:val="1"/>
+      <w:numFmt w:val="bullet"/>
+      <w:lvlText w:val=""/>
+      <w:lvlJc w:val="left"/>
+      <w:pPr>
+        <w:tabs>
+          <w:tab w:val="num" w:pos="2160"/>
+        </w:tabs>
+        <w:ind w:left="2160" w:hanging="360"/>
+      </w:pPr>
+      <w:rPr>
+        <w:rFonts w:ascii="Wingdings" w:hAnsi="Wingdings" w:hint="default"/>
+        <w:sz w:val="20"/>
+      </w:rPr>
+    </w:lvl>
+    <w:lvl w:ilvl="3" w:tentative="1">
+      <w:start w:val="1"/>
+      <w:numFmt w:val="bullet"/>
+      <w:lvlText w:val=""/>
+      <w:lvlJc w:val="left"/>
+      <w:pPr>
+        <w:tabs>
+          <w:tab w:val="num" w:pos="2880"/>
+        </w:tabs>
+        <w:ind w:left="2880" w:hanging="360"/>
+      </w:pPr>
+      <w:rPr>
+        <w:rFonts w:ascii="Wingdings" w:hAnsi="Wingdings" w:hint="default"/>
+        <w:sz w:val="20"/>
+      </w:rPr>
+    </w:lvl>
+    <w:lvl w:ilvl="4" w:tentative="1">
+      <w:start w:val="1"/>
+      <w:numFmt w:val="bullet"/>
+      <w:lvlText w:val=""/>
+      <w:lvlJc w:val="left"/>
+      <w:pPr>
+        <w:tabs>
+          <w:tab w:val="num" w:pos="3600"/>
+        </w:tabs>
+        <w:ind w:left="3600" w:hanging="360"/>
+      </w:pPr>
+      <w:rPr>
+        <w:rFonts w:ascii="Wingdings" w:hAnsi="Wingdings" w:hint="default"/>
+        <w:sz w:val="20"/>
+      </w:rPr>
+    </w:lvl>
+    <w:lvl w:ilvl="5" w:tentative="1">
+      <w:start w:val="1"/>
+      <w:numFmt w:val="bullet"/>
+      <w:lvlText w:val=""/>
+      <w:lvlJc w:val="left"/>
+      <w:pPr>
+        <w:tabs>
+          <w:tab w:val="num" w:pos="4320"/>
+        </w:tabs>
+        <w:ind w:left="4320" w:hanging="360"/>
+      </w:pPr>
+      <w:rPr>
+        <w:rFonts w:ascii="Wingdings" w:hAnsi="Wingdings" w:hint="default"/>
+        <w:sz w:val="20"/>
+      </w:rPr>
+    </w:lvl>
+    <w:lvl w:ilvl="6" w:tentative="1">
+      <w:start w:val="1"/>
+      <w:numFmt w:val="bullet"/>
+      <w:lvlText w:val=""/>
+      <w:lvlJc w:val="left"/>
+      <w:pPr>
+        <w:tabs>
+          <w:tab w:val="num" w:pos="5040"/>
+        </w:tabs>
+        <w:ind w:left="5040" w:hanging="360"/>
+      </w:pPr>
+      <w:rPr>
+        <w:rFonts w:ascii="Wingdings" w:hAnsi="Wingdings" w:hint="default"/>
+        <w:sz w:val="20"/>
+      </w:rPr>
+    </w:lvl>
+    <w:lvl w:ilvl="7" w:tentative="1">
+      <w:start w:val="1"/>
+      <w:numFmt w:val="bullet"/>
+      <w:lvlText w:val=""/>
+      <w:lvlJc w:val="left"/>
+      <w:pPr>
+        <w:tabs>
+          <w:tab w:val="num" w:pos="5760"/>
+        </w:tabs>
+        <w:ind w:left="5760" w:hanging="360"/>
+      </w:pPr>
+      <w:rPr>
+        <w:rFonts w:ascii="Wingdings" w:hAnsi="Wingdings" w:hint="default"/>
+        <w:sz w:val="20"/>
+      </w:rPr>
+    </w:lvl>
+    <w:lvl w:ilvl="8" w:tentative="1">
+      <w:start w:val="1"/>
+      <w:numFmt w:val="bullet"/>
+      <w:lvlText w:val=""/>
+      <w:lvlJc w:val="left"/>
+      <w:pPr>
+        <w:tabs>
+          <w:tab w:val="num" w:pos="6480"/>
+        </w:tabs>
+        <w:ind w:left="6480" w:hanging="360"/>
+      </w:pPr>
+      <w:rPr>
+        <w:rFonts w:ascii="Wingdings" w:hAnsi="Wingdings" w:hint="default"/>
+        <w:sz w:val="20"/>
+      </w:rPr>
+    </w:lvl>
+  </w:abstractNum>
+  <w:abstractNum w:abstractNumId="6" w15:restartNumberingAfterBreak="0">
     <w:nsid w:val="67700D36"/>
     <w:multiLevelType w:val="hybridMultilevel"/>
     <w:tmpl w:val="9A7E64AA"/>
@@ -6240,7 +8297,7 @@
       </w:pPr>
     </w:lvl>
   </w:abstractNum>
-  <w:abstractNum w:abstractNumId="2" w15:restartNumberingAfterBreak="0">
+  <w:abstractNum w:abstractNumId="7" w15:restartNumberingAfterBreak="0">
     <w:nsid w:val="7A0F5F75"/>
     <w:multiLevelType w:val="hybridMultilevel"/>
     <w:tmpl w:val="3DE8727C"/>
@@ -6329,7 +8386,7 @@
       </w:pPr>
     </w:lvl>
   </w:abstractNum>
-  <w:abstractNum w:abstractNumId="3" w15:restartNumberingAfterBreak="0">
+  <w:abstractNum w:abstractNumId="8" w15:restartNumberingAfterBreak="0">
     <w:nsid w:val="7B106B38"/>
     <w:multiLevelType w:val="hybridMultilevel"/>
     <w:tmpl w:val="90B88BAE"/>
@@ -6443,16 +8500,31 @@
     </w:lvl>
   </w:abstractNum>
   <w:num w:numId="1" w16cid:durableId="829752242">
-    <w:abstractNumId w:val="3"/>
+    <w:abstractNumId w:val="8"/>
   </w:num>
   <w:num w:numId="2" w16cid:durableId="2041932892">
     <w:abstractNumId w:val="0"/>
   </w:num>
   <w:num w:numId="3" w16cid:durableId="789401208">
+    <w:abstractNumId w:val="7"/>
+  </w:num>
+  <w:num w:numId="4" w16cid:durableId="1458719669">
+    <w:abstractNumId w:val="6"/>
+  </w:num>
+  <w:num w:numId="5" w16cid:durableId="1923371225">
     <w:abstractNumId w:val="2"/>
   </w:num>
-  <w:num w:numId="4" w16cid:durableId="1458719669">
+  <w:num w:numId="6" w16cid:durableId="1161308776">
+    <w:abstractNumId w:val="5"/>
+  </w:num>
+  <w:num w:numId="7" w16cid:durableId="2026200839">
+    <w:abstractNumId w:val="4"/>
+  </w:num>
+  <w:num w:numId="8" w16cid:durableId="805704701">
     <w:abstractNumId w:val="1"/>
+  </w:num>
+  <w:num w:numId="9" w16cid:durableId="1553493750">
+    <w:abstractNumId w:val="3"/>
   </w:num>
 </w:numbering>
 </file>
@@ -7059,7 +9131,6 @@
   <w:style w:type="character" w:default="1" w:styleId="Standardskriftforavsnitt">
     <w:name w:val="Default Paragraph Font"/>
     <w:uiPriority w:val="1"/>
-    <w:semiHidden/>
     <w:unhideWhenUsed/>
   </w:style>
   <w:style w:type="table" w:default="1" w:styleId="Vanligtabell">

</xml_diff>

<commit_message>
Ferdig med alle eksperimentene. Ikke ferdig med rapporten. Må legge til noe kommentar i kode.
</commit_message>
<xml_diff>
--- a/g2_supervised_learning/rapport_eirik_g2.docx
+++ b/g2_supervised_learning/rapport_eirik_g2.docx
@@ -28,7 +28,7 @@
             <mc:AlternateContent>
               <mc:Choice Requires="wpg">
                 <w:drawing>
-                  <wp:anchor distT="0" distB="0" distL="114300" distR="114300" simplePos="0" relativeHeight="251659264" behindDoc="1" locked="0" layoutInCell="1" allowOverlap="1" wp14:anchorId="70D995F2" wp14:editId="665A5EBF">
+                  <wp:anchor distT="0" distB="0" distL="114300" distR="114300" simplePos="0" relativeHeight="251659264" behindDoc="1" locked="0" layoutInCell="1" allowOverlap="1" wp14:anchorId="70D995F2" wp14:editId="146CBBC0">
                     <wp:simplePos x="0" y="0"/>
                     <mc:AlternateContent>
                       <mc:Choice Requires="wp14">
@@ -3915,6 +3915,134 @@
             <w:rPr>
               <w:noProof/>
             </w:rPr>
+            <w:drawing>
+              <wp:anchor distT="0" distB="0" distL="114300" distR="114300" simplePos="0" relativeHeight="251663360" behindDoc="0" locked="0" layoutInCell="1" allowOverlap="1" wp14:anchorId="34F2B728" wp14:editId="3278137B">
+                <wp:simplePos x="0" y="0"/>
+                <wp:positionH relativeFrom="column">
+                  <wp:posOffset>399726</wp:posOffset>
+                </wp:positionH>
+                <wp:positionV relativeFrom="paragraph">
+                  <wp:posOffset>5269230</wp:posOffset>
+                </wp:positionV>
+                <wp:extent cx="5633085" cy="1388110"/>
+                <wp:effectExtent l="0" t="0" r="5715" b="2540"/>
+                <wp:wrapSquare wrapText="bothSides"/>
+                <wp:docPr id="48568962" name="Bilde 9"/>
+                <wp:cNvGraphicFramePr>
+                  <a:graphicFrameLocks xmlns:a="http://schemas.openxmlformats.org/drawingml/2006/main" noChangeAspect="1"/>
+                </wp:cNvGraphicFramePr>
+                <a:graphic xmlns:a="http://schemas.openxmlformats.org/drawingml/2006/main">
+                  <a:graphicData uri="http://schemas.openxmlformats.org/drawingml/2006/picture">
+                    <pic:pic xmlns:pic="http://schemas.openxmlformats.org/drawingml/2006/picture">
+                      <pic:nvPicPr>
+                        <pic:cNvPr id="0" name="Picture 9"/>
+                        <pic:cNvPicPr>
+                          <a:picLocks noChangeAspect="1" noChangeArrowheads="1"/>
+                        </pic:cNvPicPr>
+                      </pic:nvPicPr>
+                      <pic:blipFill>
+                        <a:blip r:embed="rId9">
+                          <a:extLst>
+                            <a:ext uri="{28A0092B-C50C-407E-A947-70E740481C1C}">
+                              <a14:useLocalDpi xmlns:a14="http://schemas.microsoft.com/office/drawing/2010/main" val="0"/>
+                            </a:ext>
+                          </a:extLst>
+                        </a:blip>
+                        <a:srcRect/>
+                        <a:stretch>
+                          <a:fillRect/>
+                        </a:stretch>
+                      </pic:blipFill>
+                      <pic:spPr bwMode="auto">
+                        <a:xfrm>
+                          <a:off x="0" y="0"/>
+                          <a:ext cx="5633085" cy="1388110"/>
+                        </a:xfrm>
+                        <a:prstGeom prst="rect">
+                          <a:avLst/>
+                        </a:prstGeom>
+                        <a:noFill/>
+                        <a:ln>
+                          <a:noFill/>
+                        </a:ln>
+                      </pic:spPr>
+                    </pic:pic>
+                  </a:graphicData>
+                </a:graphic>
+              </wp:anchor>
+            </w:drawing>
+          </w:r>
+          <w:r>
+            <w:rPr>
+              <w:noProof/>
+            </w:rPr>
+            <w:drawing>
+              <wp:anchor distT="0" distB="0" distL="114300" distR="114300" simplePos="0" relativeHeight="251662336" behindDoc="0" locked="0" layoutInCell="1" allowOverlap="1" wp14:anchorId="2D8E6994" wp14:editId="36F8F760">
+                <wp:simplePos x="0" y="0"/>
+                <wp:positionH relativeFrom="margin">
+                  <wp:posOffset>117786</wp:posOffset>
+                </wp:positionH>
+                <wp:positionV relativeFrom="paragraph">
+                  <wp:posOffset>2805430</wp:posOffset>
+                </wp:positionV>
+                <wp:extent cx="6113145" cy="2335530"/>
+                <wp:effectExtent l="0" t="0" r="1905" b="7620"/>
+                <wp:wrapSquare wrapText="bothSides"/>
+                <wp:docPr id="398321932" name="Bilde 8"/>
+                <wp:cNvGraphicFramePr>
+                  <a:graphicFrameLocks xmlns:a="http://schemas.openxmlformats.org/drawingml/2006/main" noChangeAspect="1"/>
+                </wp:cNvGraphicFramePr>
+                <a:graphic xmlns:a="http://schemas.openxmlformats.org/drawingml/2006/main">
+                  <a:graphicData uri="http://schemas.openxmlformats.org/drawingml/2006/picture">
+                    <pic:pic xmlns:pic="http://schemas.openxmlformats.org/drawingml/2006/picture">
+                      <pic:nvPicPr>
+                        <pic:cNvPr id="0" name="Picture 8"/>
+                        <pic:cNvPicPr>
+                          <a:picLocks noChangeAspect="1" noChangeArrowheads="1"/>
+                        </pic:cNvPicPr>
+                      </pic:nvPicPr>
+                      <pic:blipFill>
+                        <a:blip r:embed="rId10">
+                          <a:extLst>
+                            <a:ext uri="{28A0092B-C50C-407E-A947-70E740481C1C}">
+                              <a14:useLocalDpi xmlns:a14="http://schemas.microsoft.com/office/drawing/2010/main" val="0"/>
+                            </a:ext>
+                          </a:extLst>
+                        </a:blip>
+                        <a:srcRect/>
+                        <a:stretch>
+                          <a:fillRect/>
+                        </a:stretch>
+                      </pic:blipFill>
+                      <pic:spPr bwMode="auto">
+                        <a:xfrm>
+                          <a:off x="0" y="0"/>
+                          <a:ext cx="6113145" cy="2335530"/>
+                        </a:xfrm>
+                        <a:prstGeom prst="rect">
+                          <a:avLst/>
+                        </a:prstGeom>
+                        <a:noFill/>
+                        <a:ln>
+                          <a:noFill/>
+                        </a:ln>
+                      </pic:spPr>
+                    </pic:pic>
+                  </a:graphicData>
+                </a:graphic>
+                <wp14:sizeRelH relativeFrom="margin">
+                  <wp14:pctWidth>0</wp14:pctWidth>
+                </wp14:sizeRelH>
+                <wp14:sizeRelV relativeFrom="margin">
+                  <wp14:pctHeight>0</wp14:pctHeight>
+                </wp14:sizeRelV>
+              </wp:anchor>
+            </w:drawing>
+          </w:r>
+          <w:r>
+            <w:rPr>
+              <w:noProof/>
+            </w:rPr>
             <mc:AlternateContent>
               <mc:Choice Requires="wps">
                 <w:drawing>
@@ -3989,7 +4117,6 @@
                                     <w:text/>
                                   </w:sdtPr>
                                   <w:sdtContent>
-                                    <w:proofErr w:type="spellStart"/>
                                     <w:r>
                                       <w:rPr>
                                         <w:rFonts w:asciiTheme="majorHAnsi" w:eastAsiaTheme="majorEastAsia" w:hAnsiTheme="majorHAnsi" w:cstheme="majorBidi"/>
@@ -3997,17 +4124,7 @@
                                         <w:sz w:val="72"/>
                                         <w:szCs w:val="72"/>
                                       </w:rPr>
-                                      <w:t>Supervised</w:t>
-                                    </w:r>
-                                    <w:proofErr w:type="spellEnd"/>
-                                    <w:r>
-                                      <w:rPr>
-                                        <w:rFonts w:asciiTheme="majorHAnsi" w:eastAsiaTheme="majorEastAsia" w:hAnsiTheme="majorHAnsi" w:cstheme="majorBidi"/>
-                                        <w:color w:val="262626" w:themeColor="text1" w:themeTint="D9"/>
-                                        <w:sz w:val="72"/>
-                                        <w:szCs w:val="72"/>
-                                      </w:rPr>
-                                      <w:t xml:space="preserve"> Learning</w:t>
+                                      <w:t>Supervised Learning</w:t>
                                     </w:r>
                                   </w:sdtContent>
                                 </w:sdt>
@@ -4035,23 +4152,13 @@
                                     <w:text/>
                                   </w:sdtPr>
                                   <w:sdtContent>
-                                    <w:proofErr w:type="spellStart"/>
                                     <w:r>
                                       <w:rPr>
                                         <w:color w:val="404040" w:themeColor="text1" w:themeTint="BF"/>
                                         <w:sz w:val="36"/>
                                         <w:szCs w:val="36"/>
                                       </w:rPr>
-                                      <w:t>Karaktersatt</w:t>
-                                    </w:r>
-                                    <w:proofErr w:type="spellEnd"/>
-                                    <w:r>
-                                      <w:rPr>
-                                        <w:color w:val="404040" w:themeColor="text1" w:themeTint="BF"/>
-                                        <w:sz w:val="36"/>
-                                        <w:szCs w:val="36"/>
-                                      </w:rPr>
-                                      <w:t xml:space="preserve"> oppgave </w:t>
+                                      <w:t xml:space="preserve">Karaktersatt oppgave </w:t>
                                     </w:r>
                                     <w:r>
                                       <w:rPr>
@@ -4067,25 +4174,7 @@
                                         <w:sz w:val="36"/>
                                         <w:szCs w:val="36"/>
                                       </w:rPr>
-                                      <w:t xml:space="preserve">                        </w:t>
-                                    </w:r>
-                                    <w:proofErr w:type="spellStart"/>
-                                    <w:r>
-                                      <w:rPr>
-                                        <w:color w:val="404040" w:themeColor="text1" w:themeTint="BF"/>
-                                        <w:sz w:val="36"/>
-                                        <w:szCs w:val="36"/>
-                                      </w:rPr>
-                                      <w:t>DTE2602</w:t>
-                                    </w:r>
-                                    <w:proofErr w:type="spellEnd"/>
-                                    <w:r>
-                                      <w:rPr>
-                                        <w:color w:val="404040" w:themeColor="text1" w:themeTint="BF"/>
-                                        <w:sz w:val="36"/>
-                                        <w:szCs w:val="36"/>
-                                      </w:rPr>
-                                      <w:t xml:space="preserve"> – Introduksjon Maskinlæring og AI</w:t>
+                                      <w:t xml:space="preserve">                        DTE2602 – Introduksjon Maskinlæring og AI</w:t>
                                     </w:r>
                                   </w:sdtContent>
                                 </w:sdt>
@@ -4139,7 +4228,6 @@
                               <w:text/>
                             </w:sdtPr>
                             <w:sdtContent>
-                              <w:proofErr w:type="spellStart"/>
                               <w:r>
                                 <w:rPr>
                                   <w:rFonts w:asciiTheme="majorHAnsi" w:eastAsiaTheme="majorEastAsia" w:hAnsiTheme="majorHAnsi" w:cstheme="majorBidi"/>
@@ -4147,17 +4235,7 @@
                                   <w:sz w:val="72"/>
                                   <w:szCs w:val="72"/>
                                 </w:rPr>
-                                <w:t>Supervised</w:t>
-                              </w:r>
-                              <w:proofErr w:type="spellEnd"/>
-                              <w:r>
-                                <w:rPr>
-                                  <w:rFonts w:asciiTheme="majorHAnsi" w:eastAsiaTheme="majorEastAsia" w:hAnsiTheme="majorHAnsi" w:cstheme="majorBidi"/>
-                                  <w:color w:val="262626" w:themeColor="text1" w:themeTint="D9"/>
-                                  <w:sz w:val="72"/>
-                                  <w:szCs w:val="72"/>
-                                </w:rPr>
-                                <w:t xml:space="preserve"> Learning</w:t>
+                                <w:t>Supervised Learning</w:t>
                               </w:r>
                             </w:sdtContent>
                           </w:sdt>
@@ -4185,23 +4263,13 @@
                               <w:text/>
                             </w:sdtPr>
                             <w:sdtContent>
-                              <w:proofErr w:type="spellStart"/>
                               <w:r>
                                 <w:rPr>
                                   <w:color w:val="404040" w:themeColor="text1" w:themeTint="BF"/>
                                   <w:sz w:val="36"/>
                                   <w:szCs w:val="36"/>
                                 </w:rPr>
-                                <w:t>Karaktersatt</w:t>
-                              </w:r>
-                              <w:proofErr w:type="spellEnd"/>
-                              <w:r>
-                                <w:rPr>
-                                  <w:color w:val="404040" w:themeColor="text1" w:themeTint="BF"/>
-                                  <w:sz w:val="36"/>
-                                  <w:szCs w:val="36"/>
-                                </w:rPr>
-                                <w:t xml:space="preserve"> oppgave </w:t>
+                                <w:t xml:space="preserve">Karaktersatt oppgave </w:t>
                               </w:r>
                               <w:r>
                                 <w:rPr>
@@ -4217,25 +4285,7 @@
                                   <w:sz w:val="36"/>
                                   <w:szCs w:val="36"/>
                                 </w:rPr>
-                                <w:t xml:space="preserve">                        </w:t>
-                              </w:r>
-                              <w:proofErr w:type="spellStart"/>
-                              <w:r>
-                                <w:rPr>
-                                  <w:color w:val="404040" w:themeColor="text1" w:themeTint="BF"/>
-                                  <w:sz w:val="36"/>
-                                  <w:szCs w:val="36"/>
-                                </w:rPr>
-                                <w:t>DTE2602</w:t>
-                              </w:r>
-                              <w:proofErr w:type="spellEnd"/>
-                              <w:r>
-                                <w:rPr>
-                                  <w:color w:val="404040" w:themeColor="text1" w:themeTint="BF"/>
-                                  <w:sz w:val="36"/>
-                                  <w:szCs w:val="36"/>
-                                </w:rPr>
-                                <w:t xml:space="preserve"> – Introduksjon Maskinlæring og AI</w:t>
+                                <w:t xml:space="preserve">                        DTE2602 – Introduksjon Maskinlæring og AI</w:t>
                               </w:r>
                             </w:sdtContent>
                           </w:sdt>
@@ -4290,6 +4340,7 @@
           <w:pPr>
             <w:pStyle w:val="INNH1"/>
             <w:tabs>
+              <w:tab w:val="left" w:pos="480"/>
               <w:tab w:val="right" w:leader="dot" w:pos="9062"/>
             </w:tabs>
             <w:rPr>
@@ -4309,13 +4360,30 @@
           <w:r>
             <w:fldChar w:fldCharType="separate"/>
           </w:r>
-          <w:hyperlink w:anchor="_Toc179749587" w:history="1">
+          <w:hyperlink w:anchor="_Toc183305098" w:history="1">
             <w:r>
               <w:rPr>
                 <w:rStyle w:val="Hyperkobling"/>
                 <w:noProof/>
               </w:rPr>
-              <w:t>1. Terminologi</w:t>
+              <w:t>1.</w:t>
+            </w:r>
+            <w:r>
+              <w:rPr>
+                <w:rFonts w:eastAsiaTheme="minorEastAsia"/>
+                <w:noProof/>
+                <w:sz w:val="24"/>
+                <w:szCs w:val="24"/>
+                <w:lang w:eastAsia="nb-NO"/>
+              </w:rPr>
+              <w:tab/>
+            </w:r>
+            <w:r>
+              <w:rPr>
+                <w:rStyle w:val="Hyperkobling"/>
+                <w:noProof/>
+              </w:rPr>
+              <w:t>Introduksjon</w:t>
             </w:r>
             <w:r>
               <w:rPr>
@@ -4336,7 +4404,79 @@
                 <w:noProof/>
                 <w:webHidden/>
               </w:rPr>
-              <w:instrText xml:space="preserve"> PAGEREF _Toc179749587 \h </w:instrText>
+              <w:instrText xml:space="preserve"> PAGEREF _Toc183305098 \h </w:instrText>
+            </w:r>
+            <w:r>
+              <w:rPr>
+                <w:noProof/>
+                <w:webHidden/>
+              </w:rPr>
+            </w:r>
+            <w:r>
+              <w:rPr>
+                <w:noProof/>
+                <w:webHidden/>
+              </w:rPr>
+              <w:fldChar w:fldCharType="separate"/>
+            </w:r>
+            <w:r>
+              <w:rPr>
+                <w:noProof/>
+                <w:webHidden/>
+              </w:rPr>
+              <w:t>1</w:t>
+            </w:r>
+            <w:r>
+              <w:rPr>
+                <w:noProof/>
+                <w:webHidden/>
+              </w:rPr>
+              <w:fldChar w:fldCharType="end"/>
+            </w:r>
+          </w:hyperlink>
+        </w:p>
+        <w:p>
+          <w:pPr>
+            <w:pStyle w:val="INNH1"/>
+            <w:tabs>
+              <w:tab w:val="right" w:leader="dot" w:pos="9062"/>
+            </w:tabs>
+            <w:rPr>
+              <w:rFonts w:eastAsiaTheme="minorEastAsia"/>
+              <w:noProof/>
+              <w:sz w:val="24"/>
+              <w:szCs w:val="24"/>
+              <w:lang w:eastAsia="nb-NO"/>
+            </w:rPr>
+          </w:pPr>
+          <w:hyperlink w:anchor="_Toc183305099" w:history="1">
+            <w:r>
+              <w:rPr>
+                <w:rStyle w:val="Hyperkobling"/>
+                <w:noProof/>
+              </w:rPr>
+              <w:t>2. Teori</w:t>
+            </w:r>
+            <w:r>
+              <w:rPr>
+                <w:noProof/>
+                <w:webHidden/>
+              </w:rPr>
+              <w:tab/>
+            </w:r>
+            <w:r>
+              <w:rPr>
+                <w:noProof/>
+                <w:webHidden/>
+              </w:rPr>
+              <w:fldChar w:fldCharType="begin"/>
+            </w:r>
+            <w:r>
+              <w:rPr>
+                <w:noProof/>
+                <w:webHidden/>
+              </w:rPr>
+              <w:instrText xml:space="preserve"> PAGEREF _Toc183305099 \h </w:instrText>
             </w:r>
             <w:r>
               <w:rPr>
@@ -4381,13 +4521,13 @@
               <w:lang w:eastAsia="nb-NO"/>
             </w:rPr>
           </w:pPr>
-          <w:hyperlink w:anchor="_Toc179749588" w:history="1">
+          <w:hyperlink w:anchor="_Toc183305100" w:history="1">
             <w:r>
               <w:rPr>
                 <w:rStyle w:val="Hyperkobling"/>
                 <w:noProof/>
               </w:rPr>
-              <w:t>2. Introduksjon</w:t>
+              <w:t>3. Metode</w:t>
             </w:r>
             <w:r>
               <w:rPr>
@@ -4408,7 +4548,7 @@
                 <w:noProof/>
                 <w:webHidden/>
               </w:rPr>
-              <w:instrText xml:space="preserve"> PAGEREF _Toc179749588 \h </w:instrText>
+              <w:instrText xml:space="preserve"> PAGEREF _Toc183305100 \h </w:instrText>
             </w:r>
             <w:r>
               <w:rPr>
@@ -4453,13 +4593,13 @@
               <w:lang w:eastAsia="nb-NO"/>
             </w:rPr>
           </w:pPr>
-          <w:hyperlink w:anchor="_Toc179749589" w:history="1">
+          <w:hyperlink w:anchor="_Toc183305101" w:history="1">
             <w:r>
               <w:rPr>
                 <w:rStyle w:val="Hyperkobling"/>
                 <w:noProof/>
               </w:rPr>
-              <w:t>3. Teori</w:t>
+              <w:t>4. Resultat</w:t>
             </w:r>
             <w:r>
               <w:rPr>
@@ -4480,7 +4620,7 @@
                 <w:noProof/>
                 <w:webHidden/>
               </w:rPr>
-              <w:instrText xml:space="preserve"> PAGEREF _Toc179749589 \h </w:instrText>
+              <w:instrText xml:space="preserve"> PAGEREF _Toc183305101 \h </w:instrText>
             </w:r>
             <w:r>
               <w:rPr>
@@ -4500,7 +4640,7 @@
                 <w:noProof/>
                 <w:webHidden/>
               </w:rPr>
-              <w:t>3</w:t>
+              <w:t>2</w:t>
             </w:r>
             <w:r>
               <w:rPr>
@@ -4513,7 +4653,7 @@
         </w:p>
         <w:p>
           <w:pPr>
-            <w:pStyle w:val="INNH2"/>
+            <w:pStyle w:val="INNH1"/>
             <w:tabs>
               <w:tab w:val="right" w:leader="dot" w:pos="9062"/>
             </w:tabs>
@@ -4525,13 +4665,13 @@
               <w:lang w:eastAsia="nb-NO"/>
             </w:rPr>
           </w:pPr>
-          <w:hyperlink w:anchor="_Toc179749590" w:history="1">
+          <w:hyperlink w:anchor="_Toc183305102" w:history="1">
             <w:r>
               <w:rPr>
                 <w:rStyle w:val="Hyperkobling"/>
                 <w:noProof/>
               </w:rPr>
-              <w:t>3.1 - Monte Carlo Simulering</w:t>
+              <w:t>5. Diskusjon og konklusjon</w:t>
             </w:r>
             <w:r>
               <w:rPr>
@@ -4552,223 +4692,7 @@
                 <w:noProof/>
                 <w:webHidden/>
               </w:rPr>
-              <w:instrText xml:space="preserve"> PAGEREF _Toc179749590 \h </w:instrText>
-            </w:r>
-            <w:r>
-              <w:rPr>
-                <w:noProof/>
-                <w:webHidden/>
-              </w:rPr>
-            </w:r>
-            <w:r>
-              <w:rPr>
-                <w:noProof/>
-                <w:webHidden/>
-              </w:rPr>
-              <w:fldChar w:fldCharType="separate"/>
-            </w:r>
-            <w:r>
-              <w:rPr>
-                <w:noProof/>
-                <w:webHidden/>
-              </w:rPr>
-              <w:t>3</w:t>
-            </w:r>
-            <w:r>
-              <w:rPr>
-                <w:noProof/>
-                <w:webHidden/>
-              </w:rPr>
-              <w:fldChar w:fldCharType="end"/>
-            </w:r>
-          </w:hyperlink>
-        </w:p>
-        <w:p>
-          <w:pPr>
-            <w:pStyle w:val="INNH2"/>
-            <w:tabs>
-              <w:tab w:val="right" w:leader="dot" w:pos="9062"/>
-            </w:tabs>
-            <w:rPr>
-              <w:rFonts w:eastAsiaTheme="minorEastAsia"/>
-              <w:noProof/>
-              <w:sz w:val="24"/>
-              <w:szCs w:val="24"/>
-              <w:lang w:eastAsia="nb-NO"/>
-            </w:rPr>
-          </w:pPr>
-          <w:hyperlink w:anchor="_Toc179749591" w:history="1">
-            <w:r>
-              <w:rPr>
-                <w:rStyle w:val="Hyperkobling"/>
-                <w:noProof/>
-              </w:rPr>
-              <w:t>3.2 - Markov Decision Process (MDP)</w:t>
-            </w:r>
-            <w:r>
-              <w:rPr>
-                <w:noProof/>
-                <w:webHidden/>
-              </w:rPr>
-              <w:tab/>
-            </w:r>
-            <w:r>
-              <w:rPr>
-                <w:noProof/>
-                <w:webHidden/>
-              </w:rPr>
-              <w:fldChar w:fldCharType="begin"/>
-            </w:r>
-            <w:r>
-              <w:rPr>
-                <w:noProof/>
-                <w:webHidden/>
-              </w:rPr>
-              <w:instrText xml:space="preserve"> PAGEREF _Toc179749591 \h </w:instrText>
-            </w:r>
-            <w:r>
-              <w:rPr>
-                <w:noProof/>
-                <w:webHidden/>
-              </w:rPr>
-            </w:r>
-            <w:r>
-              <w:rPr>
-                <w:noProof/>
-                <w:webHidden/>
-              </w:rPr>
-              <w:fldChar w:fldCharType="separate"/>
-            </w:r>
-            <w:r>
-              <w:rPr>
-                <w:noProof/>
-                <w:webHidden/>
-              </w:rPr>
-              <w:t>3</w:t>
-            </w:r>
-            <w:r>
-              <w:rPr>
-                <w:noProof/>
-                <w:webHidden/>
-              </w:rPr>
-              <w:fldChar w:fldCharType="end"/>
-            </w:r>
-          </w:hyperlink>
-        </w:p>
-        <w:p>
-          <w:pPr>
-            <w:pStyle w:val="INNH2"/>
-            <w:tabs>
-              <w:tab w:val="right" w:leader="dot" w:pos="9062"/>
-            </w:tabs>
-            <w:rPr>
-              <w:rFonts w:eastAsiaTheme="minorEastAsia"/>
-              <w:noProof/>
-              <w:sz w:val="24"/>
-              <w:szCs w:val="24"/>
-              <w:lang w:eastAsia="nb-NO"/>
-            </w:rPr>
-          </w:pPr>
-          <w:hyperlink w:anchor="_Toc179749592" w:history="1">
-            <w:r>
-              <w:rPr>
-                <w:rStyle w:val="Hyperkobling"/>
-                <w:noProof/>
-              </w:rPr>
-              <w:t>3.3 - Bellman likningen</w:t>
-            </w:r>
-            <w:r>
-              <w:rPr>
-                <w:noProof/>
-                <w:webHidden/>
-              </w:rPr>
-              <w:tab/>
-            </w:r>
-            <w:r>
-              <w:rPr>
-                <w:noProof/>
-                <w:webHidden/>
-              </w:rPr>
-              <w:fldChar w:fldCharType="begin"/>
-            </w:r>
-            <w:r>
-              <w:rPr>
-                <w:noProof/>
-                <w:webHidden/>
-              </w:rPr>
-              <w:instrText xml:space="preserve"> PAGEREF _Toc179749592 \h </w:instrText>
-            </w:r>
-            <w:r>
-              <w:rPr>
-                <w:noProof/>
-                <w:webHidden/>
-              </w:rPr>
-            </w:r>
-            <w:r>
-              <w:rPr>
-                <w:noProof/>
-                <w:webHidden/>
-              </w:rPr>
-              <w:fldChar w:fldCharType="separate"/>
-            </w:r>
-            <w:r>
-              <w:rPr>
-                <w:noProof/>
-                <w:webHidden/>
-              </w:rPr>
-              <w:t>4</w:t>
-            </w:r>
-            <w:r>
-              <w:rPr>
-                <w:noProof/>
-                <w:webHidden/>
-              </w:rPr>
-              <w:fldChar w:fldCharType="end"/>
-            </w:r>
-          </w:hyperlink>
-        </w:p>
-        <w:p>
-          <w:pPr>
-            <w:pStyle w:val="INNH2"/>
-            <w:tabs>
-              <w:tab w:val="right" w:leader="dot" w:pos="9062"/>
-            </w:tabs>
-            <w:rPr>
-              <w:rFonts w:eastAsiaTheme="minorEastAsia"/>
-              <w:noProof/>
-              <w:sz w:val="24"/>
-              <w:szCs w:val="24"/>
-              <w:lang w:eastAsia="nb-NO"/>
-            </w:rPr>
-          </w:pPr>
-          <w:hyperlink w:anchor="_Toc179749593" w:history="1">
-            <w:r>
-              <w:rPr>
-                <w:rStyle w:val="Hyperkobling"/>
-                <w:noProof/>
-              </w:rPr>
-              <w:t>3.4 – Droner for levering</w:t>
-            </w:r>
-            <w:r>
-              <w:rPr>
-                <w:noProof/>
-                <w:webHidden/>
-              </w:rPr>
-              <w:tab/>
-            </w:r>
-            <w:r>
-              <w:rPr>
-                <w:noProof/>
-                <w:webHidden/>
-              </w:rPr>
-              <w:fldChar w:fldCharType="begin"/>
-            </w:r>
-            <w:r>
-              <w:rPr>
-                <w:noProof/>
-                <w:webHidden/>
-              </w:rPr>
-              <w:instrText xml:space="preserve"> PAGEREF _Toc179749593 \h </w:instrText>
+              <w:instrText xml:space="preserve"> PAGEREF _Toc183305102 \h </w:instrText>
             </w:r>
             <w:r>
               <w:rPr>
@@ -4813,13 +4737,13 @@
               <w:lang w:eastAsia="nb-NO"/>
             </w:rPr>
           </w:pPr>
-          <w:hyperlink w:anchor="_Toc179749594" w:history="1">
+          <w:hyperlink w:anchor="_Toc183305103" w:history="1">
             <w:r>
               <w:rPr>
                 <w:rStyle w:val="Hyperkobling"/>
                 <w:noProof/>
               </w:rPr>
-              <w:t>4. Metode</w:t>
+              <w:t>6. Kilder</w:t>
             </w:r>
             <w:r>
               <w:rPr>
@@ -4840,79 +4764,7 @@
                 <w:noProof/>
                 <w:webHidden/>
               </w:rPr>
-              <w:instrText xml:space="preserve"> PAGEREF _Toc179749594 \h </w:instrText>
-            </w:r>
-            <w:r>
-              <w:rPr>
-                <w:noProof/>
-                <w:webHidden/>
-              </w:rPr>
-            </w:r>
-            <w:r>
-              <w:rPr>
-                <w:noProof/>
-                <w:webHidden/>
-              </w:rPr>
-              <w:fldChar w:fldCharType="separate"/>
-            </w:r>
-            <w:r>
-              <w:rPr>
-                <w:noProof/>
-                <w:webHidden/>
-              </w:rPr>
-              <w:t>5</w:t>
-            </w:r>
-            <w:r>
-              <w:rPr>
-                <w:noProof/>
-                <w:webHidden/>
-              </w:rPr>
-              <w:fldChar w:fldCharType="end"/>
-            </w:r>
-          </w:hyperlink>
-        </w:p>
-        <w:p>
-          <w:pPr>
-            <w:pStyle w:val="INNH2"/>
-            <w:tabs>
-              <w:tab w:val="right" w:leader="dot" w:pos="9062"/>
-            </w:tabs>
-            <w:rPr>
-              <w:rFonts w:eastAsiaTheme="minorEastAsia"/>
-              <w:noProof/>
-              <w:sz w:val="24"/>
-              <w:szCs w:val="24"/>
-              <w:lang w:eastAsia="nb-NO"/>
-            </w:rPr>
-          </w:pPr>
-          <w:hyperlink w:anchor="_Toc179749595" w:history="1">
-            <w:r>
-              <w:rPr>
-                <w:rStyle w:val="Hyperkobling"/>
-                <w:noProof/>
-              </w:rPr>
-              <w:t>4.1 - Monte Carlo</w:t>
-            </w:r>
-            <w:r>
-              <w:rPr>
-                <w:noProof/>
-                <w:webHidden/>
-              </w:rPr>
-              <w:tab/>
-            </w:r>
-            <w:r>
-              <w:rPr>
-                <w:noProof/>
-                <w:webHidden/>
-              </w:rPr>
-              <w:fldChar w:fldCharType="begin"/>
-            </w:r>
-            <w:r>
-              <w:rPr>
-                <w:noProof/>
-                <w:webHidden/>
-              </w:rPr>
-              <w:instrText xml:space="preserve"> PAGEREF _Toc179749595 \h </w:instrText>
+              <w:instrText xml:space="preserve"> PAGEREF _Toc183305103 \h </w:instrText>
             </w:r>
             <w:r>
               <w:rPr>
@@ -4933,654 +4785,6 @@
                 <w:webHidden/>
               </w:rPr>
               <w:t>6</w:t>
-            </w:r>
-            <w:r>
-              <w:rPr>
-                <w:noProof/>
-                <w:webHidden/>
-              </w:rPr>
-              <w:fldChar w:fldCharType="end"/>
-            </w:r>
-          </w:hyperlink>
-        </w:p>
-        <w:p>
-          <w:pPr>
-            <w:pStyle w:val="INNH2"/>
-            <w:tabs>
-              <w:tab w:val="right" w:leader="dot" w:pos="9062"/>
-            </w:tabs>
-            <w:rPr>
-              <w:rFonts w:eastAsiaTheme="minorEastAsia"/>
-              <w:noProof/>
-              <w:sz w:val="24"/>
-              <w:szCs w:val="24"/>
-              <w:lang w:eastAsia="nb-NO"/>
-            </w:rPr>
-          </w:pPr>
-          <w:hyperlink w:anchor="_Toc179749596" w:history="1">
-            <w:r>
-              <w:rPr>
-                <w:rStyle w:val="Hyperkobling"/>
-                <w:noProof/>
-              </w:rPr>
-              <w:t>4.2. Q-Learning/Greedy</w:t>
-            </w:r>
-            <w:r>
-              <w:rPr>
-                <w:noProof/>
-                <w:webHidden/>
-              </w:rPr>
-              <w:tab/>
-            </w:r>
-            <w:r>
-              <w:rPr>
-                <w:noProof/>
-                <w:webHidden/>
-              </w:rPr>
-              <w:fldChar w:fldCharType="begin"/>
-            </w:r>
-            <w:r>
-              <w:rPr>
-                <w:noProof/>
-                <w:webHidden/>
-              </w:rPr>
-              <w:instrText xml:space="preserve"> PAGEREF _Toc179749596 \h </w:instrText>
-            </w:r>
-            <w:r>
-              <w:rPr>
-                <w:noProof/>
-                <w:webHidden/>
-              </w:rPr>
-            </w:r>
-            <w:r>
-              <w:rPr>
-                <w:noProof/>
-                <w:webHidden/>
-              </w:rPr>
-              <w:fldChar w:fldCharType="separate"/>
-            </w:r>
-            <w:r>
-              <w:rPr>
-                <w:noProof/>
-                <w:webHidden/>
-              </w:rPr>
-              <w:t>6</w:t>
-            </w:r>
-            <w:r>
-              <w:rPr>
-                <w:noProof/>
-                <w:webHidden/>
-              </w:rPr>
-              <w:fldChar w:fldCharType="end"/>
-            </w:r>
-          </w:hyperlink>
-        </w:p>
-        <w:p>
-          <w:pPr>
-            <w:pStyle w:val="INNH2"/>
-            <w:tabs>
-              <w:tab w:val="right" w:leader="dot" w:pos="9062"/>
-            </w:tabs>
-            <w:rPr>
-              <w:rFonts w:eastAsiaTheme="minorEastAsia"/>
-              <w:noProof/>
-              <w:sz w:val="24"/>
-              <w:szCs w:val="24"/>
-              <w:lang w:eastAsia="nb-NO"/>
-            </w:rPr>
-          </w:pPr>
-          <w:hyperlink w:anchor="_Toc179749597" w:history="1">
-            <w:r>
-              <w:rPr>
-                <w:rStyle w:val="Hyperkobling"/>
-                <w:noProof/>
-              </w:rPr>
-              <w:t>4.3. Epsilon-Greedy</w:t>
-            </w:r>
-            <w:r>
-              <w:rPr>
-                <w:noProof/>
-                <w:webHidden/>
-              </w:rPr>
-              <w:tab/>
-            </w:r>
-            <w:r>
-              <w:rPr>
-                <w:noProof/>
-                <w:webHidden/>
-              </w:rPr>
-              <w:fldChar w:fldCharType="begin"/>
-            </w:r>
-            <w:r>
-              <w:rPr>
-                <w:noProof/>
-                <w:webHidden/>
-              </w:rPr>
-              <w:instrText xml:space="preserve"> PAGEREF _Toc179749597 \h </w:instrText>
-            </w:r>
-            <w:r>
-              <w:rPr>
-                <w:noProof/>
-                <w:webHidden/>
-              </w:rPr>
-            </w:r>
-            <w:r>
-              <w:rPr>
-                <w:noProof/>
-                <w:webHidden/>
-              </w:rPr>
-              <w:fldChar w:fldCharType="separate"/>
-            </w:r>
-            <w:r>
-              <w:rPr>
-                <w:noProof/>
-                <w:webHidden/>
-              </w:rPr>
-              <w:t>7</w:t>
-            </w:r>
-            <w:r>
-              <w:rPr>
-                <w:noProof/>
-                <w:webHidden/>
-              </w:rPr>
-              <w:fldChar w:fldCharType="end"/>
-            </w:r>
-          </w:hyperlink>
-        </w:p>
-        <w:p>
-          <w:pPr>
-            <w:pStyle w:val="INNH2"/>
-            <w:tabs>
-              <w:tab w:val="right" w:leader="dot" w:pos="9062"/>
-            </w:tabs>
-            <w:rPr>
-              <w:rFonts w:eastAsiaTheme="minorEastAsia"/>
-              <w:noProof/>
-              <w:sz w:val="24"/>
-              <w:szCs w:val="24"/>
-              <w:lang w:eastAsia="nb-NO"/>
-            </w:rPr>
-          </w:pPr>
-          <w:hyperlink w:anchor="_Toc179749598" w:history="1">
-            <w:r>
-              <w:rPr>
-                <w:rStyle w:val="Hyperkobling"/>
-                <w:noProof/>
-              </w:rPr>
-              <w:t>4.4. Diverse</w:t>
-            </w:r>
-            <w:r>
-              <w:rPr>
-                <w:noProof/>
-                <w:webHidden/>
-              </w:rPr>
-              <w:tab/>
-            </w:r>
-            <w:r>
-              <w:rPr>
-                <w:noProof/>
-                <w:webHidden/>
-              </w:rPr>
-              <w:fldChar w:fldCharType="begin"/>
-            </w:r>
-            <w:r>
-              <w:rPr>
-                <w:noProof/>
-                <w:webHidden/>
-              </w:rPr>
-              <w:instrText xml:space="preserve"> PAGEREF _Toc179749598 \h </w:instrText>
-            </w:r>
-            <w:r>
-              <w:rPr>
-                <w:noProof/>
-                <w:webHidden/>
-              </w:rPr>
-            </w:r>
-            <w:r>
-              <w:rPr>
-                <w:noProof/>
-                <w:webHidden/>
-              </w:rPr>
-              <w:fldChar w:fldCharType="separate"/>
-            </w:r>
-            <w:r>
-              <w:rPr>
-                <w:noProof/>
-                <w:webHidden/>
-              </w:rPr>
-              <w:t>7</w:t>
-            </w:r>
-            <w:r>
-              <w:rPr>
-                <w:noProof/>
-                <w:webHidden/>
-              </w:rPr>
-              <w:fldChar w:fldCharType="end"/>
-            </w:r>
-          </w:hyperlink>
-        </w:p>
-        <w:p>
-          <w:pPr>
-            <w:pStyle w:val="INNH1"/>
-            <w:tabs>
-              <w:tab w:val="right" w:leader="dot" w:pos="9062"/>
-            </w:tabs>
-            <w:rPr>
-              <w:rFonts w:eastAsiaTheme="minorEastAsia"/>
-              <w:noProof/>
-              <w:sz w:val="24"/>
-              <w:szCs w:val="24"/>
-              <w:lang w:eastAsia="nb-NO"/>
-            </w:rPr>
-          </w:pPr>
-          <w:hyperlink w:anchor="_Toc179749599" w:history="1">
-            <w:r>
-              <w:rPr>
-                <w:rStyle w:val="Hyperkobling"/>
-                <w:noProof/>
-              </w:rPr>
-              <w:t>5. Resultat</w:t>
-            </w:r>
-            <w:r>
-              <w:rPr>
-                <w:noProof/>
-                <w:webHidden/>
-              </w:rPr>
-              <w:tab/>
-            </w:r>
-            <w:r>
-              <w:rPr>
-                <w:noProof/>
-                <w:webHidden/>
-              </w:rPr>
-              <w:fldChar w:fldCharType="begin"/>
-            </w:r>
-            <w:r>
-              <w:rPr>
-                <w:noProof/>
-                <w:webHidden/>
-              </w:rPr>
-              <w:instrText xml:space="preserve"> PAGEREF _Toc179749599 \h </w:instrText>
-            </w:r>
-            <w:r>
-              <w:rPr>
-                <w:noProof/>
-                <w:webHidden/>
-              </w:rPr>
-            </w:r>
-            <w:r>
-              <w:rPr>
-                <w:noProof/>
-                <w:webHidden/>
-              </w:rPr>
-              <w:fldChar w:fldCharType="separate"/>
-            </w:r>
-            <w:r>
-              <w:rPr>
-                <w:noProof/>
-                <w:webHidden/>
-              </w:rPr>
-              <w:t>8</w:t>
-            </w:r>
-            <w:r>
-              <w:rPr>
-                <w:noProof/>
-                <w:webHidden/>
-              </w:rPr>
-              <w:fldChar w:fldCharType="end"/>
-            </w:r>
-          </w:hyperlink>
-        </w:p>
-        <w:p>
-          <w:pPr>
-            <w:pStyle w:val="INNH2"/>
-            <w:tabs>
-              <w:tab w:val="right" w:leader="dot" w:pos="9062"/>
-            </w:tabs>
-            <w:rPr>
-              <w:rFonts w:eastAsiaTheme="minorEastAsia"/>
-              <w:noProof/>
-              <w:sz w:val="24"/>
-              <w:szCs w:val="24"/>
-              <w:lang w:eastAsia="nb-NO"/>
-            </w:rPr>
-          </w:pPr>
-          <w:hyperlink w:anchor="_Toc179749600" w:history="1">
-            <w:r>
-              <w:rPr>
-                <w:rStyle w:val="Hyperkobling"/>
-                <w:noProof/>
-              </w:rPr>
-              <w:t>5.1 Monte Carlo</w:t>
-            </w:r>
-            <w:r>
-              <w:rPr>
-                <w:noProof/>
-                <w:webHidden/>
-              </w:rPr>
-              <w:tab/>
-            </w:r>
-            <w:r>
-              <w:rPr>
-                <w:noProof/>
-                <w:webHidden/>
-              </w:rPr>
-              <w:fldChar w:fldCharType="begin"/>
-            </w:r>
-            <w:r>
-              <w:rPr>
-                <w:noProof/>
-                <w:webHidden/>
-              </w:rPr>
-              <w:instrText xml:space="preserve"> PAGEREF _Toc179749600 \h </w:instrText>
-            </w:r>
-            <w:r>
-              <w:rPr>
-                <w:noProof/>
-                <w:webHidden/>
-              </w:rPr>
-            </w:r>
-            <w:r>
-              <w:rPr>
-                <w:noProof/>
-                <w:webHidden/>
-              </w:rPr>
-              <w:fldChar w:fldCharType="separate"/>
-            </w:r>
-            <w:r>
-              <w:rPr>
-                <w:noProof/>
-                <w:webHidden/>
-              </w:rPr>
-              <w:t>8</w:t>
-            </w:r>
-            <w:r>
-              <w:rPr>
-                <w:noProof/>
-                <w:webHidden/>
-              </w:rPr>
-              <w:fldChar w:fldCharType="end"/>
-            </w:r>
-          </w:hyperlink>
-        </w:p>
-        <w:p>
-          <w:pPr>
-            <w:pStyle w:val="INNH2"/>
-            <w:tabs>
-              <w:tab w:val="right" w:leader="dot" w:pos="9062"/>
-            </w:tabs>
-            <w:rPr>
-              <w:rFonts w:eastAsiaTheme="minorEastAsia"/>
-              <w:noProof/>
-              <w:sz w:val="24"/>
-              <w:szCs w:val="24"/>
-              <w:lang w:eastAsia="nb-NO"/>
-            </w:rPr>
-          </w:pPr>
-          <w:hyperlink w:anchor="_Toc179749601" w:history="1">
-            <w:r>
-              <w:rPr>
-                <w:rStyle w:val="Hyperkobling"/>
-                <w:noProof/>
-              </w:rPr>
-              <w:t>5.2 Q-Læring/Greedy</w:t>
-            </w:r>
-            <w:r>
-              <w:rPr>
-                <w:noProof/>
-                <w:webHidden/>
-              </w:rPr>
-              <w:tab/>
-            </w:r>
-            <w:r>
-              <w:rPr>
-                <w:noProof/>
-                <w:webHidden/>
-              </w:rPr>
-              <w:fldChar w:fldCharType="begin"/>
-            </w:r>
-            <w:r>
-              <w:rPr>
-                <w:noProof/>
-                <w:webHidden/>
-              </w:rPr>
-              <w:instrText xml:space="preserve"> PAGEREF _Toc179749601 \h </w:instrText>
-            </w:r>
-            <w:r>
-              <w:rPr>
-                <w:noProof/>
-                <w:webHidden/>
-              </w:rPr>
-            </w:r>
-            <w:r>
-              <w:rPr>
-                <w:noProof/>
-                <w:webHidden/>
-              </w:rPr>
-              <w:fldChar w:fldCharType="separate"/>
-            </w:r>
-            <w:r>
-              <w:rPr>
-                <w:noProof/>
-                <w:webHidden/>
-              </w:rPr>
-              <w:t>9</w:t>
-            </w:r>
-            <w:r>
-              <w:rPr>
-                <w:noProof/>
-                <w:webHidden/>
-              </w:rPr>
-              <w:fldChar w:fldCharType="end"/>
-            </w:r>
-          </w:hyperlink>
-        </w:p>
-        <w:p>
-          <w:pPr>
-            <w:pStyle w:val="INNH2"/>
-            <w:tabs>
-              <w:tab w:val="right" w:leader="dot" w:pos="9062"/>
-            </w:tabs>
-            <w:rPr>
-              <w:rFonts w:eastAsiaTheme="minorEastAsia"/>
-              <w:noProof/>
-              <w:sz w:val="24"/>
-              <w:szCs w:val="24"/>
-              <w:lang w:eastAsia="nb-NO"/>
-            </w:rPr>
-          </w:pPr>
-          <w:hyperlink w:anchor="_Toc179749602" w:history="1">
-            <w:r>
-              <w:rPr>
-                <w:rStyle w:val="Hyperkobling"/>
-                <w:noProof/>
-              </w:rPr>
-              <w:t>5.3 Epsilon-Greedy</w:t>
-            </w:r>
-            <w:r>
-              <w:rPr>
-                <w:noProof/>
-                <w:webHidden/>
-              </w:rPr>
-              <w:tab/>
-            </w:r>
-            <w:r>
-              <w:rPr>
-                <w:noProof/>
-                <w:webHidden/>
-              </w:rPr>
-              <w:fldChar w:fldCharType="begin"/>
-            </w:r>
-            <w:r>
-              <w:rPr>
-                <w:noProof/>
-                <w:webHidden/>
-              </w:rPr>
-              <w:instrText xml:space="preserve"> PAGEREF _Toc179749602 \h </w:instrText>
-            </w:r>
-            <w:r>
-              <w:rPr>
-                <w:noProof/>
-                <w:webHidden/>
-              </w:rPr>
-            </w:r>
-            <w:r>
-              <w:rPr>
-                <w:noProof/>
-                <w:webHidden/>
-              </w:rPr>
-              <w:fldChar w:fldCharType="separate"/>
-            </w:r>
-            <w:r>
-              <w:rPr>
-                <w:noProof/>
-                <w:webHidden/>
-              </w:rPr>
-              <w:t>10</w:t>
-            </w:r>
-            <w:r>
-              <w:rPr>
-                <w:noProof/>
-                <w:webHidden/>
-              </w:rPr>
-              <w:fldChar w:fldCharType="end"/>
-            </w:r>
-          </w:hyperlink>
-        </w:p>
-        <w:p>
-          <w:pPr>
-            <w:pStyle w:val="INNH1"/>
-            <w:tabs>
-              <w:tab w:val="right" w:leader="dot" w:pos="9062"/>
-            </w:tabs>
-            <w:rPr>
-              <w:rFonts w:eastAsiaTheme="minorEastAsia"/>
-              <w:noProof/>
-              <w:sz w:val="24"/>
-              <w:szCs w:val="24"/>
-              <w:lang w:eastAsia="nb-NO"/>
-            </w:rPr>
-          </w:pPr>
-          <w:hyperlink w:anchor="_Toc179749603" w:history="1">
-            <w:r>
-              <w:rPr>
-                <w:rStyle w:val="Hyperkobling"/>
-                <w:noProof/>
-              </w:rPr>
-              <w:t>6. Diskusjon og konklusjon</w:t>
-            </w:r>
-            <w:r>
-              <w:rPr>
-                <w:noProof/>
-                <w:webHidden/>
-              </w:rPr>
-              <w:tab/>
-            </w:r>
-            <w:r>
-              <w:rPr>
-                <w:noProof/>
-                <w:webHidden/>
-              </w:rPr>
-              <w:fldChar w:fldCharType="begin"/>
-            </w:r>
-            <w:r>
-              <w:rPr>
-                <w:noProof/>
-                <w:webHidden/>
-              </w:rPr>
-              <w:instrText xml:space="preserve"> PAGEREF _Toc179749603 \h </w:instrText>
-            </w:r>
-            <w:r>
-              <w:rPr>
-                <w:noProof/>
-                <w:webHidden/>
-              </w:rPr>
-            </w:r>
-            <w:r>
-              <w:rPr>
-                <w:noProof/>
-                <w:webHidden/>
-              </w:rPr>
-              <w:fldChar w:fldCharType="separate"/>
-            </w:r>
-            <w:r>
-              <w:rPr>
-                <w:noProof/>
-                <w:webHidden/>
-              </w:rPr>
-              <w:t>10</w:t>
-            </w:r>
-            <w:r>
-              <w:rPr>
-                <w:noProof/>
-                <w:webHidden/>
-              </w:rPr>
-              <w:fldChar w:fldCharType="end"/>
-            </w:r>
-          </w:hyperlink>
-        </w:p>
-        <w:p>
-          <w:pPr>
-            <w:pStyle w:val="INNH1"/>
-            <w:tabs>
-              <w:tab w:val="right" w:leader="dot" w:pos="9062"/>
-            </w:tabs>
-            <w:rPr>
-              <w:rFonts w:eastAsiaTheme="minorEastAsia"/>
-              <w:noProof/>
-              <w:sz w:val="24"/>
-              <w:szCs w:val="24"/>
-              <w:lang w:eastAsia="nb-NO"/>
-            </w:rPr>
-          </w:pPr>
-          <w:hyperlink w:anchor="_Toc179749604" w:history="1">
-            <w:r>
-              <w:rPr>
-                <w:rStyle w:val="Hyperkobling"/>
-                <w:noProof/>
-              </w:rPr>
-              <w:t>7. Kilder</w:t>
-            </w:r>
-            <w:r>
-              <w:rPr>
-                <w:noProof/>
-                <w:webHidden/>
-              </w:rPr>
-              <w:tab/>
-            </w:r>
-            <w:r>
-              <w:rPr>
-                <w:noProof/>
-                <w:webHidden/>
-              </w:rPr>
-              <w:fldChar w:fldCharType="begin"/>
-            </w:r>
-            <w:r>
-              <w:rPr>
-                <w:noProof/>
-                <w:webHidden/>
-              </w:rPr>
-              <w:instrText xml:space="preserve"> PAGEREF _Toc179749604 \h </w:instrText>
-            </w:r>
-            <w:r>
-              <w:rPr>
-                <w:noProof/>
-                <w:webHidden/>
-              </w:rPr>
-            </w:r>
-            <w:r>
-              <w:rPr>
-                <w:noProof/>
-                <w:webHidden/>
-              </w:rPr>
-              <w:fldChar w:fldCharType="separate"/>
-            </w:r>
-            <w:r>
-              <w:rPr>
-                <w:noProof/>
-                <w:webHidden/>
-              </w:rPr>
-              <w:t>11</w:t>
             </w:r>
             <w:r>
               <w:rPr>
@@ -5690,6 +4894,15 @@
       </w:sdtContent>
     </w:sdt>
     <w:p/>
+    <w:p/>
+    <w:p/>
+    <w:p/>
+    <w:p/>
+    <w:p/>
+    <w:p/>
+    <w:p/>
+    <w:p/>
+    <w:p/>
     <w:p>
       <w:pPr>
         <w:pStyle w:val="Overskrift1"/>
@@ -5698,7 +4911,7 @@
           <w:numId w:val="4"/>
         </w:numPr>
       </w:pPr>
-      <w:bookmarkStart w:id="0" w:name="_Toc179749588"/>
+      <w:bookmarkStart w:id="0" w:name="_Toc183305098"/>
       <w:r>
         <w:lastRenderedPageBreak/>
         <w:t>Introduksjon</w:t>
@@ -5715,15 +4928,7 @@
     </w:p>
     <w:p>
       <w:r>
-        <w:t xml:space="preserve">Spesielt med den utviklingen som har vært innenfor </w:t>
-      </w:r>
-      <w:proofErr w:type="spellStart"/>
-      <w:r>
-        <w:t>vision</w:t>
-      </w:r>
-      <w:proofErr w:type="spellEnd"/>
-      <w:r>
-        <w:t xml:space="preserve">-system, så har en del av produktiviteten innenfor deler av industrien økt. Et eksempel på dette kan være sortering av fisk. I disse tilfellen bruker man et </w:t>
+        <w:t xml:space="preserve">Spesielt med den utviklingen som har vært innenfor vision-system, så har en del av produktiviteten innenfor deler av industrien økt. Et eksempel på dette kan være sortering av fisk. I disse tilfellen bruker man et </w:t>
       </w:r>
       <w:r>
         <w:t>«kamera», som da kan sortere basert på hvilken art det er, samt anslå størrelse på fisken [2].</w:t>
@@ -5734,39 +4939,7 @@
         <w:t xml:space="preserve">I denne rapporten skal vi se </w:t>
       </w:r>
       <w:r>
-        <w:t xml:space="preserve">på noen metoder man kan benytte innenfor </w:t>
-      </w:r>
-      <w:proofErr w:type="spellStart"/>
-      <w:r>
-        <w:t>supervised</w:t>
-      </w:r>
-      <w:proofErr w:type="spellEnd"/>
-      <w:r>
-        <w:t xml:space="preserve"> </w:t>
-      </w:r>
-      <w:proofErr w:type="spellStart"/>
-      <w:r>
-        <w:t>learning</w:t>
-      </w:r>
-      <w:proofErr w:type="spellEnd"/>
-      <w:r>
-        <w:t xml:space="preserve">, som går på klassifisering. Når vi snakker om </w:t>
-      </w:r>
-      <w:proofErr w:type="spellStart"/>
-      <w:r>
-        <w:t>supervised</w:t>
-      </w:r>
-      <w:proofErr w:type="spellEnd"/>
-      <w:r>
-        <w:t xml:space="preserve"> </w:t>
-      </w:r>
-      <w:proofErr w:type="spellStart"/>
-      <w:r>
-        <w:t>learning</w:t>
-      </w:r>
-      <w:proofErr w:type="spellEnd"/>
-      <w:r>
-        <w:t xml:space="preserve"> tenker vi på en metode innenfor maskinlæring, som bruker innsamlede data til å lære opp en algoritme til å eksempelvis kategorisere [3].</w:t>
+        <w:t>på noen metoder man kan benytte innenfor supervised learning, som går på klassifisering. Når vi snakker om supervised learning tenker vi på en metode innenfor maskinlæring, som bruker innsamlede data til å lære opp en algoritme til å eksempelvis kategorisere [3].</w:t>
       </w:r>
     </w:p>
     <w:p>
@@ -5781,45 +4954,16 @@
       </w:r>
     </w:p>
     <w:p>
-      <w:proofErr w:type="spellStart"/>
-      <w:r>
-        <w:t>Decision</w:t>
-      </w:r>
-      <w:proofErr w:type="spellEnd"/>
-      <w:r>
-        <w:t xml:space="preserve"> </w:t>
-      </w:r>
-      <w:proofErr w:type="spellStart"/>
-      <w:r>
-        <w:t>Tree</w:t>
-      </w:r>
-      <w:proofErr w:type="spellEnd"/>
-      <w:r>
-        <w:t xml:space="preserve"> er en av metodene</w:t>
-      </w:r>
-      <w:r>
-        <w:t xml:space="preserve"> vi vil teste. Denne ***</w:t>
-      </w:r>
-      <w:proofErr w:type="gramStart"/>
-      <w:r>
-        <w:t>……*</w:t>
-      </w:r>
-      <w:proofErr w:type="gramEnd"/>
-      <w:r>
-        <w:t>**.</w:t>
+      <w:r>
+        <w:t>Decision Tree er en av metodene</w:t>
+      </w:r>
+      <w:r>
+        <w:t xml:space="preserve"> vi vil teste. Denne ***……***.</w:t>
       </w:r>
     </w:p>
     <w:p>
       <w:r>
-        <w:t xml:space="preserve">Den neste metoden vi vil se litt på er </w:t>
-      </w:r>
-      <w:proofErr w:type="spellStart"/>
-      <w:r>
-        <w:t>perceptron</w:t>
-      </w:r>
-      <w:proofErr w:type="spellEnd"/>
-      <w:r>
-        <w:t>.</w:t>
+        <w:t>Den neste metoden vi vil se litt på er perceptron.</w:t>
       </w:r>
       <w:r>
         <w:t xml:space="preserve"> </w:t>
@@ -5827,28 +4971,28 @@
     </w:p>
     <w:p>
       <w:r>
-        <w:t>I denne rapporten er målet å se om vi kan **</w:t>
-      </w:r>
-      <w:proofErr w:type="gramStart"/>
-      <w:r>
-        <w:t>*….</w:t>
-      </w:r>
-      <w:proofErr w:type="gramEnd"/>
-      <w:r>
-        <w:t>.***. Vi vil se om ** konvergerer**. Finner man riktig klassifisering.</w:t>
+        <w:t>****</w:t>
+      </w:r>
+      <w:r>
+        <w:t>I denne rapporten er målet å se om vi kan ***…..***. Vi vil se om ** konvergerer**. Finner man riktig klassifisering.</w:t>
       </w:r>
     </w:p>
     <w:p>
+      <w:r>
+        <w:t>**** I denne rapporten vil vi se nærmere på hvordan de forskjellige egenskapene til perceptron og beslutningstrær kan variere fra lineært separerbare datasett, og de som ikke er lineært separerbar. Videre vil vi etter hvert sammenligne resultater for de forskjellige klassifiseringsmetodene.</w:t>
+      </w:r>
+    </w:p>
+    <w:p>
       <w:pPr>
         <w:pStyle w:val="Overskrift1"/>
       </w:pPr>
+      <w:bookmarkStart w:id="1" w:name="_Toc183305099"/>
       <w:r>
         <w:t>2</w:t>
       </w:r>
       <w:r>
         <w:t xml:space="preserve">. </w:t>
       </w:r>
-      <w:bookmarkStart w:id="1" w:name="_Toc179749589"/>
       <w:r>
         <w:t>Teori</w:t>
       </w:r>
@@ -5856,62 +5000,17 @@
     </w:p>
     <w:p>
       <w:r>
-        <w:t xml:space="preserve">** Mer grundig forklaring av </w:t>
-      </w:r>
-      <w:proofErr w:type="spellStart"/>
-      <w:r>
-        <w:t>decision</w:t>
-      </w:r>
-      <w:proofErr w:type="spellEnd"/>
-      <w:r>
-        <w:t xml:space="preserve"> </w:t>
-      </w:r>
-      <w:proofErr w:type="spellStart"/>
-      <w:r>
-        <w:t>tree</w:t>
-      </w:r>
-      <w:proofErr w:type="spellEnd"/>
-      <w:r>
-        <w:t>**</w:t>
+        <w:t>** Mer grundig forklaring av decision tree**</w:t>
       </w:r>
     </w:p>
     <w:p>
       <w:r>
-        <w:t xml:space="preserve">** Mer grundig forklaring av </w:t>
-      </w:r>
-      <w:proofErr w:type="spellStart"/>
-      <w:r>
-        <w:t>perceptron</w:t>
-      </w:r>
-      <w:proofErr w:type="spellEnd"/>
-      <w:r>
-        <w:t>**</w:t>
+        <w:t>** Mer grundig forklaring av perceptron**</w:t>
       </w:r>
     </w:p>
     <w:p>
       <w:r>
-        <w:t>**NB: Beskriv: «vekter», «bias» og «</w:t>
-      </w:r>
-      <w:proofErr w:type="spellStart"/>
-      <w:r>
-        <w:t>gini</w:t>
-      </w:r>
-      <w:proofErr w:type="spellEnd"/>
-      <w:r>
-        <w:t xml:space="preserve"> </w:t>
-      </w:r>
-      <w:proofErr w:type="spellStart"/>
-      <w:r>
-        <w:t>impurity</w:t>
-      </w:r>
-      <w:proofErr w:type="spellEnd"/>
-      <w:proofErr w:type="gramStart"/>
-      <w:r>
-        <w:t>».*</w:t>
-      </w:r>
-      <w:proofErr w:type="gramEnd"/>
-      <w:r>
-        <w:t>*</w:t>
+        <w:t>**NB: Beskriv: «vekter», «bias» og «gini impurity».**</w:t>
       </w:r>
     </w:p>
     <w:p>
@@ -5929,13 +5028,13 @@
       <w:pPr>
         <w:pStyle w:val="Overskrift1"/>
       </w:pPr>
+      <w:bookmarkStart w:id="2" w:name="_Toc183305100"/>
       <w:r>
         <w:t>3</w:t>
       </w:r>
       <w:r>
         <w:t xml:space="preserve">. </w:t>
       </w:r>
-      <w:bookmarkStart w:id="2" w:name="_Toc179749594"/>
       <w:r>
         <w:t>Metode</w:t>
       </w:r>
@@ -5953,19 +5052,12 @@
     </w:p>
     <w:p>
       <w:r>
-        <w:t xml:space="preserve">** Skal være slik at andre kan gjenta </w:t>
-      </w:r>
-      <w:proofErr w:type="spellStart"/>
-      <w:r>
-        <w:t>utifra</w:t>
-      </w:r>
-      <w:proofErr w:type="spellEnd"/>
-      <w:r>
-        <w:t xml:space="preserve"> det som er beskrevet **</w:t>
+        <w:t>** Skal være slik at andre kan gjenta utifra det som er beskrevet **</w:t>
       </w:r>
     </w:p>
     <w:p>
       <w:r>
+        <w:lastRenderedPageBreak/>
         <w:t>** Hvilke verktøy/metoder som er benyttet **</w:t>
       </w:r>
     </w:p>
@@ -5974,13 +5066,18 @@
         <w:t>** Implementasjonsdetaljer **</w:t>
       </w:r>
     </w:p>
+    <w:p/>
     <w:p>
+      <w:r>
+        <w:t xml:space="preserve">Splitter datasettet i 80/20 [4]. </w:t>
+      </w:r>
+    </w:p>
+    <w:p>
       <w:pPr>
         <w:pStyle w:val="Overskrift1"/>
       </w:pPr>
-      <w:bookmarkStart w:id="3" w:name="_Toc179749599"/>
-      <w:r>
-        <w:lastRenderedPageBreak/>
+      <w:bookmarkStart w:id="3" w:name="_Toc183305101"/>
+      <w:r>
         <w:t>4</w:t>
       </w:r>
       <w:r>
@@ -5992,50 +5089,489 @@
       <w:bookmarkEnd w:id="3"/>
     </w:p>
     <w:p>
-      <w:r>
-        <w:t xml:space="preserve">** Resultater som er relevant til problemstillingen. Presentert på en objektiv og </w:t>
-      </w:r>
-      <w:proofErr w:type="spellStart"/>
-      <w:r>
-        <w:t>oversiktelig</w:t>
-      </w:r>
-      <w:proofErr w:type="spellEnd"/>
-      <w:r>
-        <w:t xml:space="preserve"> måte **</w:t>
+      <w:pPr>
+        <w:rPr>
+          <w:b/>
+          <w:bCs/>
+          <w:u w:val="single"/>
+        </w:rPr>
+      </w:pPr>
+      <w:r>
+        <w:rPr>
+          <w:b/>
+          <w:bCs/>
+          <w:u w:val="single"/>
+        </w:rPr>
+        <w:t>Eksperiment</w:t>
+      </w:r>
+      <w:r>
+        <w:rPr>
+          <w:b/>
+          <w:bCs/>
+          <w:u w:val="single"/>
+        </w:rPr>
+        <w:t xml:space="preserve"> 1:</w:t>
       </w:r>
     </w:p>
     <w:p>
       <w:r>
-        <w:t xml:space="preserve">** Eksperimentene er designet for å undersøke relevante spørsmål, </w:t>
-      </w:r>
-      <w:proofErr w:type="spellStart"/>
-      <w:r>
-        <w:t>f.eks</w:t>
-      </w:r>
-      <w:proofErr w:type="spellEnd"/>
-      <w:r>
-        <w:t>: variasjon i ytelse/tidsbruk når modellparametere endres **</w:t>
+        <w:rPr>
+          <w:noProof/>
+        </w:rPr>
+        <w:drawing>
+          <wp:inline distT="0" distB="0" distL="0" distR="0" wp14:anchorId="62112FF3" wp14:editId="13CAFF9F">
+            <wp:extent cx="5760085" cy="2082165"/>
+            <wp:effectExtent l="0" t="0" r="0" b="0"/>
+            <wp:docPr id="191797750" name="Bilde 1"/>
+            <wp:cNvGraphicFramePr>
+              <a:graphicFrameLocks xmlns:a="http://schemas.openxmlformats.org/drawingml/2006/main" noChangeAspect="1"/>
+            </wp:cNvGraphicFramePr>
+            <a:graphic xmlns:a="http://schemas.openxmlformats.org/drawingml/2006/main">
+              <a:graphicData uri="http://schemas.openxmlformats.org/drawingml/2006/picture">
+                <pic:pic xmlns:pic="http://schemas.openxmlformats.org/drawingml/2006/picture">
+                  <pic:nvPicPr>
+                    <pic:cNvPr id="0" name="Picture 1"/>
+                    <pic:cNvPicPr>
+                      <a:picLocks noChangeAspect="1" noChangeArrowheads="1"/>
+                    </pic:cNvPicPr>
+                  </pic:nvPicPr>
+                  <pic:blipFill>
+                    <a:blip r:embed="rId11">
+                      <a:extLst>
+                        <a:ext uri="{28A0092B-C50C-407E-A947-70E740481C1C}">
+                          <a14:useLocalDpi xmlns:a14="http://schemas.microsoft.com/office/drawing/2010/main" val="0"/>
+                        </a:ext>
+                      </a:extLst>
+                    </a:blip>
+                    <a:srcRect/>
+                    <a:stretch>
+                      <a:fillRect/>
+                    </a:stretch>
+                  </pic:blipFill>
+                  <pic:spPr bwMode="auto">
+                    <a:xfrm>
+                      <a:off x="0" y="0"/>
+                      <a:ext cx="5760085" cy="2082165"/>
+                    </a:xfrm>
+                    <a:prstGeom prst="rect">
+                      <a:avLst/>
+                    </a:prstGeom>
+                    <a:noFill/>
+                    <a:ln>
+                      <a:noFill/>
+                    </a:ln>
+                  </pic:spPr>
+                </pic:pic>
+              </a:graphicData>
+            </a:graphic>
+          </wp:inline>
+        </w:drawing>
+      </w:r>
+      <w:r>
+        <w:t xml:space="preserve"> </w:t>
+      </w:r>
+      <w:r>
+        <w:t xml:space="preserve">Bilde x.xx – Viser hvordan treningsdata og testdata blir linjert skilt i eksperiment </w:t>
+      </w:r>
+      <w:r>
+        <w:t>1</w:t>
+      </w:r>
+      <w:r>
+        <w:t>.</w:t>
       </w:r>
     </w:p>
     <w:p>
       <w:r>
-        <w:t xml:space="preserve">** </w:t>
-      </w:r>
-      <w:r>
-        <w:t>Dersom det er tilfeldigheter, så må man gjenta flere ganger, og deretter beskrive ved hjelp av statistikk. **</w:t>
+        <w:t>Konvergerer hver gang når man trener perceptron. Nøyaktighet (accuracy)  mellom 0.96 og 1.0.</w:t>
       </w:r>
     </w:p>
     <w:p>
       <w:r>
-        <w:t xml:space="preserve">** Gjerne benytte tabeller, grafer, </w:t>
-      </w:r>
-      <w:proofErr w:type="spellStart"/>
-      <w:r>
-        <w:t>illustarasjoner</w:t>
-      </w:r>
-      <w:proofErr w:type="spellEnd"/>
-      <w:r>
-        <w:t xml:space="preserve"> og/eller bilder. **</w:t>
+        <w:t>Bias: 0</w:t>
+      </w:r>
+      <w:r>
+        <w:br/>
+        <w:t>Epochs: 1000</w:t>
+      </w:r>
+    </w:p>
+    <w:p>
+      <w:r>
+        <w:t>Treningssett: 80%</w:t>
+      </w:r>
+      <w:r>
+        <w:br/>
+        <w:t>Testsett: 20%</w:t>
+      </w:r>
+    </w:p>
+    <w:p>
+      <w:pPr>
+        <w:rPr>
+          <w:b/>
+          <w:bCs/>
+          <w:u w:val="single"/>
+        </w:rPr>
+      </w:pPr>
+      <w:r>
+        <w:rPr>
+          <w:b/>
+          <w:bCs/>
+          <w:u w:val="single"/>
+        </w:rPr>
+        <w:t>Eksperiment 2:</w:t>
+      </w:r>
+    </w:p>
+    <w:p>
+      <w:r>
+        <w:rPr>
+          <w:noProof/>
+        </w:rPr>
+        <w:drawing>
+          <wp:inline distT="0" distB="0" distL="0" distR="0" wp14:anchorId="5F3A1C9A" wp14:editId="386E5B73">
+            <wp:extent cx="5753100" cy="2108835"/>
+            <wp:effectExtent l="0" t="0" r="0" b="5715"/>
+            <wp:docPr id="1908848062" name="Bilde 7"/>
+            <wp:cNvGraphicFramePr>
+              <a:graphicFrameLocks xmlns:a="http://schemas.openxmlformats.org/drawingml/2006/main" noChangeAspect="1"/>
+            </wp:cNvGraphicFramePr>
+            <a:graphic xmlns:a="http://schemas.openxmlformats.org/drawingml/2006/main">
+              <a:graphicData uri="http://schemas.openxmlformats.org/drawingml/2006/picture">
+                <pic:pic xmlns:pic="http://schemas.openxmlformats.org/drawingml/2006/picture">
+                  <pic:nvPicPr>
+                    <pic:cNvPr id="0" name="Picture 7"/>
+                    <pic:cNvPicPr>
+                      <a:picLocks noChangeAspect="1" noChangeArrowheads="1"/>
+                    </pic:cNvPicPr>
+                  </pic:nvPicPr>
+                  <pic:blipFill>
+                    <a:blip r:embed="rId12">
+                      <a:extLst>
+                        <a:ext uri="{28A0092B-C50C-407E-A947-70E740481C1C}">
+                          <a14:useLocalDpi xmlns:a14="http://schemas.microsoft.com/office/drawing/2010/main" val="0"/>
+                        </a:ext>
+                      </a:extLst>
+                    </a:blip>
+                    <a:srcRect/>
+                    <a:stretch>
+                      <a:fillRect/>
+                    </a:stretch>
+                  </pic:blipFill>
+                  <pic:spPr bwMode="auto">
+                    <a:xfrm>
+                      <a:off x="0" y="0"/>
+                      <a:ext cx="5753100" cy="2108835"/>
+                    </a:xfrm>
+                    <a:prstGeom prst="rect">
+                      <a:avLst/>
+                    </a:prstGeom>
+                    <a:noFill/>
+                    <a:ln>
+                      <a:noFill/>
+                    </a:ln>
+                  </pic:spPr>
+                </pic:pic>
+              </a:graphicData>
+            </a:graphic>
+          </wp:inline>
+        </w:drawing>
+      </w:r>
+      <w:r>
+        <w:br/>
+        <w:t>Bilde x.xx – Viser hvordan treningsdata og testdata blir linjert skilt i eksperiment 2.</w:t>
+      </w:r>
+    </w:p>
+    <w:p>
+      <w:r>
+        <w:t>Konverger ikke. Nøyaktigheten er 0.97 i dette eksempelet, men varierer mellom 0.</w:t>
+      </w:r>
+      <w:r>
+        <w:t>85</w:t>
+      </w:r>
+      <w:r>
+        <w:t xml:space="preserve"> og </w:t>
+      </w:r>
+      <w:r>
+        <w:t>0.9</w:t>
+      </w:r>
+      <w:r>
+        <w:t>6</w:t>
+      </w:r>
+      <w:r>
+        <w:t>.</w:t>
+      </w:r>
+      <w:r>
+        <w:br/>
+        <w:t>Bias: 1</w:t>
+      </w:r>
+      <w:r>
+        <w:br/>
+        <w:t>Epochs: 1000</w:t>
+      </w:r>
+    </w:p>
+    <w:p>
+      <w:r>
+        <w:lastRenderedPageBreak/>
+        <w:t>Treningssett: 80%</w:t>
+      </w:r>
+      <w:r>
+        <w:br/>
+        <w:t>Testsett: 20%</w:t>
+      </w:r>
+    </w:p>
+    <w:p/>
+    <w:p>
+      <w:pPr>
+        <w:rPr>
+          <w:b/>
+          <w:bCs/>
+          <w:u w:val="single"/>
+        </w:rPr>
+      </w:pPr>
+      <w:r>
+        <w:rPr>
+          <w:b/>
+          <w:bCs/>
+          <w:u w:val="single"/>
+        </w:rPr>
+        <w:t>Eksperiment 3:</w:t>
+      </w:r>
+    </w:p>
+    <w:p>
+      <w:r>
+        <w:rPr>
+          <w:noProof/>
+        </w:rPr>
+        <w:drawing>
+          <wp:inline distT="0" distB="0" distL="0" distR="0" wp14:anchorId="43AB4305" wp14:editId="7F137D4E">
+            <wp:extent cx="5760085" cy="1288415"/>
+            <wp:effectExtent l="0" t="0" r="0" b="6985"/>
+            <wp:docPr id="324368114" name="Bilde 4"/>
+            <wp:cNvGraphicFramePr>
+              <a:graphicFrameLocks xmlns:a="http://schemas.openxmlformats.org/drawingml/2006/main" noChangeAspect="1"/>
+            </wp:cNvGraphicFramePr>
+            <a:graphic xmlns:a="http://schemas.openxmlformats.org/drawingml/2006/main">
+              <a:graphicData uri="http://schemas.openxmlformats.org/drawingml/2006/picture">
+                <pic:pic xmlns:pic="http://schemas.openxmlformats.org/drawingml/2006/picture">
+                  <pic:nvPicPr>
+                    <pic:cNvPr id="0" name="Picture 4"/>
+                    <pic:cNvPicPr>
+                      <a:picLocks noChangeAspect="1" noChangeArrowheads="1"/>
+                    </pic:cNvPicPr>
+                  </pic:nvPicPr>
+                  <pic:blipFill>
+                    <a:blip r:embed="rId13">
+                      <a:extLst>
+                        <a:ext uri="{28A0092B-C50C-407E-A947-70E740481C1C}">
+                          <a14:useLocalDpi xmlns:a14="http://schemas.microsoft.com/office/drawing/2010/main" val="0"/>
+                        </a:ext>
+                      </a:extLst>
+                    </a:blip>
+                    <a:srcRect/>
+                    <a:stretch>
+                      <a:fillRect/>
+                    </a:stretch>
+                  </pic:blipFill>
+                  <pic:spPr bwMode="auto">
+                    <a:xfrm>
+                      <a:off x="0" y="0"/>
+                      <a:ext cx="5760085" cy="1288415"/>
+                    </a:xfrm>
+                    <a:prstGeom prst="rect">
+                      <a:avLst/>
+                    </a:prstGeom>
+                    <a:noFill/>
+                    <a:ln>
+                      <a:noFill/>
+                    </a:ln>
+                  </pic:spPr>
+                </pic:pic>
+              </a:graphicData>
+            </a:graphic>
+          </wp:inline>
+        </w:drawing>
+      </w:r>
+      <w:r>
+        <w:br/>
+        <w:t>Bilde x.xx – Viser Decision Tree for eksperiment 3.</w:t>
+      </w:r>
+    </w:p>
+    <w:p>
+      <w:r>
+        <w:t>Treningssett: 80%</w:t>
+      </w:r>
+      <w:r>
+        <w:br/>
+        <w:t>Testsett: 20%</w:t>
+      </w:r>
+    </w:p>
+    <w:p>
+      <w:r>
+        <w:t>Vi kan se at utifra Decision tree så er spørsmålet fra index 1 det beste å stille som første spørsmål i root. Deretter bruker man spørsmålet fra index 0 for begge de to gren nodene.</w:t>
+      </w:r>
+    </w:p>
+    <w:p/>
+    <w:p>
+      <w:pPr>
+        <w:rPr>
+          <w:b/>
+          <w:bCs/>
+          <w:u w:val="single"/>
+        </w:rPr>
+      </w:pPr>
+      <w:r>
+        <w:rPr>
+          <w:b/>
+          <w:bCs/>
+          <w:u w:val="single"/>
+        </w:rPr>
+        <w:t>Eksperiment 4:</w:t>
+      </w:r>
+    </w:p>
+    <w:p>
+      <w:r>
+        <w:rPr>
+          <w:noProof/>
+        </w:rPr>
+        <w:drawing>
+          <wp:inline distT="0" distB="0" distL="0" distR="0" wp14:anchorId="217E6E17" wp14:editId="1D27260A">
+            <wp:extent cx="5753100" cy="547370"/>
+            <wp:effectExtent l="0" t="0" r="0" b="5080"/>
+            <wp:docPr id="2072181408" name="Bilde 5"/>
+            <wp:cNvGraphicFramePr>
+              <a:graphicFrameLocks xmlns:a="http://schemas.openxmlformats.org/drawingml/2006/main" noChangeAspect="1"/>
+            </wp:cNvGraphicFramePr>
+            <a:graphic xmlns:a="http://schemas.openxmlformats.org/drawingml/2006/main">
+              <a:graphicData uri="http://schemas.openxmlformats.org/drawingml/2006/picture">
+                <pic:pic xmlns:pic="http://schemas.openxmlformats.org/drawingml/2006/picture">
+                  <pic:nvPicPr>
+                    <pic:cNvPr id="0" name="Picture 5"/>
+                    <pic:cNvPicPr>
+                      <a:picLocks noChangeAspect="1" noChangeArrowheads="1"/>
+                    </pic:cNvPicPr>
+                  </pic:nvPicPr>
+                  <pic:blipFill>
+                    <a:blip r:embed="rId14" cstate="print">
+                      <a:extLst>
+                        <a:ext uri="{28A0092B-C50C-407E-A947-70E740481C1C}">
+                          <a14:useLocalDpi xmlns:a14="http://schemas.microsoft.com/office/drawing/2010/main" val="0"/>
+                        </a:ext>
+                      </a:extLst>
+                    </a:blip>
+                    <a:srcRect/>
+                    <a:stretch>
+                      <a:fillRect/>
+                    </a:stretch>
+                  </pic:blipFill>
+                  <pic:spPr bwMode="auto">
+                    <a:xfrm>
+                      <a:off x="0" y="0"/>
+                      <a:ext cx="5775702" cy="549520"/>
+                    </a:xfrm>
+                    <a:prstGeom prst="rect">
+                      <a:avLst/>
+                    </a:prstGeom>
+                    <a:noFill/>
+                    <a:ln>
+                      <a:noFill/>
+                    </a:ln>
+                  </pic:spPr>
+                </pic:pic>
+              </a:graphicData>
+            </a:graphic>
+          </wp:inline>
+        </w:drawing>
+      </w:r>
+      <w:r>
+        <w:br/>
+        <w:t>Bilde x.xx – Viser Decision Tree for eksperiment 4.</w:t>
+      </w:r>
+    </w:p>
+    <w:p>
+      <w:r>
+        <w:t>Bildet over er noe utydelig, men det viser allikevel at det blir noe mer komplisert enn forrige eksperiment.</w:t>
+      </w:r>
+    </w:p>
+    <w:p>
+      <w:r>
+        <w:t>Treningssett: 80%</w:t>
+      </w:r>
+      <w:r>
+        <w:br/>
+        <w:t>Testsett: 20%</w:t>
+      </w:r>
+    </w:p>
+    <w:p>
+      <w:r>
+        <w:t>Nøyaktighet: Varierer mellom 0.90 og 0.96.</w:t>
+      </w:r>
+    </w:p>
+    <w:p>
+      <w:r>
+        <w:t xml:space="preserve">Sammenlignet med perceptron testen for samme art og feature, kan vi se at nøyaktigheten er noe bedre på </w:t>
+      </w:r>
+      <w:r>
+        <w:t>decision tree. Dette er nok grunnet at det ikke er like lett å skille denne arten lineært basert på de to egenskapene som er valgt for denne testen.</w:t>
+      </w:r>
+    </w:p>
+    <w:p/>
+    <w:p>
+      <w:pPr>
+        <w:rPr>
+          <w:b/>
+          <w:bCs/>
+          <w:u w:val="single"/>
+        </w:rPr>
+      </w:pPr>
+      <w:r>
+        <w:rPr>
+          <w:b/>
+          <w:bCs/>
+          <w:u w:val="single"/>
+        </w:rPr>
+        <w:t>Eksperiment 5:</w:t>
+      </w:r>
+    </w:p>
+    <w:p>
+      <w:r>
+        <w:t>Treningssett: 80%</w:t>
+      </w:r>
+      <w:r>
+        <w:br/>
+        <w:t>Testsett: 20%</w:t>
+      </w:r>
+      <w:r>
+        <w:br/>
+        <w:t>Simuleringer 1000</w:t>
+      </w:r>
+    </w:p>
+    <w:p>
+      <w:r>
+        <w:t>Ved tusen simuleringer fikk vi en nøyaktighet på 0.96</w:t>
+      </w:r>
+    </w:p>
+    <w:p/>
+    <w:p/>
+    <w:p>
+      <w:r>
+        <w:lastRenderedPageBreak/>
+        <w:t>** Resultater som er relevant til problemstillingen. Presentert på en objektiv og oversiktelig måte **</w:t>
+      </w:r>
+    </w:p>
+    <w:p>
+      <w:r>
+        <w:t>** Eksperimentene er designet for å undersøke relevante spørsmål, f.eks: variasjon i ytelse/tidsbruk når modellparametere endres **</w:t>
+      </w:r>
+    </w:p>
+    <w:p>
+      <w:r>
+        <w:t xml:space="preserve">** </w:t>
+      </w:r>
+      <w:r>
+        <w:t>Dersom det er tilfeldigheter, så må man gjenta flere ganger, og deretter beskrive ved hjelp av statistikk. **</w:t>
+      </w:r>
+    </w:p>
+    <w:p>
+      <w:r>
+        <w:t>** Gjerne benytte tabeller, grafer, illustarasjoner og/eller bilder. **</w:t>
       </w:r>
     </w:p>
     <w:p>
@@ -6056,23 +5592,13 @@
           <w:color w:val="FF0000"/>
         </w:rPr>
       </w:pPr>
-      <w:proofErr w:type="spellStart"/>
       <w:r>
         <w:rPr>
           <w:b/>
           <w:bCs/>
           <w:color w:val="FF0000"/>
         </w:rPr>
-        <w:t>Perceptron</w:t>
-      </w:r>
-      <w:proofErr w:type="spellEnd"/>
-      <w:r>
-        <w:rPr>
-          <w:b/>
-          <w:bCs/>
-          <w:color w:val="FF0000"/>
-        </w:rPr>
-        <w:t xml:space="preserve"> - 2</w:t>
+        <w:t>Perceptron - 2</w:t>
       </w:r>
     </w:p>
     <w:p>
@@ -6089,23 +5615,8 @@
         <w:rPr>
           <w:color w:val="FF0000"/>
         </w:rPr>
-        <w:t xml:space="preserve">Lag et nytt </w:t>
-      </w:r>
-      <w:proofErr w:type="spellStart"/>
-      <w:r>
-        <w:rPr>
-          <w:color w:val="FF0000"/>
-        </w:rPr>
-        <w:t>perceptron</w:t>
-      </w:r>
-      <w:proofErr w:type="spellEnd"/>
-      <w:r>
-        <w:rPr>
-          <w:color w:val="FF0000"/>
-        </w:rPr>
-        <w:t xml:space="preserve"> som skal skille arten </w:t>
-      </w:r>
-      <w:proofErr w:type="spellStart"/>
+        <w:t xml:space="preserve">Lag et nytt perceptron som skal skille arten </w:t>
+      </w:r>
       <w:r>
         <w:rPr>
           <w:b/>
@@ -6114,14 +5625,12 @@
         </w:rPr>
         <w:t>Chinstrap</w:t>
       </w:r>
-      <w:proofErr w:type="spellEnd"/>
       <w:r>
         <w:rPr>
           <w:color w:val="FF0000"/>
         </w:rPr>
         <w:t xml:space="preserve"> fra de to andre. Bruk kun kolonnene </w:t>
       </w:r>
-      <w:proofErr w:type="spellStart"/>
       <w:r>
         <w:rPr>
           <w:i/>
@@ -6130,14 +5639,12 @@
         </w:rPr>
         <w:t>bill_length_mm</w:t>
       </w:r>
-      <w:proofErr w:type="spellEnd"/>
       <w:r>
         <w:rPr>
           <w:color w:val="FF0000"/>
         </w:rPr>
         <w:t xml:space="preserve"> og </w:t>
       </w:r>
-      <w:proofErr w:type="spellStart"/>
       <w:r>
         <w:rPr>
           <w:i/>
@@ -6146,90 +5653,11 @@
         </w:rPr>
         <w:t>bill_depth_mm</w:t>
       </w:r>
-      <w:proofErr w:type="spellEnd"/>
       <w:r>
         <w:rPr>
           <w:color w:val="FF0000"/>
         </w:rPr>
-        <w:t xml:space="preserve"> fra </w:t>
-      </w:r>
-      <w:proofErr w:type="spellStart"/>
-      <w:r>
-        <w:rPr>
-          <w:color w:val="FF0000"/>
-        </w:rPr>
-        <w:t>X-matrisa</w:t>
-      </w:r>
-      <w:proofErr w:type="spellEnd"/>
-      <w:r>
-        <w:rPr>
-          <w:color w:val="FF0000"/>
-        </w:rPr>
-        <w:t xml:space="preserve"> (ikke samme som over!). Tren </w:t>
-      </w:r>
-      <w:proofErr w:type="spellStart"/>
-      <w:r>
-        <w:rPr>
-          <w:color w:val="FF0000"/>
-        </w:rPr>
-        <w:t>perceptron'et</w:t>
-      </w:r>
-      <w:proofErr w:type="spellEnd"/>
-      <w:r>
-        <w:rPr>
-          <w:color w:val="FF0000"/>
-        </w:rPr>
-        <w:t xml:space="preserve"> med </w:t>
-      </w:r>
-      <w:proofErr w:type="gramStart"/>
-      <w:r>
-        <w:rPr>
-          <w:color w:val="FF0000"/>
-        </w:rPr>
-        <w:t xml:space="preserve">( </w:t>
-      </w:r>
-      <w:proofErr w:type="spellStart"/>
-      <w:r>
-        <w:rPr>
-          <w:color w:val="FF0000"/>
-        </w:rPr>
-        <w:t>X</w:t>
-      </w:r>
-      <w:proofErr w:type="spellEnd"/>
-      <w:proofErr w:type="gramEnd"/>
-      <w:r>
-        <w:rPr>
-          <w:color w:val="FF0000"/>
-        </w:rPr>
-        <w:t xml:space="preserve"> </w:t>
-      </w:r>
-      <w:proofErr w:type="spellStart"/>
-      <w:r>
-        <w:rPr>
-          <w:color w:val="FF0000"/>
-        </w:rPr>
-        <w:t>train</w:t>
-      </w:r>
-      <w:proofErr w:type="spellEnd"/>
-      <w:r>
-        <w:rPr>
-          <w:color w:val="FF0000"/>
-        </w:rPr>
-        <w:t xml:space="preserve"> , y </w:t>
-      </w:r>
-      <w:proofErr w:type="spellStart"/>
-      <w:r>
-        <w:rPr>
-          <w:color w:val="FF0000"/>
-        </w:rPr>
-        <w:t>train</w:t>
-      </w:r>
-      <w:proofErr w:type="spellEnd"/>
-      <w:r>
-        <w:rPr>
-          <w:color w:val="FF0000"/>
-        </w:rPr>
-        <w:t xml:space="preserve"> ). </w:t>
+        <w:t xml:space="preserve"> fra X-matrisa (ikke samme som over!). Tren perceptron'et med ( X train , y train ). </w:t>
       </w:r>
       <w:r>
         <w:rPr>
@@ -6241,57 +5669,7 @@
         <w:rPr>
           <w:color w:val="FF0000"/>
         </w:rPr>
-        <w:t>Visualiser "</w:t>
-      </w:r>
-      <w:proofErr w:type="spellStart"/>
-      <w:r>
-        <w:rPr>
-          <w:color w:val="FF0000"/>
-        </w:rPr>
-        <w:t>decision</w:t>
-      </w:r>
-      <w:proofErr w:type="spellEnd"/>
-      <w:r>
-        <w:rPr>
-          <w:color w:val="FF0000"/>
-        </w:rPr>
-        <w:t xml:space="preserve"> </w:t>
-      </w:r>
-      <w:proofErr w:type="spellStart"/>
-      <w:r>
-        <w:rPr>
-          <w:color w:val="FF0000"/>
-        </w:rPr>
-        <w:t>boundary</w:t>
-      </w:r>
-      <w:proofErr w:type="spellEnd"/>
-      <w:r>
-        <w:rPr>
-          <w:color w:val="FF0000"/>
-        </w:rPr>
-        <w:t xml:space="preserve">" på samme måte som over. Mål nøyaktigheten til modellen med </w:t>
-      </w:r>
-      <w:proofErr w:type="gramStart"/>
-      <w:r>
-        <w:rPr>
-          <w:color w:val="FF0000"/>
-        </w:rPr>
-        <w:t xml:space="preserve">( </w:t>
-      </w:r>
-      <w:proofErr w:type="spellStart"/>
-      <w:r>
-        <w:rPr>
-          <w:color w:val="FF0000"/>
-        </w:rPr>
-        <w:t>X</w:t>
-      </w:r>
-      <w:proofErr w:type="spellEnd"/>
-      <w:proofErr w:type="gramEnd"/>
-      <w:r>
-        <w:rPr>
-          <w:color w:val="FF0000"/>
-        </w:rPr>
-        <w:t xml:space="preserve"> test , y test ).</w:t>
+        <w:t>Visualiser "decision boundary" på samme måte som over. Mål nøyaktigheten til modellen med ( X test , y test ).</w:t>
       </w:r>
     </w:p>
     <w:p>
@@ -6302,41 +5680,13 @@
           <w:color w:val="FF0000"/>
         </w:rPr>
       </w:pPr>
-      <w:proofErr w:type="spellStart"/>
       <w:r>
         <w:rPr>
           <w:b/>
           <w:bCs/>
           <w:color w:val="FF0000"/>
         </w:rPr>
-        <w:t>Decision</w:t>
-      </w:r>
-      <w:proofErr w:type="spellEnd"/>
-      <w:r>
-        <w:rPr>
-          <w:b/>
-          <w:bCs/>
-          <w:color w:val="FF0000"/>
-        </w:rPr>
-        <w:t xml:space="preserve"> </w:t>
-      </w:r>
-      <w:proofErr w:type="spellStart"/>
-      <w:r>
-        <w:rPr>
-          <w:b/>
-          <w:bCs/>
-          <w:color w:val="FF0000"/>
-        </w:rPr>
-        <w:t>tree</w:t>
-      </w:r>
-      <w:proofErr w:type="spellEnd"/>
-      <w:r>
-        <w:rPr>
-          <w:b/>
-          <w:bCs/>
-          <w:color w:val="FF0000"/>
-        </w:rPr>
-        <w:t xml:space="preserve"> - 1</w:t>
+        <w:t>Decision tree - 1</w:t>
       </w:r>
     </w:p>
     <w:p>
@@ -6353,37 +5703,8 @@
         <w:rPr>
           <w:color w:val="FF0000"/>
         </w:rPr>
-        <w:t xml:space="preserve">Lag et </w:t>
-      </w:r>
-      <w:proofErr w:type="spellStart"/>
-      <w:r>
-        <w:rPr>
-          <w:color w:val="FF0000"/>
-        </w:rPr>
-        <w:t>decision</w:t>
-      </w:r>
-      <w:proofErr w:type="spellEnd"/>
-      <w:r>
-        <w:rPr>
-          <w:color w:val="FF0000"/>
-        </w:rPr>
-        <w:t xml:space="preserve"> </w:t>
-      </w:r>
-      <w:proofErr w:type="spellStart"/>
-      <w:r>
-        <w:rPr>
-          <w:color w:val="FF0000"/>
-        </w:rPr>
-        <w:t>tree</w:t>
-      </w:r>
-      <w:proofErr w:type="spellEnd"/>
-      <w:r>
-        <w:rPr>
-          <w:color w:val="FF0000"/>
-        </w:rPr>
-        <w:t xml:space="preserve"> for å skille pingvinarten </w:t>
-      </w:r>
-      <w:proofErr w:type="spellStart"/>
+        <w:t xml:space="preserve">Lag et decision tree for å skille pingvinarten </w:t>
+      </w:r>
       <w:r>
         <w:rPr>
           <w:b/>
@@ -6392,14 +5713,12 @@
         </w:rPr>
         <w:t>Gentoo</w:t>
       </w:r>
-      <w:proofErr w:type="spellEnd"/>
       <w:r>
         <w:rPr>
           <w:color w:val="FF0000"/>
         </w:rPr>
         <w:t xml:space="preserve"> fra de to andre artene basert på </w:t>
       </w:r>
-      <w:proofErr w:type="spellStart"/>
       <w:r>
         <w:rPr>
           <w:i/>
@@ -6408,14 +5727,12 @@
         </w:rPr>
         <w:t>bill_depth_mm</w:t>
       </w:r>
-      <w:proofErr w:type="spellEnd"/>
       <w:r>
         <w:rPr>
           <w:color w:val="FF0000"/>
         </w:rPr>
         <w:t xml:space="preserve"> og </w:t>
       </w:r>
-      <w:proofErr w:type="spellStart"/>
       <w:r>
         <w:rPr>
           <w:i/>
@@ -6424,82 +5741,17 @@
         </w:rPr>
         <w:t>flipper_length_mm</w:t>
       </w:r>
-      <w:proofErr w:type="spellEnd"/>
       <w:r>
         <w:rPr>
           <w:color w:val="FF0000"/>
         </w:rPr>
-        <w:t xml:space="preserve">, på samme måte som med </w:t>
-      </w:r>
-      <w:proofErr w:type="spellStart"/>
-      <w:r>
-        <w:rPr>
-          <w:color w:val="FF0000"/>
-        </w:rPr>
-        <w:t>perceptron</w:t>
-      </w:r>
-      <w:proofErr w:type="spellEnd"/>
-      <w:r>
-        <w:rPr>
-          <w:color w:val="FF0000"/>
-        </w:rPr>
-        <w:t xml:space="preserve">. Mål nøyaktigheten og </w:t>
-      </w:r>
-      <w:proofErr w:type="spellStart"/>
-      <w:r>
-        <w:rPr>
-          <w:color w:val="FF0000"/>
-        </w:rPr>
-        <w:t>visualisér</w:t>
-      </w:r>
-      <w:proofErr w:type="spellEnd"/>
-      <w:r>
-        <w:rPr>
-          <w:color w:val="FF0000"/>
-        </w:rPr>
-        <w:t xml:space="preserve"> treet (rot, greinnoder, </w:t>
-      </w:r>
-      <w:proofErr w:type="spellStart"/>
-      <w:r>
-        <w:rPr>
-          <w:color w:val="FF0000"/>
-        </w:rPr>
-        <w:t>løvnoder</w:t>
-      </w:r>
-      <w:proofErr w:type="spellEnd"/>
-      <w:r>
-        <w:rPr>
-          <w:color w:val="FF0000"/>
-        </w:rPr>
-        <w:t xml:space="preserve">). </w:t>
-      </w:r>
-      <w:proofErr w:type="spellStart"/>
+        <w:t xml:space="preserve">, på samme måte som med perceptron. Mål nøyaktigheten og visualisér treet (rot, greinnoder, løvnoder). </w:t>
+      </w:r>
       <w:r>
         <w:rPr>
           <w:color w:val="47D459" w:themeColor="accent3" w:themeTint="99"/>
         </w:rPr>
-        <w:t>Kommentér</w:t>
-      </w:r>
-      <w:proofErr w:type="spellEnd"/>
-      <w:r>
-        <w:rPr>
-          <w:color w:val="47D459" w:themeColor="accent3" w:themeTint="99"/>
-        </w:rPr>
-        <w:t xml:space="preserve">: Gir verdiene til grein- og </w:t>
-      </w:r>
-      <w:proofErr w:type="spellStart"/>
-      <w:r>
-        <w:rPr>
-          <w:color w:val="47D459" w:themeColor="accent3" w:themeTint="99"/>
-        </w:rPr>
-        <w:t>løvnodene</w:t>
-      </w:r>
-      <w:proofErr w:type="spellEnd"/>
-      <w:r>
-        <w:rPr>
-          <w:color w:val="47D459" w:themeColor="accent3" w:themeTint="99"/>
-        </w:rPr>
-        <w:t xml:space="preserve"> mening?</w:t>
+        <w:t>Kommentér: Gir verdiene til grein- og løvnodene mening?</w:t>
       </w:r>
     </w:p>
     <w:p/>
@@ -6511,41 +5763,13 @@
           <w:color w:val="FF0000"/>
         </w:rPr>
       </w:pPr>
-      <w:proofErr w:type="spellStart"/>
       <w:r>
         <w:rPr>
           <w:b/>
           <w:bCs/>
           <w:color w:val="FF0000"/>
         </w:rPr>
-        <w:t>Decision</w:t>
-      </w:r>
-      <w:proofErr w:type="spellEnd"/>
-      <w:r>
-        <w:rPr>
-          <w:b/>
-          <w:bCs/>
-          <w:color w:val="FF0000"/>
-        </w:rPr>
-        <w:t xml:space="preserve"> </w:t>
-      </w:r>
-      <w:proofErr w:type="spellStart"/>
-      <w:r>
-        <w:rPr>
-          <w:b/>
-          <w:bCs/>
-          <w:color w:val="FF0000"/>
-        </w:rPr>
-        <w:t>tree</w:t>
-      </w:r>
-      <w:proofErr w:type="spellEnd"/>
-      <w:r>
-        <w:rPr>
-          <w:b/>
-          <w:bCs/>
-          <w:color w:val="FF0000"/>
-        </w:rPr>
-        <w:t xml:space="preserve"> - 2</w:t>
+        <w:t>Decision tree - 2</w:t>
       </w:r>
     </w:p>
     <w:p>
@@ -6562,37 +5786,8 @@
         <w:rPr>
           <w:color w:val="FF0000"/>
         </w:rPr>
-        <w:t xml:space="preserve">Lag et </w:t>
-      </w:r>
-      <w:proofErr w:type="spellStart"/>
-      <w:r>
-        <w:rPr>
-          <w:color w:val="FF0000"/>
-        </w:rPr>
-        <w:t>decision</w:t>
-      </w:r>
-      <w:proofErr w:type="spellEnd"/>
-      <w:r>
-        <w:rPr>
-          <w:color w:val="FF0000"/>
-        </w:rPr>
-        <w:t xml:space="preserve"> </w:t>
-      </w:r>
-      <w:proofErr w:type="spellStart"/>
-      <w:r>
-        <w:rPr>
-          <w:color w:val="FF0000"/>
-        </w:rPr>
-        <w:t>tree</w:t>
-      </w:r>
-      <w:proofErr w:type="spellEnd"/>
-      <w:r>
-        <w:rPr>
-          <w:color w:val="FF0000"/>
-        </w:rPr>
-        <w:t xml:space="preserve"> for å skille pingvinarten </w:t>
-      </w:r>
-      <w:proofErr w:type="spellStart"/>
+        <w:t xml:space="preserve">Lag et decision tree for å skille pingvinarten </w:t>
+      </w:r>
       <w:r>
         <w:rPr>
           <w:b/>
@@ -6601,14 +5796,12 @@
         </w:rPr>
         <w:t>Chinstrap</w:t>
       </w:r>
-      <w:proofErr w:type="spellEnd"/>
       <w:r>
         <w:rPr>
           <w:color w:val="FF0000"/>
         </w:rPr>
         <w:t xml:space="preserve"> fra de to andre artene basert på </w:t>
       </w:r>
-      <w:proofErr w:type="spellStart"/>
       <w:r>
         <w:rPr>
           <w:i/>
@@ -6617,14 +5810,12 @@
         </w:rPr>
         <w:t>bill_length_mm</w:t>
       </w:r>
-      <w:proofErr w:type="spellEnd"/>
       <w:r>
         <w:rPr>
           <w:color w:val="FF0000"/>
         </w:rPr>
         <w:t xml:space="preserve"> og </w:t>
       </w:r>
-      <w:proofErr w:type="spellStart"/>
       <w:r>
         <w:rPr>
           <w:i/>
@@ -6633,60 +5824,17 @@
         </w:rPr>
         <w:t>bill_depth_mm</w:t>
       </w:r>
-      <w:proofErr w:type="spellEnd"/>
       <w:r>
         <w:rPr>
           <w:color w:val="FF0000"/>
         </w:rPr>
-        <w:t xml:space="preserve">, på samme måte som med </w:t>
-      </w:r>
-      <w:proofErr w:type="spellStart"/>
-      <w:r>
-        <w:rPr>
-          <w:color w:val="FF0000"/>
-        </w:rPr>
-        <w:t>perceptron</w:t>
-      </w:r>
-      <w:proofErr w:type="spellEnd"/>
-      <w:r>
-        <w:rPr>
-          <w:color w:val="FF0000"/>
-        </w:rPr>
-        <w:t xml:space="preserve">. Mål nøyaktigheten og </w:t>
-      </w:r>
-      <w:proofErr w:type="spellStart"/>
-      <w:r>
-        <w:rPr>
-          <w:color w:val="FF0000"/>
-        </w:rPr>
-        <w:t>visualisér</w:t>
-      </w:r>
-      <w:proofErr w:type="spellEnd"/>
-      <w:r>
-        <w:rPr>
-          <w:color w:val="FF0000"/>
-        </w:rPr>
-        <w:t xml:space="preserve"> treet. </w:t>
+        <w:t xml:space="preserve">, på samme måte som med perceptron. Mål nøyaktigheten og visualisér treet. </w:t>
       </w:r>
       <w:r>
         <w:rPr>
           <w:color w:val="47D459" w:themeColor="accent3" w:themeTint="99"/>
         </w:rPr>
-        <w:t xml:space="preserve">Sammenlign med resultatene for </w:t>
-      </w:r>
-      <w:proofErr w:type="spellStart"/>
-      <w:r>
-        <w:rPr>
-          <w:color w:val="47D459" w:themeColor="accent3" w:themeTint="99"/>
-        </w:rPr>
-        <w:t>perceptron</w:t>
-      </w:r>
-      <w:proofErr w:type="spellEnd"/>
-      <w:r>
-        <w:rPr>
-          <w:color w:val="47D459" w:themeColor="accent3" w:themeTint="99"/>
-        </w:rPr>
-        <w:t>.</w:t>
+        <w:t>Sammenlign med resultatene for perceptron.</w:t>
       </w:r>
     </w:p>
     <w:p>
@@ -6697,41 +5845,13 @@
           <w:color w:val="FF0000"/>
         </w:rPr>
       </w:pPr>
-      <w:proofErr w:type="spellStart"/>
       <w:r>
         <w:rPr>
           <w:b/>
           <w:bCs/>
           <w:color w:val="FF0000"/>
         </w:rPr>
-        <w:t>Decision</w:t>
-      </w:r>
-      <w:proofErr w:type="spellEnd"/>
-      <w:r>
-        <w:rPr>
-          <w:b/>
-          <w:bCs/>
-          <w:color w:val="FF0000"/>
-        </w:rPr>
-        <w:t xml:space="preserve"> </w:t>
-      </w:r>
-      <w:proofErr w:type="spellStart"/>
-      <w:r>
-        <w:rPr>
-          <w:b/>
-          <w:bCs/>
-          <w:color w:val="FF0000"/>
-        </w:rPr>
-        <w:t>tree</w:t>
-      </w:r>
-      <w:proofErr w:type="spellEnd"/>
-      <w:r>
-        <w:rPr>
-          <w:b/>
-          <w:bCs/>
-          <w:color w:val="FF0000"/>
-        </w:rPr>
-        <w:t xml:space="preserve"> - 3</w:t>
+        <w:t>Decision tree - 3</w:t>
       </w:r>
     </w:p>
     <w:p>
@@ -6748,135 +5868,7 @@
         <w:rPr>
           <w:color w:val="FF0000"/>
         </w:rPr>
-        <w:t xml:space="preserve">Gjenta følgende eksperiment flere ganger, med en ny tilfeldig "stokking" og oppdeling av </w:t>
-      </w:r>
-      <w:proofErr w:type="gramStart"/>
-      <w:r>
-        <w:rPr>
-          <w:color w:val="FF0000"/>
-        </w:rPr>
-        <w:t xml:space="preserve">( </w:t>
-      </w:r>
-      <w:proofErr w:type="spellStart"/>
-      <w:r>
-        <w:rPr>
-          <w:color w:val="FF0000"/>
-        </w:rPr>
-        <w:t>X</w:t>
-      </w:r>
-      <w:proofErr w:type="spellEnd"/>
-      <w:proofErr w:type="gramEnd"/>
-      <w:r>
-        <w:rPr>
-          <w:color w:val="FF0000"/>
-        </w:rPr>
-        <w:t xml:space="preserve"> </w:t>
-      </w:r>
-      <w:proofErr w:type="spellStart"/>
-      <w:r>
-        <w:rPr>
-          <w:color w:val="FF0000"/>
-        </w:rPr>
-        <w:t>train</w:t>
-      </w:r>
-      <w:proofErr w:type="spellEnd"/>
-      <w:r>
-        <w:rPr>
-          <w:color w:val="FF0000"/>
-        </w:rPr>
-        <w:t xml:space="preserve"> , y </w:t>
-      </w:r>
-      <w:proofErr w:type="spellStart"/>
-      <w:r>
-        <w:rPr>
-          <w:color w:val="FF0000"/>
-        </w:rPr>
-        <w:t>train</w:t>
-      </w:r>
-      <w:proofErr w:type="spellEnd"/>
-      <w:r>
-        <w:rPr>
-          <w:color w:val="FF0000"/>
-        </w:rPr>
-        <w:t xml:space="preserve"> ) og ( </w:t>
-      </w:r>
-      <w:proofErr w:type="spellStart"/>
-      <w:r>
-        <w:rPr>
-          <w:color w:val="FF0000"/>
-        </w:rPr>
-        <w:t>X</w:t>
-      </w:r>
-      <w:proofErr w:type="spellEnd"/>
-      <w:r>
-        <w:rPr>
-          <w:color w:val="FF0000"/>
-        </w:rPr>
-        <w:t xml:space="preserve"> test , y test ) for hver gang: Lag et </w:t>
-      </w:r>
-      <w:proofErr w:type="spellStart"/>
-      <w:r>
-        <w:rPr>
-          <w:color w:val="FF0000"/>
-        </w:rPr>
-        <w:t>decision</w:t>
-      </w:r>
-      <w:proofErr w:type="spellEnd"/>
-      <w:r>
-        <w:rPr>
-          <w:color w:val="FF0000"/>
-        </w:rPr>
-        <w:t xml:space="preserve"> </w:t>
-      </w:r>
-      <w:proofErr w:type="spellStart"/>
-      <w:r>
-        <w:rPr>
-          <w:color w:val="FF0000"/>
-        </w:rPr>
-        <w:t>tree</w:t>
-      </w:r>
-      <w:proofErr w:type="spellEnd"/>
-      <w:r>
-        <w:rPr>
-          <w:color w:val="FF0000"/>
-        </w:rPr>
-        <w:t xml:space="preserve"> basert på alle 4 </w:t>
-      </w:r>
-      <w:proofErr w:type="spellStart"/>
-      <w:r>
-        <w:rPr>
-          <w:color w:val="FF0000"/>
-        </w:rPr>
-        <w:t>features</w:t>
-      </w:r>
-      <w:proofErr w:type="spellEnd"/>
-      <w:r>
-        <w:rPr>
-          <w:color w:val="FF0000"/>
-        </w:rPr>
-        <w:t xml:space="preserve"> i datasettet, som skal skille mellom alle 3 arter i datasettet. Bruk </w:t>
-      </w:r>
-      <w:proofErr w:type="gramStart"/>
-      <w:r>
-        <w:rPr>
-          <w:color w:val="FF0000"/>
-        </w:rPr>
-        <w:t xml:space="preserve">( </w:t>
-      </w:r>
-      <w:proofErr w:type="spellStart"/>
-      <w:r>
-        <w:rPr>
-          <w:color w:val="FF0000"/>
-        </w:rPr>
-        <w:t>X</w:t>
-      </w:r>
-      <w:proofErr w:type="spellEnd"/>
-      <w:proofErr w:type="gramEnd"/>
-      <w:r>
-        <w:rPr>
-          <w:color w:val="FF0000"/>
-        </w:rPr>
-        <w:t xml:space="preserve"> test , y test ) for å måle nøyaktigheten. </w:t>
+        <w:t xml:space="preserve">Gjenta følgende eksperiment flere ganger, med en ny tilfeldig "stokking" og oppdeling av ( X train , y train ) og ( X test , y test ) for hver gang: Lag et decision tree basert på alle 4 features i datasettet, som skal skille mellom alle 3 arter i datasettet. Bruk ( X test , y test ) for å måle nøyaktigheten. </w:t>
       </w:r>
       <w:r>
         <w:rPr>
@@ -6895,61 +5887,11 @@
           <w:color w:val="3A7C22" w:themeColor="accent6" w:themeShade="BF"/>
         </w:rPr>
       </w:pPr>
-      <w:proofErr w:type="spellStart"/>
       <w:r>
         <w:rPr>
           <w:color w:val="3A7C22" w:themeColor="accent6" w:themeShade="BF"/>
         </w:rPr>
-        <w:t>Kommentér</w:t>
-      </w:r>
-      <w:proofErr w:type="spellEnd"/>
-      <w:r>
-        <w:rPr>
-          <w:color w:val="3A7C22" w:themeColor="accent6" w:themeShade="BF"/>
-        </w:rPr>
-        <w:t xml:space="preserve"> i rapporten: Hvorfor er klassifisering av mer enn to kategorier mulig med et </w:t>
-      </w:r>
-      <w:proofErr w:type="spellStart"/>
-      <w:r>
-        <w:rPr>
-          <w:color w:val="3A7C22" w:themeColor="accent6" w:themeShade="BF"/>
-        </w:rPr>
-        <w:t>decision</w:t>
-      </w:r>
-      <w:proofErr w:type="spellEnd"/>
-      <w:r>
-        <w:rPr>
-          <w:color w:val="3A7C22" w:themeColor="accent6" w:themeShade="BF"/>
-        </w:rPr>
-        <w:t xml:space="preserve"> </w:t>
-      </w:r>
-      <w:proofErr w:type="spellStart"/>
-      <w:r>
-        <w:rPr>
-          <w:color w:val="3A7C22" w:themeColor="accent6" w:themeShade="BF"/>
-        </w:rPr>
-        <w:t>tree</w:t>
-      </w:r>
-      <w:proofErr w:type="spellEnd"/>
-      <w:r>
-        <w:rPr>
-          <w:color w:val="3A7C22" w:themeColor="accent6" w:themeShade="BF"/>
-        </w:rPr>
-        <w:t xml:space="preserve">, og ikke med et </w:t>
-      </w:r>
-      <w:proofErr w:type="spellStart"/>
-      <w:r>
-        <w:rPr>
-          <w:color w:val="3A7C22" w:themeColor="accent6" w:themeShade="BF"/>
-        </w:rPr>
-        <w:t>perceptron</w:t>
-      </w:r>
-      <w:proofErr w:type="spellEnd"/>
-      <w:r>
-        <w:rPr>
-          <w:color w:val="3A7C22" w:themeColor="accent6" w:themeShade="BF"/>
-        </w:rPr>
-        <w:t>?</w:t>
+        <w:t>Kommentér i rapporten: Hvorfor er klassifisering av mer enn to kategorier mulig med et decision tree, og ikke med et perceptron?</w:t>
       </w:r>
     </w:p>
     <w:p/>
@@ -6957,9 +5899,8 @@
       <w:pPr>
         <w:pStyle w:val="Overskrift1"/>
       </w:pPr>
-      <w:bookmarkStart w:id="4" w:name="_Toc179749603"/>
-      <w:r>
-        <w:lastRenderedPageBreak/>
+      <w:bookmarkStart w:id="4" w:name="_Toc183305102"/>
+      <w:r>
         <w:t>5</w:t>
       </w:r>
       <w:r>
@@ -6977,6 +5918,7 @@
     </w:p>
     <w:p>
       <w:r>
+        <w:lastRenderedPageBreak/>
         <w:t>** Kommer med mulige forklaringer til hvorfor resultatene ble som de ble. **</w:t>
       </w:r>
     </w:p>
@@ -6987,15 +5929,7 @@
     </w:p>
     <w:p>
       <w:r>
-        <w:t xml:space="preserve">** God selvinnsikt som står til levert kode og </w:t>
-      </w:r>
-      <w:proofErr w:type="spellStart"/>
-      <w:r>
-        <w:t>opnådde</w:t>
-      </w:r>
-      <w:proofErr w:type="spellEnd"/>
-      <w:r>
-        <w:t xml:space="preserve"> resultater **</w:t>
+        <w:t>** God selvinnsikt som står til levert kode og opnådde resultater **</w:t>
       </w:r>
     </w:p>
     <w:p>
@@ -7043,12 +5977,16 @@
         <w:t>Sammenlign resultatene for de ulike modellene du har trent og testet. Er det forskjeller mellom resultatene? Hva er sannsynlige grunner til det, i så fall?</w:t>
       </w:r>
     </w:p>
-    <w:p/>
     <w:p>
+      <w:r>
+        <w:t>I eksperiment nummer 4 kunne vi se at perceptron oftere hadde en høyere nøyaktighet enn decision tree. Dette kan være grunnet hvilken data som blir plukket ut til test og trening. Dersom testdataen er linært separerbar, så vil man ved å benytte perceptron kunne klassifisere punktene med god nøyaktighet. Dersom datapunktene ikke er liniært separerbare, så vil decision tree kunne være mer nøyaktig enn perceptron.</w:t>
+      </w:r>
+    </w:p>
+    <w:p>
       <w:pPr>
         <w:pStyle w:val="Overskrift1"/>
       </w:pPr>
-      <w:bookmarkStart w:id="5" w:name="_Toc179749604"/>
+      <w:bookmarkStart w:id="5" w:name="_Toc183305103"/>
       <w:r>
         <w:t>6</w:t>
       </w:r>
@@ -7064,7 +6002,7 @@
       <w:r>
         <w:t xml:space="preserve">1 - </w:t>
       </w:r>
-      <w:hyperlink r:id="rId9" w:history="1">
+      <w:hyperlink r:id="rId15" w:history="1">
         <w:r>
           <w:rPr>
             <w:rStyle w:val="Hyperkobling"/>
@@ -7080,163 +6018,228 @@
       <w:r>
         <w:t xml:space="preserve"> </w:t>
       </w:r>
-      <w:hyperlink r:id="rId10" w:history="1">
-        <w:proofErr w:type="spellStart"/>
+      <w:hyperlink r:id="rId16" w:history="1">
         <w:r>
           <w:rPr>
             <w:rStyle w:val="Hyperkobling"/>
           </w:rPr>
-          <w:t>https</w:t>
+          <w:t>https://optimar.no/solutions/product/species-recognition</w:t>
         </w:r>
-        <w:proofErr w:type="spellEnd"/>
+      </w:hyperlink>
+    </w:p>
+    <w:p>
+      <w:pPr>
+        <w:rPr>
+          <w:rStyle w:val="Hyperkobling"/>
+        </w:rPr>
+      </w:pPr>
+      <w:r>
+        <w:t xml:space="preserve">3 - </w:t>
+      </w:r>
+      <w:hyperlink r:id="rId17" w:history="1">
         <w:r>
           <w:rPr>
             <w:rStyle w:val="Hyperkobling"/>
           </w:rPr>
-          <w:t>://</w:t>
+          <w:t>https://cloud.google.com/discover/what-is-supervised-learning</w:t>
         </w:r>
-        <w:proofErr w:type="spellStart"/>
+      </w:hyperlink>
+      <w:r>
+        <w:rPr>
+          <w:rStyle w:val="Hyperkobling"/>
+        </w:rPr>
+        <w:t xml:space="preserve"> </w:t>
+      </w:r>
+    </w:p>
+    <w:p>
+      <w:pPr>
+        <w:rPr>
+          <w:rStyle w:val="Hyperkobling"/>
+          <w:color w:val="auto"/>
+          <w:u w:val="none"/>
+        </w:rPr>
+      </w:pPr>
+      <w:r>
+        <w:t xml:space="preserve">[4] </w:t>
+      </w:r>
+      <w:r>
+        <w:t xml:space="preserve">– </w:t>
+      </w:r>
+      <w:r>
+        <w:rPr>
+          <w:i/>
+          <w:iCs/>
+        </w:rPr>
+        <w:t>Ahmed</w:t>
+      </w:r>
+      <w:r>
+        <w:t xml:space="preserve">: The Motivation for Train-Test split. </w:t>
+      </w:r>
+      <w:r>
+        <w:rPr>
+          <w:i/>
+          <w:iCs/>
+        </w:rPr>
+        <w:t>Medium</w:t>
+      </w:r>
+      <w:r>
+        <w:t>. Hentet 23. November 2024 fra</w:t>
+      </w:r>
+      <w:r>
+        <w:br/>
+      </w:r>
+      <w:hyperlink r:id="rId18" w:history="1">
         <w:r>
           <w:rPr>
             <w:rStyle w:val="Hyperkobling"/>
           </w:rPr>
-          <w:t>optimar.no</w:t>
+          <w:t>https://medium.com/@nahmed3536/the-motivation-for-train-test-split-2b1837f596c3</w:t>
         </w:r>
-        <w:proofErr w:type="spellEnd"/>
+      </w:hyperlink>
+    </w:p>
+    <w:p>
+      <w:r>
+        <w:t>X</w:t>
+      </w:r>
+      <w:r>
+        <w:t xml:space="preserve"> </w:t>
+      </w:r>
+      <w:r>
+        <w:t>–</w:t>
+      </w:r>
+      <w:r>
+        <w:t xml:space="preserve"> </w:t>
+      </w:r>
+      <w:r>
+        <w:t xml:space="preserve">UiT Norges Arktiske Universitet  (2024, 23. November) Gini Impurity </w:t>
+      </w:r>
+      <w:r>
+        <w:t>–</w:t>
+      </w:r>
+      <w:r>
+        <w:t xml:space="preserve"> Introduksjon</w:t>
+      </w:r>
+      <w:r>
+        <w:t>. Canvas.</w:t>
+      </w:r>
+      <w:r>
+        <w:br/>
+      </w:r>
+      <w:hyperlink r:id="rId19" w:history="1">
         <w:r>
           <w:rPr>
             <w:rStyle w:val="Hyperkobling"/>
           </w:rPr>
-          <w:t>/</w:t>
+          <w:t>https://uit.instructure.com/courses/34928/modules/items/1026570</w:t>
         </w:r>
-        <w:proofErr w:type="spellStart"/>
+      </w:hyperlink>
+    </w:p>
+    <w:p>
+      <w:r>
+        <w:t>X</w:t>
+      </w:r>
+      <w:r>
+        <w:t xml:space="preserve"> – UiT Norges Arktiske Universitet  (2024, 23. November)</w:t>
+      </w:r>
+      <w:r>
+        <w:t xml:space="preserve"> Bruk av Gini Impurity for å vurdere splitt av datasett. Canvas.</w:t>
+      </w:r>
+      <w:r>
+        <w:br/>
+      </w:r>
+      <w:hyperlink r:id="rId20" w:history="1">
         <w:r>
           <w:rPr>
             <w:rStyle w:val="Hyperkobling"/>
           </w:rPr>
-          <w:t>solutions</w:t>
+          <w:t>https://uit.instructure.com/courses/34928/modules/items/1026571</w:t>
         </w:r>
-        <w:proofErr w:type="spellEnd"/>
+      </w:hyperlink>
+    </w:p>
+    <w:p>
+      <w:r>
+        <w:t xml:space="preserve">X - UiT Norges Arktiske Universitet  (2024, 23. November) </w:t>
+      </w:r>
+      <w:r>
+        <w:t>Bruk av Gini impurity for å bygge beslutningstrær. Canvas.</w:t>
+      </w:r>
+      <w:r>
+        <w:br/>
+      </w:r>
+      <w:hyperlink r:id="rId21" w:history="1">
         <w:r>
           <w:rPr>
             <w:rStyle w:val="Hyperkobling"/>
           </w:rPr>
-          <w:t>/</w:t>
+          <w:t>https://uit.instructure.com/courses/34928/modules/items/1026572</w:t>
         </w:r>
-        <w:proofErr w:type="spellStart"/>
+      </w:hyperlink>
+    </w:p>
+    <w:p>
+      <w:r>
+        <w:t xml:space="preserve">X - UiT Norges Arktiske Universitet  (2024, 23. November) </w:t>
+      </w:r>
+      <w:r>
+        <w:t>Formatere datasett som (X,y)-par for trening og testing. Canvas.</w:t>
+      </w:r>
+      <w:r>
+        <w:br/>
+      </w:r>
+      <w:hyperlink r:id="rId22" w:history="1">
         <w:r>
           <w:rPr>
             <w:rStyle w:val="Hyperkobling"/>
           </w:rPr>
-          <w:t>product</w:t>
+          <w:t>https://uit.instructure.com/courses/34928/modules/items/1026549</w:t>
         </w:r>
-        <w:proofErr w:type="spellEnd"/>
+      </w:hyperlink>
+    </w:p>
+    <w:p>
+      <w:r>
+        <w:t xml:space="preserve">X - UiT Norges Arktiske Universitet  (2024, 23. November) </w:t>
+      </w:r>
+      <w:r>
+        <w:t>Nevrale nettverk og perceptrons – Del 1 Introduksjon. Canvas.</w:t>
+      </w:r>
+      <w:r>
+        <w:br/>
+      </w:r>
+      <w:hyperlink r:id="rId23" w:history="1">
         <w:r>
           <w:rPr>
             <w:rStyle w:val="Hyperkobling"/>
           </w:rPr>
-          <w:t>/species-</w:t>
+          <w:t>https://uit.instructure.com/courses/34928/modules/items/1026565</w:t>
         </w:r>
-        <w:proofErr w:type="spellStart"/>
+      </w:hyperlink>
+    </w:p>
+    <w:p>
+      <w:r>
+        <w:lastRenderedPageBreak/>
+        <w:t xml:space="preserve">X - UiT Norges Arktiske Universitet  (2024, 23. November) </w:t>
+      </w:r>
+      <w:r>
+        <w:t>Torsdagsmøte 20241107. Canvas.</w:t>
+      </w:r>
+      <w:r>
+        <w:br/>
+      </w:r>
+      <w:hyperlink r:id="rId24" w:history="1">
         <w:r>
           <w:rPr>
             <w:rStyle w:val="Hyperkobling"/>
           </w:rPr>
-          <w:t>recognition</w:t>
+          <w:t>https://uit.instructure.com/courses/34928/modules/items/1088128</w:t>
         </w:r>
-        <w:proofErr w:type="spellEnd"/>
       </w:hyperlink>
     </w:p>
     <w:p>
       <w:r>
-        <w:t xml:space="preserve">3 - </w:t>
-      </w:r>
-      <w:hyperlink r:id="rId11" w:history="1">
-        <w:proofErr w:type="spellStart"/>
-        <w:r>
-          <w:rPr>
-            <w:rStyle w:val="Hyperkobling"/>
-          </w:rPr>
-          <w:t>https</w:t>
-        </w:r>
-        <w:proofErr w:type="spellEnd"/>
-        <w:r>
-          <w:rPr>
-            <w:rStyle w:val="Hyperkobling"/>
-          </w:rPr>
-          <w:t>://</w:t>
-        </w:r>
-        <w:proofErr w:type="spellStart"/>
-        <w:r>
-          <w:rPr>
-            <w:rStyle w:val="Hyperkobling"/>
-          </w:rPr>
-          <w:t>cloud.google.com</w:t>
-        </w:r>
-        <w:proofErr w:type="spellEnd"/>
-        <w:r>
-          <w:rPr>
-            <w:rStyle w:val="Hyperkobling"/>
-          </w:rPr>
-          <w:t>/</w:t>
-        </w:r>
-        <w:proofErr w:type="spellStart"/>
-        <w:r>
-          <w:rPr>
-            <w:rStyle w:val="Hyperkobling"/>
-          </w:rPr>
-          <w:t>discover</w:t>
-        </w:r>
-        <w:proofErr w:type="spellEnd"/>
-        <w:r>
-          <w:rPr>
-            <w:rStyle w:val="Hyperkobling"/>
-          </w:rPr>
-          <w:t>/</w:t>
-        </w:r>
-        <w:proofErr w:type="spellStart"/>
-        <w:r>
-          <w:rPr>
-            <w:rStyle w:val="Hyperkobling"/>
-          </w:rPr>
-          <w:t>what</w:t>
-        </w:r>
-        <w:proofErr w:type="spellEnd"/>
-        <w:r>
-          <w:rPr>
-            <w:rStyle w:val="Hyperkobling"/>
-          </w:rPr>
-          <w:t>-is-</w:t>
-        </w:r>
-        <w:proofErr w:type="spellStart"/>
-        <w:r>
-          <w:rPr>
-            <w:rStyle w:val="Hyperkobling"/>
-          </w:rPr>
-          <w:t>supervised</w:t>
-        </w:r>
-        <w:proofErr w:type="spellEnd"/>
-        <w:r>
-          <w:rPr>
-            <w:rStyle w:val="Hyperkobling"/>
-          </w:rPr>
-          <w:t>-</w:t>
-        </w:r>
-        <w:proofErr w:type="spellStart"/>
-        <w:r>
-          <w:rPr>
-            <w:rStyle w:val="Hyperkobling"/>
-          </w:rPr>
-          <w:t>learning</w:t>
-        </w:r>
-        <w:proofErr w:type="spellEnd"/>
-      </w:hyperlink>
+        <w:t xml:space="preserve">X - UiT Norges Arktiske Universitet  (2024, 23. November) </w:t>
+      </w:r>
     </w:p>
-    <w:p/>
-    <w:p/>
-    <w:p/>
     <w:sectPr>
-      <w:footerReference w:type="default" r:id="rId12"/>
+      <w:footerReference w:type="default" r:id="rId25"/>
       <w:pgSz w:w="11906" w:h="16838"/>
       <w:pgMar w:top="1417" w:right="1417" w:bottom="1417" w:left="1417" w:header="708" w:footer="708" w:gutter="0"/>
       <w:pgNumType w:start="0"/>

</xml_diff>